<commit_message>
Finalizando casos de testes
</commit_message>
<xml_diff>
--- a/AuditoriaQualidadeSoftware/AuditoriaQualidadeSoftware.docx
+++ b/AuditoriaQualidadeSoftware/AuditoriaQualidadeSoftware.docx
@@ -10,6 +10,8 @@
         <w:rPr>
           <w:rFonts w:ascii="DejaVu Serif Condensed" w:hAnsi="DejaVu Serif Condensed"/>
           <w:b/>
+          <w:b/>
+          <w:i w:val="false"/>
           <w:i w:val="false"/>
           <w:caps w:val="false"/>
           <w:smallCaps w:val="false"/>
@@ -41,6 +43,8 @@
         <w:rPr>
           <w:rFonts w:ascii="DejaVu Serif Condensed" w:hAnsi="DejaVu Serif Condensed"/>
           <w:b/>
+          <w:b/>
+          <w:i w:val="false"/>
           <w:i w:val="false"/>
           <w:caps w:val="false"/>
           <w:smallCaps w:val="false"/>
@@ -74,6 +78,8 @@
         <w:rPr>
           <w:rFonts w:ascii="Helvetica Neue;Helvetica;Arial;sans-serif" w:hAnsi="Helvetica Neue;Helvetica;Arial;sans-serif"/>
           <w:b w:val="false"/>
+          <w:b w:val="false"/>
+          <w:i w:val="false"/>
           <w:i w:val="false"/>
           <w:caps w:val="false"/>
           <w:smallCaps w:val="false"/>
@@ -103,6 +109,15 @@
       </w:pPr>
       <w:r>
         <w:rPr/>
+      </w:r>
+    </w:p>
+    <w:p>
+      <w:pPr>
+        <w:pStyle w:val="Subttulo"/>
+        <w:rPr/>
+      </w:pPr>
+      <w:r>
+        <w:rPr/>
         <w:t>Casos de Testes</w:t>
       </w:r>
     </w:p>
@@ -125,6 +140,8 @@
         <w:rPr>
           <w:rFonts w:ascii="Helvetica Neue;Helvetica;Arial;sans-serif" w:hAnsi="Helvetica Neue;Helvetica;Arial;sans-serif"/>
           <w:b w:val="false"/>
+          <w:b w:val="false"/>
+          <w:i w:val="false"/>
           <w:i w:val="false"/>
           <w:caps w:val="false"/>
           <w:smallCaps w:val="false"/>
@@ -157,6 +174,8 @@
         <w:rPr>
           <w:rFonts w:ascii="Helvetica Neue;Helvetica;Arial;sans-serif" w:hAnsi="Helvetica Neue;Helvetica;Arial;sans-serif"/>
           <w:b w:val="false"/>
+          <w:b w:val="false"/>
+          <w:i w:val="false"/>
           <w:i w:val="false"/>
           <w:caps w:val="false"/>
           <w:smallCaps w:val="false"/>
@@ -192,11 +211,20 @@
         <w:tab/>
       </w:r>
     </w:p>
+    <w:p>
+      <w:pPr>
+        <w:pStyle w:val="Corpodetexto"/>
+        <w:rPr/>
+      </w:pPr>
+      <w:r>
+        <w:rPr/>
+      </w:r>
+    </w:p>
     <w:tbl>
       <w:tblPr>
         <w:tblW w:w="8221" w:type="dxa"/>
         <w:jc w:val="left"/>
-        <w:tblInd w:w="842" w:type="dxa"/>
+        <w:tblInd w:w="840" w:type="dxa"/>
         <w:tblBorders>
           <w:top w:val="single" w:sz="2" w:space="0" w:color="DDDDDD"/>
           <w:left w:val="single" w:sz="2" w:space="0" w:color="DDDDDD"/>
@@ -207,14 +235,14 @@
         </w:tblBorders>
         <w:tblCellMar>
           <w:top w:w="162" w:type="dxa"/>
-          <w:left w:w="161" w:type="dxa"/>
+          <w:left w:w="158" w:type="dxa"/>
           <w:bottom w:w="162" w:type="dxa"/>
           <w:right w:w="162" w:type="dxa"/>
         </w:tblCellMar>
       </w:tblPr>
       <w:tblGrid>
-        <w:gridCol w:w="3628"/>
-        <w:gridCol w:w="4593"/>
+        <w:gridCol w:w="3854"/>
+        <w:gridCol w:w="4367"/>
         <w:gridCol w:w="4"/>
         <w:gridCol w:w="1"/>
       </w:tblGrid>
@@ -222,25 +250,25 @@
         <w:trPr/>
         <w:tc>
           <w:tcPr>
-            <w:tcW w:w="3628" w:type="dxa"/>
-            <w:tcBorders>
-              <w:top w:val="single" w:sz="2" w:space="0" w:color="DDDDDD"/>
-              <w:left w:val="single" w:sz="2" w:space="0" w:color="DDDDDD"/>
-              <w:bottom w:val="single" w:sz="2" w:space="0" w:color="DDDDDD"/>
-              <w:right w:val="single" w:sz="2" w:space="0" w:color="DDDDDD"/>
-              <w:insideH w:val="single" w:sz="2" w:space="0" w:color="DDDDDD"/>
-              <w:insideV w:val="single" w:sz="2" w:space="0" w:color="DDDDDD"/>
-            </w:tcBorders>
-            <w:shd w:fill="auto" w:val="clear"/>
-            <w:tcMar>
-              <w:left w:w="161" w:type="dxa"/>
+            <w:tcW w:w="3854" w:type="dxa"/>
+            <w:tcBorders>
+              <w:top w:val="single" w:sz="2" w:space="0" w:color="DDDDDD"/>
+              <w:left w:val="single" w:sz="2" w:space="0" w:color="DDDDDD"/>
+              <w:bottom w:val="single" w:sz="2" w:space="0" w:color="DDDDDD"/>
+              <w:right w:val="single" w:sz="2" w:space="0" w:color="DDDDDD"/>
+              <w:insideH w:val="single" w:sz="2" w:space="0" w:color="DDDDDD"/>
+              <w:insideV w:val="single" w:sz="2" w:space="0" w:color="DDDDDD"/>
+            </w:tcBorders>
+            <w:shd w:fill="auto" w:val="clear"/>
+            <w:tcMar>
+              <w:left w:w="158" w:type="dxa"/>
             </w:tcMar>
             <w:vAlign w:val="center"/>
           </w:tcPr>
           <w:p>
             <w:pPr>
               <w:pStyle w:val="Ttulodetabela"/>
-              <w:spacing w:lineRule="auto" w:line="340"/>
+              <w:spacing w:lineRule="auto" w:line="338"/>
               <w:jc w:val="left"/>
               <w:rPr/>
             </w:pPr>
@@ -252,7 +280,7 @@
         </w:tc>
         <w:tc>
           <w:tcPr>
-            <w:tcW w:w="4597" w:type="dxa"/>
+            <w:tcW w:w="4371" w:type="dxa"/>
             <w:gridSpan w:val="2"/>
             <w:tcBorders>
               <w:top w:val="single" w:sz="2" w:space="0" w:color="DDDDDD"/>
@@ -264,20 +292,20 @@
             </w:tcBorders>
             <w:shd w:fill="auto" w:val="clear"/>
             <w:tcMar>
-              <w:left w:w="161" w:type="dxa"/>
-            </w:tcMar>
-            <w:vAlign w:val="center"/>
-          </w:tcPr>
-          <w:p>
-            <w:pPr>
-              <w:pStyle w:val="Contedodatabela"/>
-              <w:spacing w:lineRule="auto" w:line="340"/>
-              <w:jc w:val="left"/>
-              <w:rPr/>
-            </w:pPr>
-            <w:r>
-              <w:rPr/>
-              <w:t>A</w:t>
+              <w:left w:w="158" w:type="dxa"/>
+            </w:tcMar>
+            <w:vAlign w:val="center"/>
+          </w:tcPr>
+          <w:p>
+            <w:pPr>
+              <w:pStyle w:val="Contedodatabela"/>
+              <w:spacing w:lineRule="auto" w:line="338"/>
+              <w:jc w:val="left"/>
+              <w:rPr/>
+            </w:pPr>
+            <w:r>
+              <w:rPr/>
+              <w:t>T</w:t>
             </w:r>
             <w:r>
               <w:rPr/>
@@ -289,11 +317,18 @@
           <w:tcPr>
             <w:tcW w:w="1" w:type="dxa"/>
             <w:gridSpan w:val="65535"/>
-            <w:tcBorders/>
+            <w:tcBorders>
+              <w:top w:val="single" w:sz="2" w:space="0" w:color="DDDDDD"/>
+              <w:left w:val="single" w:sz="2" w:space="0" w:color="DDDDDD"/>
+              <w:bottom w:val="single" w:sz="2" w:space="0" w:color="DDDDDD"/>
+              <w:right w:val="single" w:sz="2" w:space="0" w:color="DDDDDD"/>
+              <w:insideH w:val="single" w:sz="2" w:space="0" w:color="DDDDDD"/>
+              <w:insideV w:val="single" w:sz="2" w:space="0" w:color="DDDDDD"/>
+            </w:tcBorders>
             <w:shd w:fill="auto" w:val="clear"/>
             <w:tcMar>
               <w:top w:w="28" w:type="dxa"/>
-              <w:left w:w="28" w:type="dxa"/>
+              <w:left w:w="25" w:type="dxa"/>
               <w:bottom w:w="28" w:type="dxa"/>
               <w:right w:w="28" w:type="dxa"/>
             </w:tcMar>
@@ -321,25 +356,25 @@
         <w:trPr/>
         <w:tc>
           <w:tcPr>
-            <w:tcW w:w="3628" w:type="dxa"/>
-            <w:tcBorders>
-              <w:top w:val="single" w:sz="2" w:space="0" w:color="DDDDDD"/>
-              <w:left w:val="single" w:sz="2" w:space="0" w:color="DDDDDD"/>
-              <w:bottom w:val="single" w:sz="2" w:space="0" w:color="DDDDDD"/>
-              <w:right w:val="single" w:sz="2" w:space="0" w:color="DDDDDD"/>
-              <w:insideH w:val="single" w:sz="2" w:space="0" w:color="DDDDDD"/>
-              <w:insideV w:val="single" w:sz="2" w:space="0" w:color="DDDDDD"/>
-            </w:tcBorders>
-            <w:shd w:fill="auto" w:val="clear"/>
-            <w:tcMar>
-              <w:left w:w="161" w:type="dxa"/>
+            <w:tcW w:w="3854" w:type="dxa"/>
+            <w:tcBorders>
+              <w:top w:val="single" w:sz="2" w:space="0" w:color="DDDDDD"/>
+              <w:left w:val="single" w:sz="2" w:space="0" w:color="DDDDDD"/>
+              <w:bottom w:val="single" w:sz="2" w:space="0" w:color="DDDDDD"/>
+              <w:right w:val="single" w:sz="2" w:space="0" w:color="DDDDDD"/>
+              <w:insideH w:val="single" w:sz="2" w:space="0" w:color="DDDDDD"/>
+              <w:insideV w:val="single" w:sz="2" w:space="0" w:color="DDDDDD"/>
+            </w:tcBorders>
+            <w:shd w:fill="auto" w:val="clear"/>
+            <w:tcMar>
+              <w:left w:w="158" w:type="dxa"/>
             </w:tcMar>
             <w:vAlign w:val="center"/>
           </w:tcPr>
           <w:p>
             <w:pPr>
               <w:pStyle w:val="Ttulodetabela"/>
-              <w:spacing w:lineRule="auto" w:line="340"/>
+              <w:spacing w:lineRule="auto" w:line="338"/>
               <w:jc w:val="left"/>
               <w:rPr/>
             </w:pPr>
@@ -351,7 +386,7 @@
         </w:tc>
         <w:tc>
           <w:tcPr>
-            <w:tcW w:w="4597" w:type="dxa"/>
+            <w:tcW w:w="4371" w:type="dxa"/>
             <w:gridSpan w:val="2"/>
             <w:tcBorders>
               <w:top w:val="single" w:sz="2" w:space="0" w:color="DDDDDD"/>
@@ -363,14 +398,14 @@
             </w:tcBorders>
             <w:shd w:fill="auto" w:val="clear"/>
             <w:tcMar>
-              <w:left w:w="161" w:type="dxa"/>
-            </w:tcMar>
-            <w:vAlign w:val="center"/>
-          </w:tcPr>
-          <w:p>
-            <w:pPr>
-              <w:pStyle w:val="Contedodatabela"/>
-              <w:spacing w:lineRule="auto" w:line="340"/>
+              <w:left w:w="158" w:type="dxa"/>
+            </w:tcMar>
+            <w:vAlign w:val="center"/>
+          </w:tcPr>
+          <w:p>
+            <w:pPr>
+              <w:pStyle w:val="Contedodatabela"/>
+              <w:spacing w:lineRule="auto" w:line="338"/>
               <w:jc w:val="left"/>
               <w:rPr/>
             </w:pPr>
@@ -384,11 +419,18 @@
           <w:tcPr>
             <w:tcW w:w="1" w:type="dxa"/>
             <w:gridSpan w:val="65535"/>
-            <w:tcBorders/>
+            <w:tcBorders>
+              <w:top w:val="single" w:sz="2" w:space="0" w:color="DDDDDD"/>
+              <w:left w:val="single" w:sz="2" w:space="0" w:color="DDDDDD"/>
+              <w:bottom w:val="single" w:sz="2" w:space="0" w:color="DDDDDD"/>
+              <w:right w:val="single" w:sz="2" w:space="0" w:color="DDDDDD"/>
+              <w:insideH w:val="single" w:sz="2" w:space="0" w:color="DDDDDD"/>
+              <w:insideV w:val="single" w:sz="2" w:space="0" w:color="DDDDDD"/>
+            </w:tcBorders>
             <w:shd w:fill="auto" w:val="clear"/>
             <w:tcMar>
               <w:top w:w="28" w:type="dxa"/>
-              <w:left w:w="28" w:type="dxa"/>
+              <w:left w:w="25" w:type="dxa"/>
               <w:bottom w:w="28" w:type="dxa"/>
               <w:right w:w="28" w:type="dxa"/>
             </w:tcMar>
@@ -414,25 +456,25 @@
         <w:trPr/>
         <w:tc>
           <w:tcPr>
-            <w:tcW w:w="3628" w:type="dxa"/>
-            <w:tcBorders>
-              <w:top w:val="single" w:sz="2" w:space="0" w:color="DDDDDD"/>
-              <w:left w:val="single" w:sz="2" w:space="0" w:color="DDDDDD"/>
-              <w:bottom w:val="single" w:sz="2" w:space="0" w:color="DDDDDD"/>
-              <w:right w:val="single" w:sz="2" w:space="0" w:color="DDDDDD"/>
-              <w:insideH w:val="single" w:sz="2" w:space="0" w:color="DDDDDD"/>
-              <w:insideV w:val="single" w:sz="2" w:space="0" w:color="DDDDDD"/>
-            </w:tcBorders>
-            <w:shd w:fill="auto" w:val="clear"/>
-            <w:tcMar>
-              <w:left w:w="161" w:type="dxa"/>
+            <w:tcW w:w="3854" w:type="dxa"/>
+            <w:tcBorders>
+              <w:top w:val="single" w:sz="2" w:space="0" w:color="DDDDDD"/>
+              <w:left w:val="single" w:sz="2" w:space="0" w:color="DDDDDD"/>
+              <w:bottom w:val="single" w:sz="2" w:space="0" w:color="DDDDDD"/>
+              <w:right w:val="single" w:sz="2" w:space="0" w:color="DDDDDD"/>
+              <w:insideH w:val="single" w:sz="2" w:space="0" w:color="DDDDDD"/>
+              <w:insideV w:val="single" w:sz="2" w:space="0" w:color="DDDDDD"/>
+            </w:tcBorders>
+            <w:shd w:fill="auto" w:val="clear"/>
+            <w:tcMar>
+              <w:left w:w="158" w:type="dxa"/>
             </w:tcMar>
             <w:vAlign w:val="center"/>
           </w:tcPr>
           <w:p>
             <w:pPr>
               <w:pStyle w:val="Ttulodetabela"/>
-              <w:spacing w:lineRule="auto" w:line="340"/>
+              <w:spacing w:lineRule="auto" w:line="338"/>
               <w:jc w:val="left"/>
               <w:rPr/>
             </w:pPr>
@@ -444,7 +486,7 @@
         </w:tc>
         <w:tc>
           <w:tcPr>
-            <w:tcW w:w="4597" w:type="dxa"/>
+            <w:tcW w:w="4371" w:type="dxa"/>
             <w:gridSpan w:val="2"/>
             <w:tcBorders>
               <w:top w:val="single" w:sz="2" w:space="0" w:color="DDDDDD"/>
@@ -456,14 +498,14 @@
             </w:tcBorders>
             <w:shd w:fill="auto" w:val="clear"/>
             <w:tcMar>
-              <w:left w:w="161" w:type="dxa"/>
-            </w:tcMar>
-            <w:vAlign w:val="center"/>
-          </w:tcPr>
-          <w:p>
-            <w:pPr>
-              <w:pStyle w:val="Contedodatabela"/>
-              <w:spacing w:lineRule="auto" w:line="340"/>
+              <w:left w:w="158" w:type="dxa"/>
+            </w:tcMar>
+            <w:vAlign w:val="center"/>
+          </w:tcPr>
+          <w:p>
+            <w:pPr>
+              <w:pStyle w:val="Contedodatabela"/>
+              <w:spacing w:lineRule="auto" w:line="338"/>
               <w:jc w:val="left"/>
               <w:rPr/>
             </w:pPr>
@@ -477,11 +519,18 @@
           <w:tcPr>
             <w:tcW w:w="1" w:type="dxa"/>
             <w:gridSpan w:val="65535"/>
-            <w:tcBorders/>
+            <w:tcBorders>
+              <w:top w:val="single" w:sz="2" w:space="0" w:color="DDDDDD"/>
+              <w:left w:val="single" w:sz="2" w:space="0" w:color="DDDDDD"/>
+              <w:bottom w:val="single" w:sz="2" w:space="0" w:color="DDDDDD"/>
+              <w:right w:val="single" w:sz="2" w:space="0" w:color="DDDDDD"/>
+              <w:insideH w:val="single" w:sz="2" w:space="0" w:color="DDDDDD"/>
+              <w:insideV w:val="single" w:sz="2" w:space="0" w:color="DDDDDD"/>
+            </w:tcBorders>
             <w:shd w:fill="auto" w:val="clear"/>
             <w:tcMar>
               <w:top w:w="28" w:type="dxa"/>
-              <w:left w:w="28" w:type="dxa"/>
+              <w:left w:w="25" w:type="dxa"/>
               <w:bottom w:w="28" w:type="dxa"/>
               <w:right w:w="28" w:type="dxa"/>
             </w:tcMar>
@@ -519,14 +568,14 @@
             </w:tcBorders>
             <w:shd w:fill="auto" w:val="clear"/>
             <w:tcMar>
-              <w:left w:w="161" w:type="dxa"/>
+              <w:left w:w="158" w:type="dxa"/>
             </w:tcMar>
             <w:vAlign w:val="center"/>
           </w:tcPr>
           <w:p>
             <w:pPr>
               <w:pStyle w:val="Ttulodetabela"/>
-              <w:spacing w:lineRule="auto" w:line="340"/>
+              <w:spacing w:lineRule="auto" w:line="338"/>
               <w:jc w:val="center"/>
               <w:rPr/>
             </w:pPr>
@@ -541,25 +590,25 @@
         <w:trPr/>
         <w:tc>
           <w:tcPr>
-            <w:tcW w:w="3628" w:type="dxa"/>
-            <w:tcBorders>
-              <w:top w:val="single" w:sz="2" w:space="0" w:color="DDDDDD"/>
-              <w:left w:val="single" w:sz="2" w:space="0" w:color="DDDDDD"/>
-              <w:bottom w:val="single" w:sz="2" w:space="0" w:color="DDDDDD"/>
-              <w:right w:val="single" w:sz="2" w:space="0" w:color="DDDDDD"/>
-              <w:insideH w:val="single" w:sz="2" w:space="0" w:color="DDDDDD"/>
-              <w:insideV w:val="single" w:sz="2" w:space="0" w:color="DDDDDD"/>
-            </w:tcBorders>
-            <w:shd w:fill="auto" w:val="clear"/>
-            <w:tcMar>
-              <w:left w:w="161" w:type="dxa"/>
+            <w:tcW w:w="3854" w:type="dxa"/>
+            <w:tcBorders>
+              <w:top w:val="single" w:sz="2" w:space="0" w:color="DDDDDD"/>
+              <w:left w:val="single" w:sz="2" w:space="0" w:color="DDDDDD"/>
+              <w:bottom w:val="single" w:sz="2" w:space="0" w:color="DDDDDD"/>
+              <w:right w:val="single" w:sz="2" w:space="0" w:color="DDDDDD"/>
+              <w:insideH w:val="single" w:sz="2" w:space="0" w:color="DDDDDD"/>
+              <w:insideV w:val="single" w:sz="2" w:space="0" w:color="DDDDDD"/>
+            </w:tcBorders>
+            <w:shd w:fill="auto" w:val="clear"/>
+            <w:tcMar>
+              <w:left w:w="158" w:type="dxa"/>
             </w:tcMar>
             <w:vAlign w:val="center"/>
           </w:tcPr>
           <w:p>
             <w:pPr>
               <w:pStyle w:val="Ttulodetabela"/>
-              <w:spacing w:lineRule="auto" w:line="340"/>
+              <w:spacing w:lineRule="auto" w:line="338"/>
               <w:jc w:val="left"/>
               <w:rPr/>
             </w:pPr>
@@ -571,7 +620,7 @@
         </w:tc>
         <w:tc>
           <w:tcPr>
-            <w:tcW w:w="4597" w:type="dxa"/>
+            <w:tcW w:w="4371" w:type="dxa"/>
             <w:gridSpan w:val="2"/>
             <w:tcBorders>
               <w:top w:val="single" w:sz="2" w:space="0" w:color="DDDDDD"/>
@@ -583,32 +632,20 @@
             </w:tcBorders>
             <w:shd w:fill="auto" w:val="clear"/>
             <w:tcMar>
-              <w:left w:w="161" w:type="dxa"/>
-            </w:tcMar>
-            <w:vAlign w:val="center"/>
-          </w:tcPr>
-          <w:p>
-            <w:pPr>
-              <w:pStyle w:val="Contedodatabela"/>
-              <w:spacing w:lineRule="auto" w:line="340"/>
-              <w:jc w:val="left"/>
-              <w:rPr/>
-            </w:pPr>
-            <w:r>
-              <w:rPr/>
-              <w:t>tony</w:t>
-            </w:r>
-            <w:r>
-              <w:rPr/>
-              <w:t>@</w:t>
-            </w:r>
-            <w:r>
-              <w:rPr/>
-              <w:t>gmail</w:t>
-            </w:r>
-            <w:r>
-              <w:rPr/>
-              <w:t>.com</w:t>
+              <w:left w:w="158" w:type="dxa"/>
+            </w:tcMar>
+            <w:vAlign w:val="center"/>
+          </w:tcPr>
+          <w:p>
+            <w:pPr>
+              <w:pStyle w:val="Contedodatabela"/>
+              <w:spacing w:lineRule="auto" w:line="338"/>
+              <w:jc w:val="left"/>
+              <w:rPr/>
+            </w:pPr>
+            <w:r>
+              <w:rPr/>
+              <w:t>tony@gmail.com</w:t>
             </w:r>
           </w:p>
         </w:tc>
@@ -616,11 +653,18 @@
           <w:tcPr>
             <w:tcW w:w="1" w:type="dxa"/>
             <w:gridSpan w:val="65535"/>
-            <w:tcBorders/>
+            <w:tcBorders>
+              <w:top w:val="single" w:sz="2" w:space="0" w:color="DDDDDD"/>
+              <w:left w:val="single" w:sz="2" w:space="0" w:color="DDDDDD"/>
+              <w:bottom w:val="single" w:sz="2" w:space="0" w:color="DDDDDD"/>
+              <w:right w:val="single" w:sz="2" w:space="0" w:color="DDDDDD"/>
+              <w:insideH w:val="single" w:sz="2" w:space="0" w:color="DDDDDD"/>
+              <w:insideV w:val="single" w:sz="2" w:space="0" w:color="DDDDDD"/>
+            </w:tcBorders>
             <w:shd w:fill="auto" w:val="clear"/>
             <w:tcMar>
               <w:top w:w="28" w:type="dxa"/>
-              <w:left w:w="28" w:type="dxa"/>
+              <w:left w:w="25" w:type="dxa"/>
               <w:bottom w:w="28" w:type="dxa"/>
               <w:right w:w="28" w:type="dxa"/>
             </w:tcMar>
@@ -646,25 +690,25 @@
         <w:trPr/>
         <w:tc>
           <w:tcPr>
-            <w:tcW w:w="3628" w:type="dxa"/>
-            <w:tcBorders>
-              <w:top w:val="single" w:sz="2" w:space="0" w:color="DDDDDD"/>
-              <w:left w:val="single" w:sz="2" w:space="0" w:color="DDDDDD"/>
-              <w:bottom w:val="single" w:sz="2" w:space="0" w:color="DDDDDD"/>
-              <w:right w:val="single" w:sz="2" w:space="0" w:color="DDDDDD"/>
-              <w:insideH w:val="single" w:sz="2" w:space="0" w:color="DDDDDD"/>
-              <w:insideV w:val="single" w:sz="2" w:space="0" w:color="DDDDDD"/>
-            </w:tcBorders>
-            <w:shd w:fill="auto" w:val="clear"/>
-            <w:tcMar>
-              <w:left w:w="161" w:type="dxa"/>
+            <w:tcW w:w="3854" w:type="dxa"/>
+            <w:tcBorders>
+              <w:top w:val="single" w:sz="2" w:space="0" w:color="DDDDDD"/>
+              <w:left w:val="single" w:sz="2" w:space="0" w:color="DDDDDD"/>
+              <w:bottom w:val="single" w:sz="2" w:space="0" w:color="DDDDDD"/>
+              <w:right w:val="single" w:sz="2" w:space="0" w:color="DDDDDD"/>
+              <w:insideH w:val="single" w:sz="2" w:space="0" w:color="DDDDDD"/>
+              <w:insideV w:val="single" w:sz="2" w:space="0" w:color="DDDDDD"/>
+            </w:tcBorders>
+            <w:shd w:fill="auto" w:val="clear"/>
+            <w:tcMar>
+              <w:left w:w="158" w:type="dxa"/>
             </w:tcMar>
             <w:vAlign w:val="center"/>
           </w:tcPr>
           <w:p>
             <w:pPr>
               <w:pStyle w:val="Ttulodetabela"/>
-              <w:spacing w:lineRule="auto" w:line="340"/>
+              <w:spacing w:lineRule="auto" w:line="338"/>
               <w:jc w:val="left"/>
               <w:rPr/>
             </w:pPr>
@@ -676,7 +720,7 @@
         </w:tc>
         <w:tc>
           <w:tcPr>
-            <w:tcW w:w="4597" w:type="dxa"/>
+            <w:tcW w:w="4371" w:type="dxa"/>
             <w:gridSpan w:val="2"/>
             <w:tcBorders>
               <w:top w:val="single" w:sz="2" w:space="0" w:color="DDDDDD"/>
@@ -688,14 +732,14 @@
             </w:tcBorders>
             <w:shd w:fill="auto" w:val="clear"/>
             <w:tcMar>
-              <w:left w:w="161" w:type="dxa"/>
-            </w:tcMar>
-            <w:vAlign w:val="center"/>
-          </w:tcPr>
-          <w:p>
-            <w:pPr>
-              <w:pStyle w:val="Contedodatabela"/>
-              <w:spacing w:lineRule="auto" w:line="340"/>
+              <w:left w:w="158" w:type="dxa"/>
+            </w:tcMar>
+            <w:vAlign w:val="center"/>
+          </w:tcPr>
+          <w:p>
+            <w:pPr>
+              <w:pStyle w:val="Contedodatabela"/>
+              <w:spacing w:lineRule="auto" w:line="338"/>
               <w:jc w:val="left"/>
               <w:rPr/>
             </w:pPr>
@@ -709,11 +753,18 @@
           <w:tcPr>
             <w:tcW w:w="1" w:type="dxa"/>
             <w:gridSpan w:val="65535"/>
-            <w:tcBorders/>
+            <w:tcBorders>
+              <w:top w:val="single" w:sz="2" w:space="0" w:color="DDDDDD"/>
+              <w:left w:val="single" w:sz="2" w:space="0" w:color="DDDDDD"/>
+              <w:bottom w:val="single" w:sz="2" w:space="0" w:color="DDDDDD"/>
+              <w:right w:val="single" w:sz="2" w:space="0" w:color="DDDDDD"/>
+              <w:insideH w:val="single" w:sz="2" w:space="0" w:color="DDDDDD"/>
+              <w:insideV w:val="single" w:sz="2" w:space="0" w:color="DDDDDD"/>
+            </w:tcBorders>
             <w:shd w:fill="auto" w:val="clear"/>
             <w:tcMar>
               <w:top w:w="28" w:type="dxa"/>
-              <w:left w:w="28" w:type="dxa"/>
+              <w:left w:w="25" w:type="dxa"/>
               <w:bottom w:w="28" w:type="dxa"/>
               <w:right w:w="28" w:type="dxa"/>
             </w:tcMar>
@@ -751,14 +802,14 @@
             </w:tcBorders>
             <w:shd w:fill="auto" w:val="clear"/>
             <w:tcMar>
-              <w:left w:w="161" w:type="dxa"/>
+              <w:left w:w="158" w:type="dxa"/>
             </w:tcMar>
             <w:vAlign w:val="center"/>
           </w:tcPr>
           <w:p>
             <w:pPr>
               <w:pStyle w:val="Ttulodetabela"/>
-              <w:spacing w:lineRule="auto" w:line="340"/>
+              <w:spacing w:lineRule="auto" w:line="338"/>
               <w:jc w:val="center"/>
               <w:rPr/>
             </w:pPr>
@@ -775,25 +826,25 @@
         </w:trPr>
         <w:tc>
           <w:tcPr>
-            <w:tcW w:w="3628" w:type="dxa"/>
-            <w:tcBorders>
-              <w:top w:val="single" w:sz="2" w:space="0" w:color="DDDDDD"/>
-              <w:left w:val="single" w:sz="2" w:space="0" w:color="DDDDDD"/>
-              <w:bottom w:val="single" w:sz="2" w:space="0" w:color="DDDDDD"/>
-              <w:right w:val="single" w:sz="2" w:space="0" w:color="DDDDDD"/>
-              <w:insideH w:val="single" w:sz="2" w:space="0" w:color="DDDDDD"/>
-              <w:insideV w:val="single" w:sz="2" w:space="0" w:color="DDDDDD"/>
-            </w:tcBorders>
-            <w:shd w:fill="auto" w:val="clear"/>
-            <w:tcMar>
-              <w:left w:w="161" w:type="dxa"/>
+            <w:tcW w:w="3854" w:type="dxa"/>
+            <w:tcBorders>
+              <w:top w:val="single" w:sz="2" w:space="0" w:color="DDDDDD"/>
+              <w:left w:val="single" w:sz="2" w:space="0" w:color="DDDDDD"/>
+              <w:bottom w:val="single" w:sz="2" w:space="0" w:color="DDDDDD"/>
+              <w:right w:val="single" w:sz="2" w:space="0" w:color="DDDDDD"/>
+              <w:insideH w:val="single" w:sz="2" w:space="0" w:color="DDDDDD"/>
+              <w:insideV w:val="single" w:sz="2" w:space="0" w:color="DDDDDD"/>
+            </w:tcBorders>
+            <w:shd w:fill="auto" w:val="clear"/>
+            <w:tcMar>
+              <w:left w:w="158" w:type="dxa"/>
             </w:tcMar>
             <w:vAlign w:val="center"/>
           </w:tcPr>
           <w:p>
             <w:pPr>
               <w:pStyle w:val="Ttulodetabela"/>
-              <w:spacing w:lineRule="auto" w:line="340"/>
+              <w:spacing w:lineRule="auto" w:line="338"/>
               <w:jc w:val="left"/>
               <w:rPr/>
             </w:pPr>
@@ -805,7 +856,7 @@
         </w:tc>
         <w:tc>
           <w:tcPr>
-            <w:tcW w:w="4597" w:type="dxa"/>
+            <w:tcW w:w="4371" w:type="dxa"/>
             <w:gridSpan w:val="2"/>
             <w:tcBorders>
               <w:top w:val="single" w:sz="2" w:space="0" w:color="DDDDDD"/>
@@ -817,14 +868,14 @@
             </w:tcBorders>
             <w:shd w:fill="auto" w:val="clear"/>
             <w:tcMar>
-              <w:left w:w="161" w:type="dxa"/>
-            </w:tcMar>
-            <w:vAlign w:val="center"/>
-          </w:tcPr>
-          <w:p>
-            <w:pPr>
-              <w:pStyle w:val="Contedodatabela"/>
-              <w:spacing w:lineRule="auto" w:line="340"/>
+              <w:left w:w="158" w:type="dxa"/>
+            </w:tcMar>
+            <w:vAlign w:val="center"/>
+          </w:tcPr>
+          <w:p>
+            <w:pPr>
+              <w:pStyle w:val="Contedodatabela"/>
+              <w:spacing w:lineRule="auto" w:line="338"/>
               <w:jc w:val="left"/>
               <w:rPr/>
             </w:pPr>
@@ -838,11 +889,18 @@
           <w:tcPr>
             <w:tcW w:w="1" w:type="dxa"/>
             <w:gridSpan w:val="65535"/>
-            <w:tcBorders/>
+            <w:tcBorders>
+              <w:top w:val="single" w:sz="2" w:space="0" w:color="DDDDDD"/>
+              <w:left w:val="single" w:sz="2" w:space="0" w:color="DDDDDD"/>
+              <w:bottom w:val="single" w:sz="2" w:space="0" w:color="DDDDDD"/>
+              <w:right w:val="single" w:sz="2" w:space="0" w:color="DDDDDD"/>
+              <w:insideH w:val="single" w:sz="2" w:space="0" w:color="DDDDDD"/>
+              <w:insideV w:val="single" w:sz="2" w:space="0" w:color="DDDDDD"/>
+            </w:tcBorders>
             <w:shd w:fill="auto" w:val="clear"/>
             <w:tcMar>
               <w:top w:w="28" w:type="dxa"/>
-              <w:left w:w="28" w:type="dxa"/>
+              <w:left w:w="25" w:type="dxa"/>
               <w:bottom w:w="28" w:type="dxa"/>
               <w:right w:w="28" w:type="dxa"/>
             </w:tcMar>
@@ -906,9 +964,9 @@
     </w:p>
     <w:tbl>
       <w:tblPr>
-        <w:tblW w:w="8244" w:type="dxa"/>
+        <w:tblW w:w="8182" w:type="dxa"/>
         <w:jc w:val="left"/>
-        <w:tblInd w:w="763" w:type="dxa"/>
+        <w:tblInd w:w="823" w:type="dxa"/>
         <w:tblBorders>
           <w:top w:val="single" w:sz="2" w:space="0" w:color="DDDDDD"/>
           <w:left w:val="single" w:sz="2" w:space="0" w:color="DDDDDD"/>
@@ -919,39 +977,39 @@
         </w:tblBorders>
         <w:tblCellMar>
           <w:top w:w="162" w:type="dxa"/>
-          <w:left w:w="161" w:type="dxa"/>
+          <w:left w:w="158" w:type="dxa"/>
           <w:bottom w:w="162" w:type="dxa"/>
           <w:right w:w="162" w:type="dxa"/>
         </w:tblCellMar>
       </w:tblPr>
       <w:tblGrid>
-        <w:gridCol w:w="3910"/>
-        <w:gridCol w:w="4315"/>
-        <w:gridCol w:w="19"/>
+        <w:gridCol w:w="3854"/>
+        <w:gridCol w:w="4302"/>
+        <w:gridCol w:w="26"/>
       </w:tblGrid>
       <w:tr>
         <w:trPr/>
         <w:tc>
           <w:tcPr>
-            <w:tcW w:w="3910" w:type="dxa"/>
-            <w:tcBorders>
-              <w:top w:val="single" w:sz="2" w:space="0" w:color="DDDDDD"/>
-              <w:left w:val="single" w:sz="2" w:space="0" w:color="DDDDDD"/>
-              <w:bottom w:val="single" w:sz="2" w:space="0" w:color="DDDDDD"/>
-              <w:right w:val="single" w:sz="2" w:space="0" w:color="DDDDDD"/>
-              <w:insideH w:val="single" w:sz="2" w:space="0" w:color="DDDDDD"/>
-              <w:insideV w:val="single" w:sz="2" w:space="0" w:color="DDDDDD"/>
-            </w:tcBorders>
-            <w:shd w:fill="auto" w:val="clear"/>
-            <w:tcMar>
-              <w:left w:w="161" w:type="dxa"/>
+            <w:tcW w:w="3854" w:type="dxa"/>
+            <w:tcBorders>
+              <w:top w:val="single" w:sz="2" w:space="0" w:color="DDDDDD"/>
+              <w:left w:val="single" w:sz="2" w:space="0" w:color="DDDDDD"/>
+              <w:bottom w:val="single" w:sz="2" w:space="0" w:color="DDDDDD"/>
+              <w:right w:val="single" w:sz="2" w:space="0" w:color="DDDDDD"/>
+              <w:insideH w:val="single" w:sz="2" w:space="0" w:color="DDDDDD"/>
+              <w:insideV w:val="single" w:sz="2" w:space="0" w:color="DDDDDD"/>
+            </w:tcBorders>
+            <w:shd w:fill="auto" w:val="clear"/>
+            <w:tcMar>
+              <w:left w:w="158" w:type="dxa"/>
             </w:tcMar>
             <w:vAlign w:val="center"/>
           </w:tcPr>
           <w:p>
             <w:pPr>
               <w:pStyle w:val="Ttulodetabela"/>
-              <w:spacing w:lineRule="auto" w:line="340"/>
+              <w:spacing w:lineRule="auto" w:line="338"/>
               <w:jc w:val="left"/>
               <w:rPr/>
             </w:pPr>
@@ -963,31 +1021,35 @@
         </w:tc>
         <w:tc>
           <w:tcPr>
-            <w:tcW w:w="4315" w:type="dxa"/>
-            <w:tcBorders>
-              <w:top w:val="single" w:sz="2" w:space="0" w:color="DDDDDD"/>
-              <w:left w:val="single" w:sz="2" w:space="0" w:color="DDDDDD"/>
-              <w:bottom w:val="single" w:sz="2" w:space="0" w:color="DDDDDD"/>
-              <w:right w:val="single" w:sz="2" w:space="0" w:color="DDDDDD"/>
-              <w:insideH w:val="single" w:sz="2" w:space="0" w:color="DDDDDD"/>
-              <w:insideV w:val="single" w:sz="2" w:space="0" w:color="DDDDDD"/>
-            </w:tcBorders>
-            <w:shd w:fill="auto" w:val="clear"/>
-            <w:tcMar>
-              <w:left w:w="161" w:type="dxa"/>
-            </w:tcMar>
-            <w:vAlign w:val="center"/>
-          </w:tcPr>
-          <w:p>
-            <w:pPr>
-              <w:pStyle w:val="Contedodatabela"/>
-              <w:spacing w:lineRule="auto" w:line="340"/>
-              <w:jc w:val="left"/>
-              <w:rPr/>
-            </w:pPr>
-            <w:r>
-              <w:rPr/>
-              <w:t>A</w:t>
+            <w:tcW w:w="4302" w:type="dxa"/>
+            <w:tcBorders>
+              <w:top w:val="single" w:sz="2" w:space="0" w:color="DDDDDD"/>
+              <w:left w:val="single" w:sz="2" w:space="0" w:color="DDDDDD"/>
+              <w:bottom w:val="single" w:sz="2" w:space="0" w:color="DDDDDD"/>
+              <w:right w:val="single" w:sz="2" w:space="0" w:color="DDDDDD"/>
+              <w:insideH w:val="single" w:sz="2" w:space="0" w:color="DDDDDD"/>
+              <w:insideV w:val="single" w:sz="2" w:space="0" w:color="DDDDDD"/>
+            </w:tcBorders>
+            <w:shd w:fill="auto" w:val="clear"/>
+            <w:tcMar>
+              <w:left w:w="158" w:type="dxa"/>
+            </w:tcMar>
+            <w:vAlign w:val="center"/>
+          </w:tcPr>
+          <w:p>
+            <w:pPr>
+              <w:pStyle w:val="Contedodatabela"/>
+              <w:widowControl/>
+              <w:suppressLineNumbers/>
+              <w:bidi w:val="0"/>
+              <w:spacing w:lineRule="auto" w:line="338"/>
+              <w:ind w:left="0" w:right="-113" w:hanging="0"/>
+              <w:jc w:val="left"/>
+              <w:rPr/>
+            </w:pPr>
+            <w:r>
+              <w:rPr/>
+              <w:t>T</w:t>
             </w:r>
             <w:r>
               <w:rPr/>
@@ -997,12 +1059,19 @@
         </w:tc>
         <w:tc>
           <w:tcPr>
-            <w:tcW w:w="19" w:type="dxa"/>
-            <w:tcBorders/>
+            <w:tcW w:w="26" w:type="dxa"/>
+            <w:tcBorders>
+              <w:top w:val="single" w:sz="2" w:space="0" w:color="DDDDDD"/>
+              <w:left w:val="single" w:sz="2" w:space="0" w:color="DDDDDD"/>
+              <w:bottom w:val="single" w:sz="2" w:space="0" w:color="DDDDDD"/>
+              <w:right w:val="single" w:sz="2" w:space="0" w:color="DDDDDD"/>
+              <w:insideH w:val="single" w:sz="2" w:space="0" w:color="DDDDDD"/>
+              <w:insideV w:val="single" w:sz="2" w:space="0" w:color="DDDDDD"/>
+            </w:tcBorders>
             <w:shd w:fill="auto" w:val="clear"/>
             <w:tcMar>
               <w:top w:w="28" w:type="dxa"/>
-              <w:left w:w="28" w:type="dxa"/>
+              <w:left w:w="25" w:type="dxa"/>
               <w:bottom w:w="28" w:type="dxa"/>
               <w:right w:w="28" w:type="dxa"/>
             </w:tcMar>
@@ -1028,25 +1097,25 @@
         <w:trPr/>
         <w:tc>
           <w:tcPr>
-            <w:tcW w:w="3910" w:type="dxa"/>
-            <w:tcBorders>
-              <w:top w:val="single" w:sz="2" w:space="0" w:color="DDDDDD"/>
-              <w:left w:val="single" w:sz="2" w:space="0" w:color="DDDDDD"/>
-              <w:bottom w:val="single" w:sz="2" w:space="0" w:color="DDDDDD"/>
-              <w:right w:val="single" w:sz="2" w:space="0" w:color="DDDDDD"/>
-              <w:insideH w:val="single" w:sz="2" w:space="0" w:color="DDDDDD"/>
-              <w:insideV w:val="single" w:sz="2" w:space="0" w:color="DDDDDD"/>
-            </w:tcBorders>
-            <w:shd w:fill="auto" w:val="clear"/>
-            <w:tcMar>
-              <w:left w:w="161" w:type="dxa"/>
+            <w:tcW w:w="3854" w:type="dxa"/>
+            <w:tcBorders>
+              <w:top w:val="single" w:sz="2" w:space="0" w:color="DDDDDD"/>
+              <w:left w:val="single" w:sz="2" w:space="0" w:color="DDDDDD"/>
+              <w:bottom w:val="single" w:sz="2" w:space="0" w:color="DDDDDD"/>
+              <w:right w:val="single" w:sz="2" w:space="0" w:color="DDDDDD"/>
+              <w:insideH w:val="single" w:sz="2" w:space="0" w:color="DDDDDD"/>
+              <w:insideV w:val="single" w:sz="2" w:space="0" w:color="DDDDDD"/>
+            </w:tcBorders>
+            <w:shd w:fill="auto" w:val="clear"/>
+            <w:tcMar>
+              <w:left w:w="158" w:type="dxa"/>
             </w:tcMar>
             <w:vAlign w:val="center"/>
           </w:tcPr>
           <w:p>
             <w:pPr>
               <w:pStyle w:val="Ttulodetabela"/>
-              <w:spacing w:lineRule="auto" w:line="340"/>
+              <w:spacing w:lineRule="auto" w:line="338"/>
               <w:jc w:val="left"/>
               <w:rPr/>
             </w:pPr>
@@ -1058,25 +1127,25 @@
         </w:tc>
         <w:tc>
           <w:tcPr>
-            <w:tcW w:w="4315" w:type="dxa"/>
-            <w:tcBorders>
-              <w:top w:val="single" w:sz="2" w:space="0" w:color="DDDDDD"/>
-              <w:left w:val="single" w:sz="2" w:space="0" w:color="DDDDDD"/>
-              <w:bottom w:val="single" w:sz="2" w:space="0" w:color="DDDDDD"/>
-              <w:right w:val="single" w:sz="2" w:space="0" w:color="DDDDDD"/>
-              <w:insideH w:val="single" w:sz="2" w:space="0" w:color="DDDDDD"/>
-              <w:insideV w:val="single" w:sz="2" w:space="0" w:color="DDDDDD"/>
-            </w:tcBorders>
-            <w:shd w:fill="auto" w:val="clear"/>
-            <w:tcMar>
-              <w:left w:w="161" w:type="dxa"/>
-            </w:tcMar>
-            <w:vAlign w:val="center"/>
-          </w:tcPr>
-          <w:p>
-            <w:pPr>
-              <w:pStyle w:val="Contedodatabela"/>
-              <w:spacing w:lineRule="auto" w:line="340"/>
+            <w:tcW w:w="4302" w:type="dxa"/>
+            <w:tcBorders>
+              <w:top w:val="single" w:sz="2" w:space="0" w:color="DDDDDD"/>
+              <w:left w:val="single" w:sz="2" w:space="0" w:color="DDDDDD"/>
+              <w:bottom w:val="single" w:sz="2" w:space="0" w:color="DDDDDD"/>
+              <w:right w:val="single" w:sz="2" w:space="0" w:color="DDDDDD"/>
+              <w:insideH w:val="single" w:sz="2" w:space="0" w:color="DDDDDD"/>
+              <w:insideV w:val="single" w:sz="2" w:space="0" w:color="DDDDDD"/>
+            </w:tcBorders>
+            <w:shd w:fill="auto" w:val="clear"/>
+            <w:tcMar>
+              <w:left w:w="158" w:type="dxa"/>
+            </w:tcMar>
+            <w:vAlign w:val="center"/>
+          </w:tcPr>
+          <w:p>
+            <w:pPr>
+              <w:pStyle w:val="Contedodatabela"/>
+              <w:spacing w:lineRule="auto" w:line="338"/>
               <w:jc w:val="left"/>
               <w:rPr/>
             </w:pPr>
@@ -1088,12 +1157,19 @@
         </w:tc>
         <w:tc>
           <w:tcPr>
-            <w:tcW w:w="19" w:type="dxa"/>
-            <w:tcBorders/>
+            <w:tcW w:w="26" w:type="dxa"/>
+            <w:tcBorders>
+              <w:top w:val="single" w:sz="2" w:space="0" w:color="DDDDDD"/>
+              <w:left w:val="single" w:sz="2" w:space="0" w:color="DDDDDD"/>
+              <w:bottom w:val="single" w:sz="2" w:space="0" w:color="DDDDDD"/>
+              <w:right w:val="single" w:sz="2" w:space="0" w:color="DDDDDD"/>
+              <w:insideH w:val="single" w:sz="2" w:space="0" w:color="DDDDDD"/>
+              <w:insideV w:val="single" w:sz="2" w:space="0" w:color="DDDDDD"/>
+            </w:tcBorders>
             <w:shd w:fill="auto" w:val="clear"/>
             <w:tcMar>
               <w:top w:w="28" w:type="dxa"/>
-              <w:left w:w="28" w:type="dxa"/>
+              <w:left w:w="25" w:type="dxa"/>
               <w:bottom w:w="28" w:type="dxa"/>
               <w:right w:w="28" w:type="dxa"/>
             </w:tcMar>
@@ -1119,25 +1195,25 @@
         <w:trPr/>
         <w:tc>
           <w:tcPr>
-            <w:tcW w:w="3910" w:type="dxa"/>
-            <w:tcBorders>
-              <w:top w:val="single" w:sz="2" w:space="0" w:color="DDDDDD"/>
-              <w:left w:val="single" w:sz="2" w:space="0" w:color="DDDDDD"/>
-              <w:bottom w:val="single" w:sz="2" w:space="0" w:color="DDDDDD"/>
-              <w:right w:val="single" w:sz="2" w:space="0" w:color="DDDDDD"/>
-              <w:insideH w:val="single" w:sz="2" w:space="0" w:color="DDDDDD"/>
-              <w:insideV w:val="single" w:sz="2" w:space="0" w:color="DDDDDD"/>
-            </w:tcBorders>
-            <w:shd w:fill="auto" w:val="clear"/>
-            <w:tcMar>
-              <w:left w:w="161" w:type="dxa"/>
+            <w:tcW w:w="3854" w:type="dxa"/>
+            <w:tcBorders>
+              <w:top w:val="single" w:sz="2" w:space="0" w:color="DDDDDD"/>
+              <w:left w:val="single" w:sz="2" w:space="0" w:color="DDDDDD"/>
+              <w:bottom w:val="single" w:sz="2" w:space="0" w:color="DDDDDD"/>
+              <w:right w:val="single" w:sz="2" w:space="0" w:color="DDDDDD"/>
+              <w:insideH w:val="single" w:sz="2" w:space="0" w:color="DDDDDD"/>
+              <w:insideV w:val="single" w:sz="2" w:space="0" w:color="DDDDDD"/>
+            </w:tcBorders>
+            <w:shd w:fill="auto" w:val="clear"/>
+            <w:tcMar>
+              <w:left w:w="158" w:type="dxa"/>
             </w:tcMar>
             <w:vAlign w:val="center"/>
           </w:tcPr>
           <w:p>
             <w:pPr>
               <w:pStyle w:val="Ttulodetabela"/>
-              <w:spacing w:lineRule="auto" w:line="340"/>
+              <w:spacing w:lineRule="auto" w:line="338"/>
               <w:jc w:val="left"/>
               <w:rPr/>
             </w:pPr>
@@ -1149,50 +1225,49 @@
         </w:tc>
         <w:tc>
           <w:tcPr>
-            <w:tcW w:w="4315" w:type="dxa"/>
-            <w:tcBorders>
-              <w:top w:val="single" w:sz="2" w:space="0" w:color="DDDDDD"/>
-              <w:left w:val="single" w:sz="2" w:space="0" w:color="DDDDDD"/>
-              <w:bottom w:val="single" w:sz="2" w:space="0" w:color="DDDDDD"/>
-              <w:right w:val="single" w:sz="2" w:space="0" w:color="DDDDDD"/>
-              <w:insideH w:val="single" w:sz="2" w:space="0" w:color="DDDDDD"/>
-              <w:insideV w:val="single" w:sz="2" w:space="0" w:color="DDDDDD"/>
-            </w:tcBorders>
-            <w:shd w:fill="auto" w:val="clear"/>
-            <w:tcMar>
-              <w:left w:w="161" w:type="dxa"/>
-            </w:tcMar>
-            <w:vAlign w:val="center"/>
-          </w:tcPr>
-          <w:p>
-            <w:pPr>
-              <w:pStyle w:val="Contedodatabela"/>
-              <w:spacing w:lineRule="auto" w:line="340"/>
-              <w:jc w:val="left"/>
-              <w:rPr/>
-            </w:pPr>
-            <w:r>
-              <w:rPr/>
-              <w:t xml:space="preserve">Usuário </w:t>
-            </w:r>
-            <w:r>
-              <w:rPr/>
-              <w:t>cliente</w:t>
-            </w:r>
-            <w:r>
-              <w:rPr/>
-              <w:t xml:space="preserve"> com acesso ao sistema</w:t>
-            </w:r>
-          </w:p>
-        </w:tc>
-        <w:tc>
-          <w:tcPr>
-            <w:tcW w:w="19" w:type="dxa"/>
-            <w:tcBorders/>
+            <w:tcW w:w="4302" w:type="dxa"/>
+            <w:tcBorders>
+              <w:top w:val="single" w:sz="2" w:space="0" w:color="DDDDDD"/>
+              <w:left w:val="single" w:sz="2" w:space="0" w:color="DDDDDD"/>
+              <w:bottom w:val="single" w:sz="2" w:space="0" w:color="DDDDDD"/>
+              <w:right w:val="single" w:sz="2" w:space="0" w:color="DDDDDD"/>
+              <w:insideH w:val="single" w:sz="2" w:space="0" w:color="DDDDDD"/>
+              <w:insideV w:val="single" w:sz="2" w:space="0" w:color="DDDDDD"/>
+            </w:tcBorders>
+            <w:shd w:fill="auto" w:val="clear"/>
+            <w:tcMar>
+              <w:left w:w="158" w:type="dxa"/>
+            </w:tcMar>
+            <w:vAlign w:val="center"/>
+          </w:tcPr>
+          <w:p>
+            <w:pPr>
+              <w:pStyle w:val="Contedodatabela"/>
+              <w:spacing w:lineRule="auto" w:line="338"/>
+              <w:jc w:val="left"/>
+              <w:rPr/>
+            </w:pPr>
+            <w:r>
+              <w:rPr/>
+              <w:t>Usuário cliente com acesso ao sistema</w:t>
+            </w:r>
+          </w:p>
+        </w:tc>
+        <w:tc>
+          <w:tcPr>
+            <w:tcW w:w="26" w:type="dxa"/>
+            <w:tcBorders>
+              <w:top w:val="single" w:sz="2" w:space="0" w:color="DDDDDD"/>
+              <w:left w:val="single" w:sz="2" w:space="0" w:color="DDDDDD"/>
+              <w:bottom w:val="single" w:sz="2" w:space="0" w:color="DDDDDD"/>
+              <w:right w:val="single" w:sz="2" w:space="0" w:color="DDDDDD"/>
+              <w:insideH w:val="single" w:sz="2" w:space="0" w:color="DDDDDD"/>
+              <w:insideV w:val="single" w:sz="2" w:space="0" w:color="DDDDDD"/>
+            </w:tcBorders>
             <w:shd w:fill="auto" w:val="clear"/>
             <w:tcMar>
               <w:top w:w="28" w:type="dxa"/>
-              <w:left w:w="28" w:type="dxa"/>
+              <w:left w:w="25" w:type="dxa"/>
               <w:bottom w:w="28" w:type="dxa"/>
               <w:right w:w="28" w:type="dxa"/>
             </w:tcMar>
@@ -1218,7 +1293,7 @@
         <w:trPr/>
         <w:tc>
           <w:tcPr>
-            <w:tcW w:w="8244" w:type="dxa"/>
+            <w:tcW w:w="8156" w:type="dxa"/>
             <w:gridSpan w:val="3"/>
             <w:tcBorders>
               <w:top w:val="single" w:sz="2" w:space="0" w:color="DDDDDD"/>
@@ -1230,14 +1305,14 @@
             </w:tcBorders>
             <w:shd w:fill="auto" w:val="clear"/>
             <w:tcMar>
-              <w:left w:w="161" w:type="dxa"/>
+              <w:left w:w="158" w:type="dxa"/>
             </w:tcMar>
             <w:vAlign w:val="center"/>
           </w:tcPr>
           <w:p>
             <w:pPr>
               <w:pStyle w:val="Ttulodetabela"/>
-              <w:spacing w:lineRule="auto" w:line="340"/>
+              <w:spacing w:lineRule="auto" w:line="338"/>
               <w:jc w:val="center"/>
               <w:rPr/>
             </w:pPr>
@@ -1252,25 +1327,25 @@
         <w:trPr/>
         <w:tc>
           <w:tcPr>
-            <w:tcW w:w="3910" w:type="dxa"/>
-            <w:tcBorders>
-              <w:top w:val="single" w:sz="2" w:space="0" w:color="DDDDDD"/>
-              <w:left w:val="single" w:sz="2" w:space="0" w:color="DDDDDD"/>
-              <w:bottom w:val="single" w:sz="2" w:space="0" w:color="DDDDDD"/>
-              <w:right w:val="single" w:sz="2" w:space="0" w:color="DDDDDD"/>
-              <w:insideH w:val="single" w:sz="2" w:space="0" w:color="DDDDDD"/>
-              <w:insideV w:val="single" w:sz="2" w:space="0" w:color="DDDDDD"/>
-            </w:tcBorders>
-            <w:shd w:fill="auto" w:val="clear"/>
-            <w:tcMar>
-              <w:left w:w="161" w:type="dxa"/>
+            <w:tcW w:w="3854" w:type="dxa"/>
+            <w:tcBorders>
+              <w:top w:val="single" w:sz="2" w:space="0" w:color="DDDDDD"/>
+              <w:left w:val="single" w:sz="2" w:space="0" w:color="DDDDDD"/>
+              <w:bottom w:val="single" w:sz="2" w:space="0" w:color="DDDDDD"/>
+              <w:right w:val="single" w:sz="2" w:space="0" w:color="DDDDDD"/>
+              <w:insideH w:val="single" w:sz="2" w:space="0" w:color="DDDDDD"/>
+              <w:insideV w:val="single" w:sz="2" w:space="0" w:color="DDDDDD"/>
+            </w:tcBorders>
+            <w:shd w:fill="auto" w:val="clear"/>
+            <w:tcMar>
+              <w:left w:w="158" w:type="dxa"/>
             </w:tcMar>
             <w:vAlign w:val="center"/>
           </w:tcPr>
           <w:p>
             <w:pPr>
               <w:pStyle w:val="Ttulodetabela"/>
-              <w:spacing w:lineRule="auto" w:line="340"/>
+              <w:spacing w:lineRule="auto" w:line="338"/>
               <w:jc w:val="left"/>
               <w:rPr/>
             </w:pPr>
@@ -1282,54 +1357,49 @@
         </w:tc>
         <w:tc>
           <w:tcPr>
-            <w:tcW w:w="4315" w:type="dxa"/>
-            <w:tcBorders>
-              <w:top w:val="single" w:sz="2" w:space="0" w:color="DDDDDD"/>
-              <w:left w:val="single" w:sz="2" w:space="0" w:color="DDDDDD"/>
-              <w:bottom w:val="single" w:sz="2" w:space="0" w:color="DDDDDD"/>
-              <w:right w:val="single" w:sz="2" w:space="0" w:color="DDDDDD"/>
-              <w:insideH w:val="single" w:sz="2" w:space="0" w:color="DDDDDD"/>
-              <w:insideV w:val="single" w:sz="2" w:space="0" w:color="DDDDDD"/>
-            </w:tcBorders>
-            <w:shd w:fill="auto" w:val="clear"/>
-            <w:tcMar>
-              <w:left w:w="161" w:type="dxa"/>
-            </w:tcMar>
-            <w:vAlign w:val="center"/>
-          </w:tcPr>
-          <w:p>
-            <w:pPr>
-              <w:pStyle w:val="Contedodatabela"/>
-              <w:spacing w:lineRule="auto" w:line="340"/>
-              <w:jc w:val="left"/>
-              <w:rPr/>
-            </w:pPr>
-            <w:r>
-              <w:rPr/>
-              <w:t>abcamargofilho</w:t>
-            </w:r>
-            <w:r>
-              <w:rPr/>
-              <w:t>@</w:t>
-            </w:r>
-            <w:r>
-              <w:rPr/>
-              <w:t>gmail</w:t>
-            </w:r>
-            <w:r>
-              <w:rPr/>
-              <w:t>.com</w:t>
-            </w:r>
-          </w:p>
-        </w:tc>
-        <w:tc>
-          <w:tcPr>
-            <w:tcW w:w="19" w:type="dxa"/>
-            <w:tcBorders/>
+            <w:tcW w:w="4302" w:type="dxa"/>
+            <w:tcBorders>
+              <w:top w:val="single" w:sz="2" w:space="0" w:color="DDDDDD"/>
+              <w:left w:val="single" w:sz="2" w:space="0" w:color="DDDDDD"/>
+              <w:bottom w:val="single" w:sz="2" w:space="0" w:color="DDDDDD"/>
+              <w:right w:val="single" w:sz="2" w:space="0" w:color="DDDDDD"/>
+              <w:insideH w:val="single" w:sz="2" w:space="0" w:color="DDDDDD"/>
+              <w:insideV w:val="single" w:sz="2" w:space="0" w:color="DDDDDD"/>
+            </w:tcBorders>
+            <w:shd w:fill="auto" w:val="clear"/>
+            <w:tcMar>
+              <w:left w:w="158" w:type="dxa"/>
+            </w:tcMar>
+            <w:vAlign w:val="center"/>
+          </w:tcPr>
+          <w:p>
+            <w:pPr>
+              <w:pStyle w:val="Contedodatabela"/>
+              <w:spacing w:lineRule="auto" w:line="338"/>
+              <w:jc w:val="left"/>
+              <w:rPr/>
+            </w:pPr>
+            <w:r>
+              <w:rPr/>
+              <w:t>abcamargofilho@gmail.com</w:t>
+            </w:r>
+          </w:p>
+        </w:tc>
+        <w:tc>
+          <w:tcPr>
+            <w:tcW w:w="26" w:type="dxa"/>
+            <w:tcBorders>
+              <w:top w:val="single" w:sz="2" w:space="0" w:color="DDDDDD"/>
+              <w:left w:val="single" w:sz="2" w:space="0" w:color="DDDDDD"/>
+              <w:bottom w:val="single" w:sz="2" w:space="0" w:color="DDDDDD"/>
+              <w:right w:val="single" w:sz="2" w:space="0" w:color="DDDDDD"/>
+              <w:insideH w:val="single" w:sz="2" w:space="0" w:color="DDDDDD"/>
+              <w:insideV w:val="single" w:sz="2" w:space="0" w:color="DDDDDD"/>
+            </w:tcBorders>
             <w:shd w:fill="auto" w:val="clear"/>
             <w:tcMar>
               <w:top w:w="28" w:type="dxa"/>
-              <w:left w:w="28" w:type="dxa"/>
+              <w:left w:w="25" w:type="dxa"/>
               <w:bottom w:w="28" w:type="dxa"/>
               <w:right w:w="28" w:type="dxa"/>
             </w:tcMar>
@@ -1355,25 +1425,25 @@
         <w:trPr/>
         <w:tc>
           <w:tcPr>
-            <w:tcW w:w="3910" w:type="dxa"/>
-            <w:tcBorders>
-              <w:top w:val="single" w:sz="2" w:space="0" w:color="DDDDDD"/>
-              <w:left w:val="single" w:sz="2" w:space="0" w:color="DDDDDD"/>
-              <w:bottom w:val="single" w:sz="2" w:space="0" w:color="DDDDDD"/>
-              <w:right w:val="single" w:sz="2" w:space="0" w:color="DDDDDD"/>
-              <w:insideH w:val="single" w:sz="2" w:space="0" w:color="DDDDDD"/>
-              <w:insideV w:val="single" w:sz="2" w:space="0" w:color="DDDDDD"/>
-            </w:tcBorders>
-            <w:shd w:fill="auto" w:val="clear"/>
-            <w:tcMar>
-              <w:left w:w="161" w:type="dxa"/>
+            <w:tcW w:w="3854" w:type="dxa"/>
+            <w:tcBorders>
+              <w:top w:val="single" w:sz="2" w:space="0" w:color="DDDDDD"/>
+              <w:left w:val="single" w:sz="2" w:space="0" w:color="DDDDDD"/>
+              <w:bottom w:val="single" w:sz="2" w:space="0" w:color="DDDDDD"/>
+              <w:right w:val="single" w:sz="2" w:space="0" w:color="DDDDDD"/>
+              <w:insideH w:val="single" w:sz="2" w:space="0" w:color="DDDDDD"/>
+              <w:insideV w:val="single" w:sz="2" w:space="0" w:color="DDDDDD"/>
+            </w:tcBorders>
+            <w:shd w:fill="auto" w:val="clear"/>
+            <w:tcMar>
+              <w:left w:w="158" w:type="dxa"/>
             </w:tcMar>
             <w:vAlign w:val="center"/>
           </w:tcPr>
           <w:p>
             <w:pPr>
               <w:pStyle w:val="Ttulodetabela"/>
-              <w:spacing w:lineRule="auto" w:line="340"/>
+              <w:spacing w:lineRule="auto" w:line="338"/>
               <w:jc w:val="left"/>
               <w:rPr/>
             </w:pPr>
@@ -1385,25 +1455,25 @@
         </w:tc>
         <w:tc>
           <w:tcPr>
-            <w:tcW w:w="4315" w:type="dxa"/>
-            <w:tcBorders>
-              <w:top w:val="single" w:sz="2" w:space="0" w:color="DDDDDD"/>
-              <w:left w:val="single" w:sz="2" w:space="0" w:color="DDDDDD"/>
-              <w:bottom w:val="single" w:sz="2" w:space="0" w:color="DDDDDD"/>
-              <w:right w:val="single" w:sz="2" w:space="0" w:color="DDDDDD"/>
-              <w:insideH w:val="single" w:sz="2" w:space="0" w:color="DDDDDD"/>
-              <w:insideV w:val="single" w:sz="2" w:space="0" w:color="DDDDDD"/>
-            </w:tcBorders>
-            <w:shd w:fill="auto" w:val="clear"/>
-            <w:tcMar>
-              <w:left w:w="161" w:type="dxa"/>
-            </w:tcMar>
-            <w:vAlign w:val="center"/>
-          </w:tcPr>
-          <w:p>
-            <w:pPr>
-              <w:pStyle w:val="Contedodatabela"/>
-              <w:spacing w:lineRule="auto" w:line="340"/>
+            <w:tcW w:w="4302" w:type="dxa"/>
+            <w:tcBorders>
+              <w:top w:val="single" w:sz="2" w:space="0" w:color="DDDDDD"/>
+              <w:left w:val="single" w:sz="2" w:space="0" w:color="DDDDDD"/>
+              <w:bottom w:val="single" w:sz="2" w:space="0" w:color="DDDDDD"/>
+              <w:right w:val="single" w:sz="2" w:space="0" w:color="DDDDDD"/>
+              <w:insideH w:val="single" w:sz="2" w:space="0" w:color="DDDDDD"/>
+              <w:insideV w:val="single" w:sz="2" w:space="0" w:color="DDDDDD"/>
+            </w:tcBorders>
+            <w:shd w:fill="auto" w:val="clear"/>
+            <w:tcMar>
+              <w:left w:w="158" w:type="dxa"/>
+            </w:tcMar>
+            <w:vAlign w:val="center"/>
+          </w:tcPr>
+          <w:p>
+            <w:pPr>
+              <w:pStyle w:val="Contedodatabela"/>
+              <w:spacing w:lineRule="auto" w:line="338"/>
               <w:jc w:val="left"/>
               <w:rPr/>
             </w:pPr>
@@ -1415,12 +1485,19 @@
         </w:tc>
         <w:tc>
           <w:tcPr>
-            <w:tcW w:w="19" w:type="dxa"/>
-            <w:tcBorders/>
+            <w:tcW w:w="26" w:type="dxa"/>
+            <w:tcBorders>
+              <w:top w:val="single" w:sz="2" w:space="0" w:color="DDDDDD"/>
+              <w:left w:val="single" w:sz="2" w:space="0" w:color="DDDDDD"/>
+              <w:bottom w:val="single" w:sz="2" w:space="0" w:color="DDDDDD"/>
+              <w:right w:val="single" w:sz="2" w:space="0" w:color="DDDDDD"/>
+              <w:insideH w:val="single" w:sz="2" w:space="0" w:color="DDDDDD"/>
+              <w:insideV w:val="single" w:sz="2" w:space="0" w:color="DDDDDD"/>
+            </w:tcBorders>
             <w:shd w:fill="auto" w:val="clear"/>
             <w:tcMar>
               <w:top w:w="28" w:type="dxa"/>
-              <w:left w:w="28" w:type="dxa"/>
+              <w:left w:w="25" w:type="dxa"/>
               <w:bottom w:w="28" w:type="dxa"/>
               <w:right w:w="28" w:type="dxa"/>
             </w:tcMar>
@@ -1446,7 +1523,7 @@
         <w:trPr/>
         <w:tc>
           <w:tcPr>
-            <w:tcW w:w="8244" w:type="dxa"/>
+            <w:tcW w:w="8156" w:type="dxa"/>
             <w:gridSpan w:val="3"/>
             <w:tcBorders>
               <w:top w:val="single" w:sz="2" w:space="0" w:color="DDDDDD"/>
@@ -1458,14 +1535,14 @@
             </w:tcBorders>
             <w:shd w:fill="auto" w:val="clear"/>
             <w:tcMar>
-              <w:left w:w="161" w:type="dxa"/>
+              <w:left w:w="158" w:type="dxa"/>
             </w:tcMar>
             <w:vAlign w:val="center"/>
           </w:tcPr>
           <w:p>
             <w:pPr>
               <w:pStyle w:val="Ttulodetabela"/>
-              <w:spacing w:lineRule="auto" w:line="340"/>
+              <w:spacing w:lineRule="auto" w:line="338"/>
               <w:jc w:val="center"/>
               <w:rPr/>
             </w:pPr>
@@ -1480,25 +1557,25 @@
         <w:trPr/>
         <w:tc>
           <w:tcPr>
-            <w:tcW w:w="3910" w:type="dxa"/>
-            <w:tcBorders>
-              <w:top w:val="single" w:sz="2" w:space="0" w:color="DDDDDD"/>
-              <w:left w:val="single" w:sz="2" w:space="0" w:color="DDDDDD"/>
-              <w:bottom w:val="single" w:sz="2" w:space="0" w:color="DDDDDD"/>
-              <w:right w:val="single" w:sz="2" w:space="0" w:color="DDDDDD"/>
-              <w:insideH w:val="single" w:sz="2" w:space="0" w:color="DDDDDD"/>
-              <w:insideV w:val="single" w:sz="2" w:space="0" w:color="DDDDDD"/>
-            </w:tcBorders>
-            <w:shd w:fill="auto" w:val="clear"/>
-            <w:tcMar>
-              <w:left w:w="161" w:type="dxa"/>
+            <w:tcW w:w="3854" w:type="dxa"/>
+            <w:tcBorders>
+              <w:top w:val="single" w:sz="2" w:space="0" w:color="DDDDDD"/>
+              <w:left w:val="single" w:sz="2" w:space="0" w:color="DDDDDD"/>
+              <w:bottom w:val="single" w:sz="2" w:space="0" w:color="DDDDDD"/>
+              <w:right w:val="single" w:sz="2" w:space="0" w:color="DDDDDD"/>
+              <w:insideH w:val="single" w:sz="2" w:space="0" w:color="DDDDDD"/>
+              <w:insideV w:val="single" w:sz="2" w:space="0" w:color="DDDDDD"/>
+            </w:tcBorders>
+            <w:shd w:fill="auto" w:val="clear"/>
+            <w:tcMar>
+              <w:left w:w="158" w:type="dxa"/>
             </w:tcMar>
             <w:vAlign w:val="center"/>
           </w:tcPr>
           <w:p>
             <w:pPr>
               <w:pStyle w:val="Ttulodetabela"/>
-              <w:spacing w:lineRule="auto" w:line="340"/>
+              <w:spacing w:lineRule="auto" w:line="338"/>
               <w:jc w:val="left"/>
               <w:rPr/>
             </w:pPr>
@@ -1510,46 +1587,49 @@
         </w:tc>
         <w:tc>
           <w:tcPr>
-            <w:tcW w:w="4315" w:type="dxa"/>
-            <w:tcBorders>
-              <w:top w:val="single" w:sz="2" w:space="0" w:color="DDDDDD"/>
-              <w:left w:val="single" w:sz="2" w:space="0" w:color="DDDDDD"/>
-              <w:bottom w:val="single" w:sz="2" w:space="0" w:color="DDDDDD"/>
-              <w:right w:val="single" w:sz="2" w:space="0" w:color="DDDDDD"/>
-              <w:insideH w:val="single" w:sz="2" w:space="0" w:color="DDDDDD"/>
-              <w:insideV w:val="single" w:sz="2" w:space="0" w:color="DDDDDD"/>
-            </w:tcBorders>
-            <w:shd w:fill="auto" w:val="clear"/>
-            <w:tcMar>
-              <w:left w:w="161" w:type="dxa"/>
-            </w:tcMar>
-            <w:vAlign w:val="center"/>
-          </w:tcPr>
-          <w:p>
-            <w:pPr>
-              <w:pStyle w:val="Contedodatabela"/>
-              <w:spacing w:lineRule="auto" w:line="340"/>
-              <w:jc w:val="left"/>
-              <w:rPr/>
-            </w:pPr>
-            <w:r>
-              <w:rPr/>
-              <w:t>Senha ou login invalido</w:t>
-            </w:r>
-            <w:r>
-              <w:rPr/>
-              <w:t>.</w:t>
-            </w:r>
-          </w:p>
-        </w:tc>
-        <w:tc>
-          <w:tcPr>
-            <w:tcW w:w="19" w:type="dxa"/>
-            <w:tcBorders/>
+            <w:tcW w:w="4302" w:type="dxa"/>
+            <w:tcBorders>
+              <w:top w:val="single" w:sz="2" w:space="0" w:color="DDDDDD"/>
+              <w:left w:val="single" w:sz="2" w:space="0" w:color="DDDDDD"/>
+              <w:bottom w:val="single" w:sz="2" w:space="0" w:color="DDDDDD"/>
+              <w:right w:val="single" w:sz="2" w:space="0" w:color="DDDDDD"/>
+              <w:insideH w:val="single" w:sz="2" w:space="0" w:color="DDDDDD"/>
+              <w:insideV w:val="single" w:sz="2" w:space="0" w:color="DDDDDD"/>
+            </w:tcBorders>
+            <w:shd w:fill="auto" w:val="clear"/>
+            <w:tcMar>
+              <w:left w:w="158" w:type="dxa"/>
+            </w:tcMar>
+            <w:vAlign w:val="center"/>
+          </w:tcPr>
+          <w:p>
+            <w:pPr>
+              <w:pStyle w:val="Contedodatabela"/>
+              <w:spacing w:lineRule="auto" w:line="338"/>
+              <w:jc w:val="left"/>
+              <w:rPr/>
+            </w:pPr>
+            <w:r>
+              <w:rPr/>
+              <w:t>Senha ou login invalido.</w:t>
+            </w:r>
+          </w:p>
+        </w:tc>
+        <w:tc>
+          <w:tcPr>
+            <w:tcW w:w="26" w:type="dxa"/>
+            <w:tcBorders>
+              <w:top w:val="single" w:sz="2" w:space="0" w:color="DDDDDD"/>
+              <w:left w:val="single" w:sz="2" w:space="0" w:color="DDDDDD"/>
+              <w:bottom w:val="single" w:sz="2" w:space="0" w:color="DDDDDD"/>
+              <w:right w:val="single" w:sz="2" w:space="0" w:color="DDDDDD"/>
+              <w:insideH w:val="single" w:sz="2" w:space="0" w:color="DDDDDD"/>
+              <w:insideV w:val="single" w:sz="2" w:space="0" w:color="DDDDDD"/>
+            </w:tcBorders>
             <w:shd w:fill="auto" w:val="clear"/>
             <w:tcMar>
               <w:top w:w="28" w:type="dxa"/>
-              <w:left w:w="28" w:type="dxa"/>
+              <w:left w:w="25" w:type="dxa"/>
               <w:bottom w:w="28" w:type="dxa"/>
               <w:right w:w="28" w:type="dxa"/>
             </w:tcMar>
@@ -1593,9 +1673,9 @@
     </w:p>
     <w:tbl>
       <w:tblPr>
-        <w:tblW w:w="8278" w:type="dxa"/>
+        <w:tblW w:w="8330" w:type="dxa"/>
         <w:jc w:val="left"/>
-        <w:tblInd w:w="729" w:type="dxa"/>
+        <w:tblInd w:w="727" w:type="dxa"/>
         <w:tblBorders>
           <w:top w:val="single" w:sz="2" w:space="0" w:color="DDDDDD"/>
           <w:left w:val="single" w:sz="2" w:space="0" w:color="DDDDDD"/>
@@ -1606,39 +1686,39 @@
         </w:tblBorders>
         <w:tblCellMar>
           <w:top w:w="162" w:type="dxa"/>
-          <w:left w:w="161" w:type="dxa"/>
+          <w:left w:w="158" w:type="dxa"/>
           <w:bottom w:w="162" w:type="dxa"/>
           <w:right w:w="162" w:type="dxa"/>
         </w:tblCellMar>
       </w:tblPr>
       <w:tblGrid>
-        <w:gridCol w:w="3685"/>
-        <w:gridCol w:w="4597"/>
-        <w:gridCol w:w="1"/>
+        <w:gridCol w:w="4027"/>
+        <w:gridCol w:w="3970"/>
+        <w:gridCol w:w="333"/>
       </w:tblGrid>
       <w:tr>
         <w:trPr/>
         <w:tc>
           <w:tcPr>
-            <w:tcW w:w="3685" w:type="dxa"/>
-            <w:tcBorders>
-              <w:top w:val="single" w:sz="2" w:space="0" w:color="DDDDDD"/>
-              <w:left w:val="single" w:sz="2" w:space="0" w:color="DDDDDD"/>
-              <w:bottom w:val="single" w:sz="2" w:space="0" w:color="DDDDDD"/>
-              <w:right w:val="single" w:sz="2" w:space="0" w:color="DDDDDD"/>
-              <w:insideH w:val="single" w:sz="2" w:space="0" w:color="DDDDDD"/>
-              <w:insideV w:val="single" w:sz="2" w:space="0" w:color="DDDDDD"/>
-            </w:tcBorders>
-            <w:shd w:fill="auto" w:val="clear"/>
-            <w:tcMar>
-              <w:left w:w="161" w:type="dxa"/>
+            <w:tcW w:w="4027" w:type="dxa"/>
+            <w:tcBorders>
+              <w:top w:val="single" w:sz="2" w:space="0" w:color="DDDDDD"/>
+              <w:left w:val="single" w:sz="2" w:space="0" w:color="DDDDDD"/>
+              <w:bottom w:val="single" w:sz="2" w:space="0" w:color="DDDDDD"/>
+              <w:right w:val="single" w:sz="2" w:space="0" w:color="DDDDDD"/>
+              <w:insideH w:val="single" w:sz="2" w:space="0" w:color="DDDDDD"/>
+              <w:insideV w:val="single" w:sz="2" w:space="0" w:color="DDDDDD"/>
+            </w:tcBorders>
+            <w:shd w:fill="auto" w:val="clear"/>
+            <w:tcMar>
+              <w:left w:w="158" w:type="dxa"/>
             </w:tcMar>
             <w:vAlign w:val="center"/>
           </w:tcPr>
           <w:p>
             <w:pPr>
               <w:pStyle w:val="Ttulodetabela"/>
-              <w:spacing w:lineRule="auto" w:line="340"/>
+              <w:spacing w:lineRule="auto" w:line="338"/>
               <w:jc w:val="left"/>
               <w:rPr/>
             </w:pPr>
@@ -1650,32 +1730,31 @@
         </w:tc>
         <w:tc>
           <w:tcPr>
-            <w:tcW w:w="4597" w:type="dxa"/>
-            <w:gridSpan w:val="2"/>
-            <w:tcBorders>
-              <w:top w:val="single" w:sz="2" w:space="0" w:color="DDDDDD"/>
-              <w:left w:val="single" w:sz="2" w:space="0" w:color="DDDDDD"/>
-              <w:bottom w:val="single" w:sz="2" w:space="0" w:color="DDDDDD"/>
-              <w:right w:val="single" w:sz="2" w:space="0" w:color="DDDDDD"/>
-              <w:insideH w:val="single" w:sz="2" w:space="0" w:color="DDDDDD"/>
-              <w:insideV w:val="single" w:sz="2" w:space="0" w:color="DDDDDD"/>
-            </w:tcBorders>
-            <w:shd w:fill="auto" w:val="clear"/>
-            <w:tcMar>
-              <w:left w:w="161" w:type="dxa"/>
-            </w:tcMar>
-            <w:vAlign w:val="center"/>
-          </w:tcPr>
-          <w:p>
-            <w:pPr>
-              <w:pStyle w:val="Contedodatabela"/>
-              <w:spacing w:lineRule="auto" w:line="340"/>
-              <w:jc w:val="left"/>
-              <w:rPr/>
-            </w:pPr>
-            <w:r>
-              <w:rPr/>
-              <w:t>A</w:t>
+            <w:tcW w:w="3970" w:type="dxa"/>
+            <w:tcBorders>
+              <w:top w:val="single" w:sz="2" w:space="0" w:color="DDDDDD"/>
+              <w:left w:val="single" w:sz="2" w:space="0" w:color="DDDDDD"/>
+              <w:bottom w:val="single" w:sz="2" w:space="0" w:color="DDDDDD"/>
+              <w:right w:val="single" w:sz="2" w:space="0" w:color="DDDDDD"/>
+              <w:insideH w:val="single" w:sz="2" w:space="0" w:color="DDDDDD"/>
+              <w:insideV w:val="single" w:sz="2" w:space="0" w:color="DDDDDD"/>
+            </w:tcBorders>
+            <w:shd w:fill="auto" w:val="clear"/>
+            <w:tcMar>
+              <w:left w:w="158" w:type="dxa"/>
+            </w:tcMar>
+            <w:vAlign w:val="center"/>
+          </w:tcPr>
+          <w:p>
+            <w:pPr>
+              <w:pStyle w:val="Contedodatabela"/>
+              <w:spacing w:lineRule="auto" w:line="338"/>
+              <w:jc w:val="left"/>
+              <w:rPr/>
+            </w:pPr>
+            <w:r>
+              <w:rPr/>
+              <w:t>T</w:t>
             </w:r>
             <w:r>
               <w:rPr/>
@@ -1685,13 +1764,19 @@
         </w:tc>
         <w:tc>
           <w:tcPr>
-            <w:tcW w:w="1" w:type="dxa"/>
-            <w:gridSpan w:val="65535"/>
-            <w:tcBorders/>
+            <w:tcW w:w="333" w:type="dxa"/>
+            <w:tcBorders>
+              <w:top w:val="single" w:sz="2" w:space="0" w:color="DDDDDD"/>
+              <w:left w:val="single" w:sz="2" w:space="0" w:color="DDDDDD"/>
+              <w:bottom w:val="single" w:sz="2" w:space="0" w:color="DDDDDD"/>
+              <w:right w:val="single" w:sz="2" w:space="0" w:color="DDDDDD"/>
+              <w:insideH w:val="single" w:sz="2" w:space="0" w:color="DDDDDD"/>
+              <w:insideV w:val="single" w:sz="2" w:space="0" w:color="DDDDDD"/>
+            </w:tcBorders>
             <w:shd w:fill="auto" w:val="clear"/>
             <w:tcMar>
               <w:top w:w="28" w:type="dxa"/>
-              <w:left w:w="28" w:type="dxa"/>
+              <w:left w:w="25" w:type="dxa"/>
               <w:bottom w:w="28" w:type="dxa"/>
               <w:right w:w="28" w:type="dxa"/>
             </w:tcMar>
@@ -1699,6 +1784,11 @@
           <w:p>
             <w:pPr>
               <w:pStyle w:val="Contedodatabela"/>
+              <w:widowControl/>
+              <w:suppressLineNumbers/>
+              <w:bidi w:val="0"/>
+              <w:ind w:left="57" w:right="-57" w:hanging="0"/>
+              <w:jc w:val="left"/>
               <w:rPr>
                 <w:sz w:val="4"/>
                 <w:szCs w:val="4"/>
@@ -1717,25 +1807,25 @@
         <w:trPr/>
         <w:tc>
           <w:tcPr>
-            <w:tcW w:w="3685" w:type="dxa"/>
-            <w:tcBorders>
-              <w:top w:val="single" w:sz="2" w:space="0" w:color="DDDDDD"/>
-              <w:left w:val="single" w:sz="2" w:space="0" w:color="DDDDDD"/>
-              <w:bottom w:val="single" w:sz="2" w:space="0" w:color="DDDDDD"/>
-              <w:right w:val="single" w:sz="2" w:space="0" w:color="DDDDDD"/>
-              <w:insideH w:val="single" w:sz="2" w:space="0" w:color="DDDDDD"/>
-              <w:insideV w:val="single" w:sz="2" w:space="0" w:color="DDDDDD"/>
-            </w:tcBorders>
-            <w:shd w:fill="auto" w:val="clear"/>
-            <w:tcMar>
-              <w:left w:w="161" w:type="dxa"/>
+            <w:tcW w:w="4027" w:type="dxa"/>
+            <w:tcBorders>
+              <w:top w:val="single" w:sz="2" w:space="0" w:color="DDDDDD"/>
+              <w:left w:val="single" w:sz="2" w:space="0" w:color="DDDDDD"/>
+              <w:bottom w:val="single" w:sz="2" w:space="0" w:color="DDDDDD"/>
+              <w:right w:val="single" w:sz="2" w:space="0" w:color="DDDDDD"/>
+              <w:insideH w:val="single" w:sz="2" w:space="0" w:color="DDDDDD"/>
+              <w:insideV w:val="single" w:sz="2" w:space="0" w:color="DDDDDD"/>
+            </w:tcBorders>
+            <w:shd w:fill="auto" w:val="clear"/>
+            <w:tcMar>
+              <w:left w:w="158" w:type="dxa"/>
             </w:tcMar>
             <w:vAlign w:val="center"/>
           </w:tcPr>
           <w:p>
             <w:pPr>
               <w:pStyle w:val="Ttulodetabela"/>
-              <w:spacing w:lineRule="auto" w:line="340"/>
+              <w:spacing w:lineRule="auto" w:line="338"/>
               <w:jc w:val="left"/>
               <w:rPr/>
             </w:pPr>
@@ -1747,26 +1837,25 @@
         </w:tc>
         <w:tc>
           <w:tcPr>
-            <w:tcW w:w="4597" w:type="dxa"/>
-            <w:gridSpan w:val="2"/>
-            <w:tcBorders>
-              <w:top w:val="single" w:sz="2" w:space="0" w:color="DDDDDD"/>
-              <w:left w:val="single" w:sz="2" w:space="0" w:color="DDDDDD"/>
-              <w:bottom w:val="single" w:sz="2" w:space="0" w:color="DDDDDD"/>
-              <w:right w:val="single" w:sz="2" w:space="0" w:color="DDDDDD"/>
-              <w:insideH w:val="single" w:sz="2" w:space="0" w:color="DDDDDD"/>
-              <w:insideV w:val="single" w:sz="2" w:space="0" w:color="DDDDDD"/>
-            </w:tcBorders>
-            <w:shd w:fill="auto" w:val="clear"/>
-            <w:tcMar>
-              <w:left w:w="161" w:type="dxa"/>
-            </w:tcMar>
-            <w:vAlign w:val="center"/>
-          </w:tcPr>
-          <w:p>
-            <w:pPr>
-              <w:pStyle w:val="Contedodatabela"/>
-              <w:spacing w:lineRule="auto" w:line="340"/>
+            <w:tcW w:w="3970" w:type="dxa"/>
+            <w:tcBorders>
+              <w:top w:val="single" w:sz="2" w:space="0" w:color="DDDDDD"/>
+              <w:left w:val="single" w:sz="2" w:space="0" w:color="DDDDDD"/>
+              <w:bottom w:val="single" w:sz="2" w:space="0" w:color="DDDDDD"/>
+              <w:right w:val="single" w:sz="2" w:space="0" w:color="DDDDDD"/>
+              <w:insideH w:val="single" w:sz="2" w:space="0" w:color="DDDDDD"/>
+              <w:insideV w:val="single" w:sz="2" w:space="0" w:color="DDDDDD"/>
+            </w:tcBorders>
+            <w:shd w:fill="auto" w:val="clear"/>
+            <w:tcMar>
+              <w:left w:w="158" w:type="dxa"/>
+            </w:tcMar>
+            <w:vAlign w:val="center"/>
+          </w:tcPr>
+          <w:p>
+            <w:pPr>
+              <w:pStyle w:val="Contedodatabela"/>
+              <w:spacing w:lineRule="auto" w:line="338"/>
               <w:jc w:val="left"/>
               <w:rPr/>
             </w:pPr>
@@ -1778,13 +1867,19 @@
         </w:tc>
         <w:tc>
           <w:tcPr>
-            <w:tcW w:w="1" w:type="dxa"/>
-            <w:gridSpan w:val="65535"/>
-            <w:tcBorders/>
+            <w:tcW w:w="333" w:type="dxa"/>
+            <w:tcBorders>
+              <w:top w:val="single" w:sz="2" w:space="0" w:color="DDDDDD"/>
+              <w:left w:val="single" w:sz="2" w:space="0" w:color="DDDDDD"/>
+              <w:bottom w:val="single" w:sz="2" w:space="0" w:color="DDDDDD"/>
+              <w:right w:val="single" w:sz="2" w:space="0" w:color="DDDDDD"/>
+              <w:insideH w:val="single" w:sz="2" w:space="0" w:color="DDDDDD"/>
+              <w:insideV w:val="single" w:sz="2" w:space="0" w:color="DDDDDD"/>
+            </w:tcBorders>
             <w:shd w:fill="auto" w:val="clear"/>
             <w:tcMar>
               <w:top w:w="28" w:type="dxa"/>
-              <w:left w:w="28" w:type="dxa"/>
+              <w:left w:w="25" w:type="dxa"/>
               <w:bottom w:w="28" w:type="dxa"/>
               <w:right w:w="28" w:type="dxa"/>
             </w:tcMar>
@@ -1810,25 +1905,25 @@
         <w:trPr/>
         <w:tc>
           <w:tcPr>
-            <w:tcW w:w="3685" w:type="dxa"/>
-            <w:tcBorders>
-              <w:top w:val="single" w:sz="2" w:space="0" w:color="DDDDDD"/>
-              <w:left w:val="single" w:sz="2" w:space="0" w:color="DDDDDD"/>
-              <w:bottom w:val="single" w:sz="2" w:space="0" w:color="DDDDDD"/>
-              <w:right w:val="single" w:sz="2" w:space="0" w:color="DDDDDD"/>
-              <w:insideH w:val="single" w:sz="2" w:space="0" w:color="DDDDDD"/>
-              <w:insideV w:val="single" w:sz="2" w:space="0" w:color="DDDDDD"/>
-            </w:tcBorders>
-            <w:shd w:fill="auto" w:val="clear"/>
-            <w:tcMar>
-              <w:left w:w="161" w:type="dxa"/>
+            <w:tcW w:w="4027" w:type="dxa"/>
+            <w:tcBorders>
+              <w:top w:val="single" w:sz="2" w:space="0" w:color="DDDDDD"/>
+              <w:left w:val="single" w:sz="2" w:space="0" w:color="DDDDDD"/>
+              <w:bottom w:val="single" w:sz="2" w:space="0" w:color="DDDDDD"/>
+              <w:right w:val="single" w:sz="2" w:space="0" w:color="DDDDDD"/>
+              <w:insideH w:val="single" w:sz="2" w:space="0" w:color="DDDDDD"/>
+              <w:insideV w:val="single" w:sz="2" w:space="0" w:color="DDDDDD"/>
+            </w:tcBorders>
+            <w:shd w:fill="auto" w:val="clear"/>
+            <w:tcMar>
+              <w:left w:w="158" w:type="dxa"/>
             </w:tcMar>
             <w:vAlign w:val="center"/>
           </w:tcPr>
           <w:p>
             <w:pPr>
               <w:pStyle w:val="Ttulodetabela"/>
-              <w:spacing w:lineRule="auto" w:line="340"/>
+              <w:spacing w:lineRule="auto" w:line="338"/>
               <w:jc w:val="left"/>
               <w:rPr/>
             </w:pPr>
@@ -1840,52 +1935,49 @@
         </w:tc>
         <w:tc>
           <w:tcPr>
-            <w:tcW w:w="4597" w:type="dxa"/>
-            <w:gridSpan w:val="2"/>
-            <w:tcBorders>
-              <w:top w:val="single" w:sz="2" w:space="0" w:color="DDDDDD"/>
-              <w:left w:val="single" w:sz="2" w:space="0" w:color="DDDDDD"/>
-              <w:bottom w:val="single" w:sz="2" w:space="0" w:color="DDDDDD"/>
-              <w:right w:val="single" w:sz="2" w:space="0" w:color="DDDDDD"/>
-              <w:insideH w:val="single" w:sz="2" w:space="0" w:color="DDDDDD"/>
-              <w:insideV w:val="single" w:sz="2" w:space="0" w:color="DDDDDD"/>
-            </w:tcBorders>
-            <w:shd w:fill="auto" w:val="clear"/>
-            <w:tcMar>
-              <w:left w:w="161" w:type="dxa"/>
-            </w:tcMar>
-            <w:vAlign w:val="center"/>
-          </w:tcPr>
-          <w:p>
-            <w:pPr>
-              <w:pStyle w:val="Contedodatabela"/>
-              <w:spacing w:lineRule="auto" w:line="340"/>
-              <w:jc w:val="left"/>
-              <w:rPr/>
-            </w:pPr>
-            <w:r>
-              <w:rPr/>
-              <w:t xml:space="preserve">Usuário </w:t>
-            </w:r>
-            <w:r>
-              <w:rPr/>
-              <w:t>admin com</w:t>
-            </w:r>
-            <w:r>
-              <w:rPr/>
-              <w:t xml:space="preserve"> acesso ao sistema</w:t>
-            </w:r>
-          </w:p>
-        </w:tc>
-        <w:tc>
-          <w:tcPr>
-            <w:tcW w:w="1" w:type="dxa"/>
-            <w:gridSpan w:val="65535"/>
-            <w:tcBorders/>
+            <w:tcW w:w="3970" w:type="dxa"/>
+            <w:tcBorders>
+              <w:top w:val="single" w:sz="2" w:space="0" w:color="DDDDDD"/>
+              <w:left w:val="single" w:sz="2" w:space="0" w:color="DDDDDD"/>
+              <w:bottom w:val="single" w:sz="2" w:space="0" w:color="DDDDDD"/>
+              <w:right w:val="single" w:sz="2" w:space="0" w:color="DDDDDD"/>
+              <w:insideH w:val="single" w:sz="2" w:space="0" w:color="DDDDDD"/>
+              <w:insideV w:val="single" w:sz="2" w:space="0" w:color="DDDDDD"/>
+            </w:tcBorders>
+            <w:shd w:fill="auto" w:val="clear"/>
+            <w:tcMar>
+              <w:left w:w="158" w:type="dxa"/>
+            </w:tcMar>
+            <w:vAlign w:val="center"/>
+          </w:tcPr>
+          <w:p>
+            <w:pPr>
+              <w:pStyle w:val="Contedodatabela"/>
+              <w:spacing w:lineRule="auto" w:line="338"/>
+              <w:jc w:val="left"/>
+              <w:rPr/>
+            </w:pPr>
+            <w:r>
+              <w:rPr/>
+              <w:t>Usuário admin com acesso ao sistema</w:t>
+            </w:r>
+          </w:p>
+        </w:tc>
+        <w:tc>
+          <w:tcPr>
+            <w:tcW w:w="333" w:type="dxa"/>
+            <w:tcBorders>
+              <w:top w:val="single" w:sz="2" w:space="0" w:color="DDDDDD"/>
+              <w:left w:val="single" w:sz="2" w:space="0" w:color="DDDDDD"/>
+              <w:bottom w:val="single" w:sz="2" w:space="0" w:color="DDDDDD"/>
+              <w:right w:val="single" w:sz="2" w:space="0" w:color="DDDDDD"/>
+              <w:insideH w:val="single" w:sz="2" w:space="0" w:color="DDDDDD"/>
+              <w:insideV w:val="single" w:sz="2" w:space="0" w:color="DDDDDD"/>
+            </w:tcBorders>
             <w:shd w:fill="auto" w:val="clear"/>
             <w:tcMar>
               <w:top w:w="28" w:type="dxa"/>
-              <w:left w:w="28" w:type="dxa"/>
+              <w:left w:w="25" w:type="dxa"/>
               <w:bottom w:w="28" w:type="dxa"/>
               <w:right w:w="28" w:type="dxa"/>
             </w:tcMar>
@@ -1911,26 +2003,26 @@
         <w:trPr/>
         <w:tc>
           <w:tcPr>
-            <w:tcW w:w="8282" w:type="dxa"/>
-            <w:gridSpan w:val="2"/>
-            <w:tcBorders>
-              <w:top w:val="single" w:sz="2" w:space="0" w:color="DDDDDD"/>
-              <w:left w:val="single" w:sz="2" w:space="0" w:color="DDDDDD"/>
-              <w:bottom w:val="single" w:sz="2" w:space="0" w:color="DDDDDD"/>
-              <w:right w:val="single" w:sz="2" w:space="0" w:color="DDDDDD"/>
-              <w:insideH w:val="single" w:sz="2" w:space="0" w:color="DDDDDD"/>
-              <w:insideV w:val="single" w:sz="2" w:space="0" w:color="DDDDDD"/>
-            </w:tcBorders>
-            <w:shd w:fill="auto" w:val="clear"/>
-            <w:tcMar>
-              <w:left w:w="161" w:type="dxa"/>
+            <w:tcW w:w="8330" w:type="dxa"/>
+            <w:gridSpan w:val="3"/>
+            <w:tcBorders>
+              <w:top w:val="single" w:sz="2" w:space="0" w:color="DDDDDD"/>
+              <w:left w:val="single" w:sz="2" w:space="0" w:color="DDDDDD"/>
+              <w:bottom w:val="single" w:sz="2" w:space="0" w:color="DDDDDD"/>
+              <w:right w:val="single" w:sz="2" w:space="0" w:color="DDDDDD"/>
+              <w:insideH w:val="single" w:sz="2" w:space="0" w:color="DDDDDD"/>
+              <w:insideV w:val="single" w:sz="2" w:space="0" w:color="DDDDDD"/>
+            </w:tcBorders>
+            <w:shd w:fill="auto" w:val="clear"/>
+            <w:tcMar>
+              <w:left w:w="158" w:type="dxa"/>
             </w:tcMar>
             <w:vAlign w:val="center"/>
           </w:tcPr>
           <w:p>
             <w:pPr>
               <w:pStyle w:val="Ttulodetabela"/>
-              <w:spacing w:lineRule="auto" w:line="340"/>
+              <w:spacing w:lineRule="auto" w:line="338"/>
               <w:jc w:val="center"/>
               <w:rPr/>
             </w:pPr>
@@ -1945,25 +2037,25 @@
         <w:trPr/>
         <w:tc>
           <w:tcPr>
-            <w:tcW w:w="3685" w:type="dxa"/>
-            <w:tcBorders>
-              <w:top w:val="single" w:sz="2" w:space="0" w:color="DDDDDD"/>
-              <w:left w:val="single" w:sz="2" w:space="0" w:color="DDDDDD"/>
-              <w:bottom w:val="single" w:sz="2" w:space="0" w:color="DDDDDD"/>
-              <w:right w:val="single" w:sz="2" w:space="0" w:color="DDDDDD"/>
-              <w:insideH w:val="single" w:sz="2" w:space="0" w:color="DDDDDD"/>
-              <w:insideV w:val="single" w:sz="2" w:space="0" w:color="DDDDDD"/>
-            </w:tcBorders>
-            <w:shd w:fill="auto" w:val="clear"/>
-            <w:tcMar>
-              <w:left w:w="161" w:type="dxa"/>
+            <w:tcW w:w="4027" w:type="dxa"/>
+            <w:tcBorders>
+              <w:top w:val="single" w:sz="2" w:space="0" w:color="DDDDDD"/>
+              <w:left w:val="single" w:sz="2" w:space="0" w:color="DDDDDD"/>
+              <w:bottom w:val="single" w:sz="2" w:space="0" w:color="DDDDDD"/>
+              <w:right w:val="single" w:sz="2" w:space="0" w:color="DDDDDD"/>
+              <w:insideH w:val="single" w:sz="2" w:space="0" w:color="DDDDDD"/>
+              <w:insideV w:val="single" w:sz="2" w:space="0" w:color="DDDDDD"/>
+            </w:tcBorders>
+            <w:shd w:fill="auto" w:val="clear"/>
+            <w:tcMar>
+              <w:left w:w="158" w:type="dxa"/>
             </w:tcMar>
             <w:vAlign w:val="center"/>
           </w:tcPr>
           <w:p>
             <w:pPr>
               <w:pStyle w:val="Ttulodetabela"/>
-              <w:spacing w:lineRule="auto" w:line="340"/>
+              <w:spacing w:lineRule="auto" w:line="338"/>
               <w:jc w:val="left"/>
               <w:rPr/>
             </w:pPr>
@@ -1975,48 +2067,49 @@
         </w:tc>
         <w:tc>
           <w:tcPr>
-            <w:tcW w:w="4597" w:type="dxa"/>
-            <w:gridSpan w:val="2"/>
-            <w:tcBorders>
-              <w:top w:val="single" w:sz="2" w:space="0" w:color="DDDDDD"/>
-              <w:left w:val="single" w:sz="2" w:space="0" w:color="DDDDDD"/>
-              <w:bottom w:val="single" w:sz="2" w:space="0" w:color="DDDDDD"/>
-              <w:right w:val="single" w:sz="2" w:space="0" w:color="DDDDDD"/>
-              <w:insideH w:val="single" w:sz="2" w:space="0" w:color="DDDDDD"/>
-              <w:insideV w:val="single" w:sz="2" w:space="0" w:color="DDDDDD"/>
-            </w:tcBorders>
-            <w:shd w:fill="auto" w:val="clear"/>
-            <w:tcMar>
-              <w:left w:w="161" w:type="dxa"/>
-            </w:tcMar>
-            <w:vAlign w:val="center"/>
-          </w:tcPr>
-          <w:p>
-            <w:pPr>
-              <w:pStyle w:val="Contedodatabela"/>
-              <w:spacing w:lineRule="auto" w:line="340"/>
-              <w:jc w:val="left"/>
-              <w:rPr/>
-            </w:pPr>
-            <w:r>
-              <w:rPr/>
-              <w:t>abcamargofilho</w:t>
-            </w:r>
-            <w:r>
-              <w:rPr/>
-              <w:t>@gmail.com</w:t>
-            </w:r>
-          </w:p>
-        </w:tc>
-        <w:tc>
-          <w:tcPr>
-            <w:tcW w:w="1" w:type="dxa"/>
-            <w:gridSpan w:val="65535"/>
-            <w:tcBorders/>
+            <w:tcW w:w="3970" w:type="dxa"/>
+            <w:tcBorders>
+              <w:top w:val="single" w:sz="2" w:space="0" w:color="DDDDDD"/>
+              <w:left w:val="single" w:sz="2" w:space="0" w:color="DDDDDD"/>
+              <w:bottom w:val="single" w:sz="2" w:space="0" w:color="DDDDDD"/>
+              <w:right w:val="single" w:sz="2" w:space="0" w:color="DDDDDD"/>
+              <w:insideH w:val="single" w:sz="2" w:space="0" w:color="DDDDDD"/>
+              <w:insideV w:val="single" w:sz="2" w:space="0" w:color="DDDDDD"/>
+            </w:tcBorders>
+            <w:shd w:fill="auto" w:val="clear"/>
+            <w:tcMar>
+              <w:left w:w="158" w:type="dxa"/>
+            </w:tcMar>
+            <w:vAlign w:val="center"/>
+          </w:tcPr>
+          <w:p>
+            <w:pPr>
+              <w:pStyle w:val="Contedodatabela"/>
+              <w:spacing w:lineRule="auto" w:line="338"/>
+              <w:jc w:val="left"/>
+              <w:rPr/>
+            </w:pPr>
+            <w:r>
+              <w:rPr/>
+              <w:t>abcamargofilho@gmail.com</w:t>
+            </w:r>
+          </w:p>
+        </w:tc>
+        <w:tc>
+          <w:tcPr>
+            <w:tcW w:w="333" w:type="dxa"/>
+            <w:tcBorders>
+              <w:top w:val="single" w:sz="2" w:space="0" w:color="DDDDDD"/>
+              <w:left w:val="single" w:sz="2" w:space="0" w:color="DDDDDD"/>
+              <w:bottom w:val="single" w:sz="2" w:space="0" w:color="DDDDDD"/>
+              <w:right w:val="single" w:sz="2" w:space="0" w:color="DDDDDD"/>
+              <w:insideH w:val="single" w:sz="2" w:space="0" w:color="DDDDDD"/>
+              <w:insideV w:val="single" w:sz="2" w:space="0" w:color="DDDDDD"/>
+            </w:tcBorders>
             <w:shd w:fill="auto" w:val="clear"/>
             <w:tcMar>
               <w:top w:w="28" w:type="dxa"/>
-              <w:left w:w="28" w:type="dxa"/>
+              <w:left w:w="25" w:type="dxa"/>
               <w:bottom w:w="28" w:type="dxa"/>
               <w:right w:w="28" w:type="dxa"/>
             </w:tcMar>
@@ -2042,25 +2135,25 @@
         <w:trPr/>
         <w:tc>
           <w:tcPr>
-            <w:tcW w:w="3685" w:type="dxa"/>
-            <w:tcBorders>
-              <w:top w:val="single" w:sz="2" w:space="0" w:color="DDDDDD"/>
-              <w:left w:val="single" w:sz="2" w:space="0" w:color="DDDDDD"/>
-              <w:bottom w:val="single" w:sz="2" w:space="0" w:color="DDDDDD"/>
-              <w:right w:val="single" w:sz="2" w:space="0" w:color="DDDDDD"/>
-              <w:insideH w:val="single" w:sz="2" w:space="0" w:color="DDDDDD"/>
-              <w:insideV w:val="single" w:sz="2" w:space="0" w:color="DDDDDD"/>
-            </w:tcBorders>
-            <w:shd w:fill="auto" w:val="clear"/>
-            <w:tcMar>
-              <w:left w:w="161" w:type="dxa"/>
+            <w:tcW w:w="4027" w:type="dxa"/>
+            <w:tcBorders>
+              <w:top w:val="single" w:sz="2" w:space="0" w:color="DDDDDD"/>
+              <w:left w:val="single" w:sz="2" w:space="0" w:color="DDDDDD"/>
+              <w:bottom w:val="single" w:sz="2" w:space="0" w:color="DDDDDD"/>
+              <w:right w:val="single" w:sz="2" w:space="0" w:color="DDDDDD"/>
+              <w:insideH w:val="single" w:sz="2" w:space="0" w:color="DDDDDD"/>
+              <w:insideV w:val="single" w:sz="2" w:space="0" w:color="DDDDDD"/>
+            </w:tcBorders>
+            <w:shd w:fill="auto" w:val="clear"/>
+            <w:tcMar>
+              <w:left w:w="158" w:type="dxa"/>
             </w:tcMar>
             <w:vAlign w:val="center"/>
           </w:tcPr>
           <w:p>
             <w:pPr>
               <w:pStyle w:val="Ttulodetabela"/>
-              <w:spacing w:lineRule="auto" w:line="340"/>
+              <w:spacing w:lineRule="auto" w:line="338"/>
               <w:jc w:val="left"/>
               <w:rPr/>
             </w:pPr>
@@ -2072,26 +2165,25 @@
         </w:tc>
         <w:tc>
           <w:tcPr>
-            <w:tcW w:w="4597" w:type="dxa"/>
-            <w:gridSpan w:val="2"/>
-            <w:tcBorders>
-              <w:top w:val="single" w:sz="2" w:space="0" w:color="DDDDDD"/>
-              <w:left w:val="single" w:sz="2" w:space="0" w:color="DDDDDD"/>
-              <w:bottom w:val="single" w:sz="2" w:space="0" w:color="DDDDDD"/>
-              <w:right w:val="single" w:sz="2" w:space="0" w:color="DDDDDD"/>
-              <w:insideH w:val="single" w:sz="2" w:space="0" w:color="DDDDDD"/>
-              <w:insideV w:val="single" w:sz="2" w:space="0" w:color="DDDDDD"/>
-            </w:tcBorders>
-            <w:shd w:fill="auto" w:val="clear"/>
-            <w:tcMar>
-              <w:left w:w="161" w:type="dxa"/>
-            </w:tcMar>
-            <w:vAlign w:val="center"/>
-          </w:tcPr>
-          <w:p>
-            <w:pPr>
-              <w:pStyle w:val="Contedodatabela"/>
-              <w:spacing w:lineRule="auto" w:line="340"/>
+            <w:tcW w:w="3970" w:type="dxa"/>
+            <w:tcBorders>
+              <w:top w:val="single" w:sz="2" w:space="0" w:color="DDDDDD"/>
+              <w:left w:val="single" w:sz="2" w:space="0" w:color="DDDDDD"/>
+              <w:bottom w:val="single" w:sz="2" w:space="0" w:color="DDDDDD"/>
+              <w:right w:val="single" w:sz="2" w:space="0" w:color="DDDDDD"/>
+              <w:insideH w:val="single" w:sz="2" w:space="0" w:color="DDDDDD"/>
+              <w:insideV w:val="single" w:sz="2" w:space="0" w:color="DDDDDD"/>
+            </w:tcBorders>
+            <w:shd w:fill="auto" w:val="clear"/>
+            <w:tcMar>
+              <w:left w:w="158" w:type="dxa"/>
+            </w:tcMar>
+            <w:vAlign w:val="center"/>
+          </w:tcPr>
+          <w:p>
+            <w:pPr>
+              <w:pStyle w:val="Contedodatabela"/>
+              <w:spacing w:lineRule="auto" w:line="338"/>
               <w:jc w:val="left"/>
               <w:rPr/>
             </w:pPr>
@@ -2103,13 +2195,19 @@
         </w:tc>
         <w:tc>
           <w:tcPr>
-            <w:tcW w:w="1" w:type="dxa"/>
-            <w:gridSpan w:val="65535"/>
-            <w:tcBorders/>
+            <w:tcW w:w="333" w:type="dxa"/>
+            <w:tcBorders>
+              <w:top w:val="single" w:sz="2" w:space="0" w:color="DDDDDD"/>
+              <w:left w:val="single" w:sz="2" w:space="0" w:color="DDDDDD"/>
+              <w:bottom w:val="single" w:sz="2" w:space="0" w:color="DDDDDD"/>
+              <w:right w:val="single" w:sz="2" w:space="0" w:color="DDDDDD"/>
+              <w:insideH w:val="single" w:sz="2" w:space="0" w:color="DDDDDD"/>
+              <w:insideV w:val="single" w:sz="2" w:space="0" w:color="DDDDDD"/>
+            </w:tcBorders>
             <w:shd w:fill="auto" w:val="clear"/>
             <w:tcMar>
               <w:top w:w="28" w:type="dxa"/>
-              <w:left w:w="28" w:type="dxa"/>
+              <w:left w:w="25" w:type="dxa"/>
               <w:bottom w:w="28" w:type="dxa"/>
               <w:right w:w="28" w:type="dxa"/>
             </w:tcMar>
@@ -2135,26 +2233,26 @@
         <w:trPr/>
         <w:tc>
           <w:tcPr>
-            <w:tcW w:w="8282" w:type="dxa"/>
-            <w:gridSpan w:val="2"/>
-            <w:tcBorders>
-              <w:top w:val="single" w:sz="2" w:space="0" w:color="DDDDDD"/>
-              <w:left w:val="single" w:sz="2" w:space="0" w:color="DDDDDD"/>
-              <w:bottom w:val="single" w:sz="2" w:space="0" w:color="DDDDDD"/>
-              <w:right w:val="single" w:sz="2" w:space="0" w:color="DDDDDD"/>
-              <w:insideH w:val="single" w:sz="2" w:space="0" w:color="DDDDDD"/>
-              <w:insideV w:val="single" w:sz="2" w:space="0" w:color="DDDDDD"/>
-            </w:tcBorders>
-            <w:shd w:fill="auto" w:val="clear"/>
-            <w:tcMar>
-              <w:left w:w="161" w:type="dxa"/>
+            <w:tcW w:w="8330" w:type="dxa"/>
+            <w:gridSpan w:val="3"/>
+            <w:tcBorders>
+              <w:top w:val="single" w:sz="2" w:space="0" w:color="DDDDDD"/>
+              <w:left w:val="single" w:sz="2" w:space="0" w:color="DDDDDD"/>
+              <w:bottom w:val="single" w:sz="2" w:space="0" w:color="DDDDDD"/>
+              <w:right w:val="single" w:sz="2" w:space="0" w:color="DDDDDD"/>
+              <w:insideH w:val="single" w:sz="2" w:space="0" w:color="DDDDDD"/>
+              <w:insideV w:val="single" w:sz="2" w:space="0" w:color="DDDDDD"/>
+            </w:tcBorders>
+            <w:shd w:fill="auto" w:val="clear"/>
+            <w:tcMar>
+              <w:left w:w="158" w:type="dxa"/>
             </w:tcMar>
             <w:vAlign w:val="center"/>
           </w:tcPr>
           <w:p>
             <w:pPr>
               <w:pStyle w:val="Ttulodetabela"/>
-              <w:spacing w:lineRule="auto" w:line="340"/>
+              <w:spacing w:lineRule="auto" w:line="338"/>
               <w:jc w:val="center"/>
               <w:rPr/>
             </w:pPr>
@@ -2169,25 +2267,25 @@
         <w:trPr/>
         <w:tc>
           <w:tcPr>
-            <w:tcW w:w="3685" w:type="dxa"/>
-            <w:tcBorders>
-              <w:top w:val="single" w:sz="2" w:space="0" w:color="DDDDDD"/>
-              <w:left w:val="single" w:sz="2" w:space="0" w:color="DDDDDD"/>
-              <w:bottom w:val="single" w:sz="2" w:space="0" w:color="DDDDDD"/>
-              <w:right w:val="single" w:sz="2" w:space="0" w:color="DDDDDD"/>
-              <w:insideH w:val="single" w:sz="2" w:space="0" w:color="DDDDDD"/>
-              <w:insideV w:val="single" w:sz="2" w:space="0" w:color="DDDDDD"/>
-            </w:tcBorders>
-            <w:shd w:fill="auto" w:val="clear"/>
-            <w:tcMar>
-              <w:left w:w="161" w:type="dxa"/>
+            <w:tcW w:w="4027" w:type="dxa"/>
+            <w:tcBorders>
+              <w:top w:val="single" w:sz="2" w:space="0" w:color="DDDDDD"/>
+              <w:left w:val="single" w:sz="2" w:space="0" w:color="DDDDDD"/>
+              <w:bottom w:val="single" w:sz="2" w:space="0" w:color="DDDDDD"/>
+              <w:right w:val="single" w:sz="2" w:space="0" w:color="DDDDDD"/>
+              <w:insideH w:val="single" w:sz="2" w:space="0" w:color="DDDDDD"/>
+              <w:insideV w:val="single" w:sz="2" w:space="0" w:color="DDDDDD"/>
+            </w:tcBorders>
+            <w:shd w:fill="auto" w:val="clear"/>
+            <w:tcMar>
+              <w:left w:w="158" w:type="dxa"/>
             </w:tcMar>
             <w:vAlign w:val="center"/>
           </w:tcPr>
           <w:p>
             <w:pPr>
               <w:pStyle w:val="Ttulodetabela"/>
-              <w:spacing w:lineRule="auto" w:line="340"/>
+              <w:spacing w:lineRule="auto" w:line="338"/>
               <w:jc w:val="left"/>
               <w:rPr/>
             </w:pPr>
@@ -2199,48 +2297,49 @@
         </w:tc>
         <w:tc>
           <w:tcPr>
-            <w:tcW w:w="4597" w:type="dxa"/>
-            <w:gridSpan w:val="2"/>
-            <w:tcBorders>
-              <w:top w:val="single" w:sz="2" w:space="0" w:color="DDDDDD"/>
-              <w:left w:val="single" w:sz="2" w:space="0" w:color="DDDDDD"/>
-              <w:bottom w:val="single" w:sz="2" w:space="0" w:color="DDDDDD"/>
-              <w:right w:val="single" w:sz="2" w:space="0" w:color="DDDDDD"/>
-              <w:insideH w:val="single" w:sz="2" w:space="0" w:color="DDDDDD"/>
-              <w:insideV w:val="single" w:sz="2" w:space="0" w:color="DDDDDD"/>
-            </w:tcBorders>
-            <w:shd w:fill="auto" w:val="clear"/>
-            <w:tcMar>
-              <w:left w:w="161" w:type="dxa"/>
-            </w:tcMar>
-            <w:vAlign w:val="center"/>
-          </w:tcPr>
-          <w:p>
-            <w:pPr>
-              <w:pStyle w:val="Contedodatabela"/>
-              <w:spacing w:lineRule="auto" w:line="340"/>
-              <w:jc w:val="left"/>
-              <w:rPr/>
-            </w:pPr>
-            <w:r>
-              <w:rPr/>
-              <w:t xml:space="preserve">Usuário </w:t>
-            </w:r>
-            <w:r>
-              <w:rPr/>
-              <w:t>autenticado com sucesso.</w:t>
-            </w:r>
-          </w:p>
-        </w:tc>
-        <w:tc>
-          <w:tcPr>
-            <w:tcW w:w="1" w:type="dxa"/>
-            <w:gridSpan w:val="65535"/>
-            <w:tcBorders/>
+            <w:tcW w:w="3970" w:type="dxa"/>
+            <w:tcBorders>
+              <w:top w:val="single" w:sz="2" w:space="0" w:color="DDDDDD"/>
+              <w:left w:val="single" w:sz="2" w:space="0" w:color="DDDDDD"/>
+              <w:bottom w:val="single" w:sz="2" w:space="0" w:color="DDDDDD"/>
+              <w:right w:val="single" w:sz="2" w:space="0" w:color="DDDDDD"/>
+              <w:insideH w:val="single" w:sz="2" w:space="0" w:color="DDDDDD"/>
+              <w:insideV w:val="single" w:sz="2" w:space="0" w:color="DDDDDD"/>
+            </w:tcBorders>
+            <w:shd w:fill="auto" w:val="clear"/>
+            <w:tcMar>
+              <w:left w:w="158" w:type="dxa"/>
+            </w:tcMar>
+            <w:vAlign w:val="center"/>
+          </w:tcPr>
+          <w:p>
+            <w:pPr>
+              <w:pStyle w:val="Contedodatabela"/>
+              <w:spacing w:lineRule="auto" w:line="338"/>
+              <w:jc w:val="left"/>
+              <w:rPr/>
+            </w:pPr>
+            <w:r>
+              <w:rPr/>
+              <w:t>Usuário autenticado com sucesso.</w:t>
+            </w:r>
+          </w:p>
+        </w:tc>
+        <w:tc>
+          <w:tcPr>
+            <w:tcW w:w="333" w:type="dxa"/>
+            <w:tcBorders>
+              <w:top w:val="single" w:sz="2" w:space="0" w:color="DDDDDD"/>
+              <w:left w:val="single" w:sz="2" w:space="0" w:color="DDDDDD"/>
+              <w:bottom w:val="single" w:sz="2" w:space="0" w:color="DDDDDD"/>
+              <w:right w:val="single" w:sz="2" w:space="0" w:color="DDDDDD"/>
+              <w:insideH w:val="single" w:sz="2" w:space="0" w:color="DDDDDD"/>
+              <w:insideV w:val="single" w:sz="2" w:space="0" w:color="DDDDDD"/>
+            </w:tcBorders>
             <w:shd w:fill="auto" w:val="clear"/>
             <w:tcMar>
               <w:top w:w="28" w:type="dxa"/>
-              <w:left w:w="28" w:type="dxa"/>
+              <w:left w:w="25" w:type="dxa"/>
               <w:bottom w:w="28" w:type="dxa"/>
               <w:right w:w="28" w:type="dxa"/>
             </w:tcMar>
@@ -2322,7 +2421,7 @@
       <w:tblPr>
         <w:tblW w:w="8278" w:type="dxa"/>
         <w:jc w:val="left"/>
-        <w:tblInd w:w="729" w:type="dxa"/>
+        <w:tblInd w:w="727" w:type="dxa"/>
         <w:tblBorders>
           <w:top w:val="single" w:sz="2" w:space="0" w:color="DDDDDD"/>
           <w:left w:val="single" w:sz="2" w:space="0" w:color="DDDDDD"/>
@@ -2333,39 +2432,39 @@
         </w:tblBorders>
         <w:tblCellMar>
           <w:top w:w="162" w:type="dxa"/>
-          <w:left w:w="161" w:type="dxa"/>
+          <w:left w:w="158" w:type="dxa"/>
           <w:bottom w:w="162" w:type="dxa"/>
           <w:right w:w="162" w:type="dxa"/>
         </w:tblCellMar>
       </w:tblPr>
       <w:tblGrid>
-        <w:gridCol w:w="3682"/>
-        <w:gridCol w:w="4595"/>
+        <w:gridCol w:w="4027"/>
+        <w:gridCol w:w="4250"/>
         <w:gridCol w:w="1"/>
       </w:tblGrid>
       <w:tr>
         <w:trPr/>
         <w:tc>
           <w:tcPr>
-            <w:tcW w:w="3682" w:type="dxa"/>
-            <w:tcBorders>
-              <w:top w:val="single" w:sz="2" w:space="0" w:color="DDDDDD"/>
-              <w:left w:val="single" w:sz="2" w:space="0" w:color="DDDDDD"/>
-              <w:bottom w:val="single" w:sz="2" w:space="0" w:color="DDDDDD"/>
-              <w:right w:val="single" w:sz="2" w:space="0" w:color="DDDDDD"/>
-              <w:insideH w:val="single" w:sz="2" w:space="0" w:color="DDDDDD"/>
-              <w:insideV w:val="single" w:sz="2" w:space="0" w:color="DDDDDD"/>
-            </w:tcBorders>
-            <w:shd w:fill="auto" w:val="clear"/>
-            <w:tcMar>
-              <w:left w:w="161" w:type="dxa"/>
+            <w:tcW w:w="4027" w:type="dxa"/>
+            <w:tcBorders>
+              <w:top w:val="single" w:sz="2" w:space="0" w:color="DDDDDD"/>
+              <w:left w:val="single" w:sz="2" w:space="0" w:color="DDDDDD"/>
+              <w:bottom w:val="single" w:sz="2" w:space="0" w:color="DDDDDD"/>
+              <w:right w:val="single" w:sz="2" w:space="0" w:color="DDDDDD"/>
+              <w:insideH w:val="single" w:sz="2" w:space="0" w:color="DDDDDD"/>
+              <w:insideV w:val="single" w:sz="2" w:space="0" w:color="DDDDDD"/>
+            </w:tcBorders>
+            <w:shd w:fill="auto" w:val="clear"/>
+            <w:tcMar>
+              <w:left w:w="158" w:type="dxa"/>
             </w:tcMar>
             <w:vAlign w:val="center"/>
           </w:tcPr>
           <w:p>
             <w:pPr>
               <w:pStyle w:val="Ttulodetabela"/>
-              <w:spacing w:lineRule="auto" w:line="340"/>
+              <w:spacing w:lineRule="auto" w:line="338"/>
               <w:jc w:val="left"/>
               <w:rPr/>
             </w:pPr>
@@ -2377,50 +2476,53 @@
         </w:tc>
         <w:tc>
           <w:tcPr>
-            <w:tcW w:w="4595" w:type="dxa"/>
-            <w:tcBorders>
-              <w:top w:val="single" w:sz="2" w:space="0" w:color="DDDDDD"/>
-              <w:left w:val="single" w:sz="2" w:space="0" w:color="DDDDDD"/>
-              <w:bottom w:val="single" w:sz="2" w:space="0" w:color="DDDDDD"/>
-              <w:right w:val="single" w:sz="2" w:space="0" w:color="DDDDDD"/>
-              <w:insideH w:val="single" w:sz="2" w:space="0" w:color="DDDDDD"/>
-              <w:insideV w:val="single" w:sz="2" w:space="0" w:color="DDDDDD"/>
-            </w:tcBorders>
-            <w:shd w:fill="auto" w:val="clear"/>
-            <w:tcMar>
-              <w:left w:w="161" w:type="dxa"/>
-            </w:tcMar>
-            <w:vAlign w:val="center"/>
-          </w:tcPr>
-          <w:p>
-            <w:pPr>
-              <w:pStyle w:val="Contedodatabela"/>
-              <w:spacing w:lineRule="auto" w:line="340"/>
-              <w:jc w:val="left"/>
-              <w:rPr/>
-            </w:pPr>
-            <w:r>
-              <w:rPr/>
-              <w:t>A</w:t>
-            </w:r>
-            <w:r>
-              <w:rPr/>
-              <w:t>-0</w:t>
-            </w:r>
-            <w:r>
-              <w:rPr/>
-              <w:t>4</w:t>
+            <w:tcW w:w="4250" w:type="dxa"/>
+            <w:tcBorders>
+              <w:top w:val="single" w:sz="2" w:space="0" w:color="DDDDDD"/>
+              <w:left w:val="single" w:sz="2" w:space="0" w:color="DDDDDD"/>
+              <w:bottom w:val="single" w:sz="2" w:space="0" w:color="DDDDDD"/>
+              <w:right w:val="single" w:sz="2" w:space="0" w:color="DDDDDD"/>
+              <w:insideH w:val="single" w:sz="2" w:space="0" w:color="DDDDDD"/>
+              <w:insideV w:val="single" w:sz="2" w:space="0" w:color="DDDDDD"/>
+            </w:tcBorders>
+            <w:shd w:fill="auto" w:val="clear"/>
+            <w:tcMar>
+              <w:left w:w="158" w:type="dxa"/>
+            </w:tcMar>
+            <w:vAlign w:val="center"/>
+          </w:tcPr>
+          <w:p>
+            <w:pPr>
+              <w:pStyle w:val="Contedodatabela"/>
+              <w:spacing w:lineRule="auto" w:line="338"/>
+              <w:jc w:val="left"/>
+              <w:rPr/>
+            </w:pPr>
+            <w:r>
+              <w:rPr/>
+              <w:t>T</w:t>
+            </w:r>
+            <w:r>
+              <w:rPr/>
+              <w:t>-04</w:t>
             </w:r>
           </w:p>
         </w:tc>
         <w:tc>
           <w:tcPr>
             <w:tcW w:w="1" w:type="dxa"/>
-            <w:tcBorders/>
+            <w:tcBorders>
+              <w:top w:val="single" w:sz="2" w:space="0" w:color="DDDDDD"/>
+              <w:left w:val="single" w:sz="2" w:space="0" w:color="DDDDDD"/>
+              <w:bottom w:val="single" w:sz="2" w:space="0" w:color="DDDDDD"/>
+              <w:right w:val="single" w:sz="2" w:space="0" w:color="DDDDDD"/>
+              <w:insideH w:val="single" w:sz="2" w:space="0" w:color="DDDDDD"/>
+              <w:insideV w:val="single" w:sz="2" w:space="0" w:color="DDDDDD"/>
+            </w:tcBorders>
             <w:shd w:fill="auto" w:val="clear"/>
             <w:tcMar>
               <w:top w:w="28" w:type="dxa"/>
-              <w:left w:w="28" w:type="dxa"/>
+              <w:left w:w="25" w:type="dxa"/>
               <w:bottom w:w="28" w:type="dxa"/>
               <w:right w:w="28" w:type="dxa"/>
             </w:tcMar>
@@ -2446,25 +2548,25 @@
         <w:trPr/>
         <w:tc>
           <w:tcPr>
-            <w:tcW w:w="3682" w:type="dxa"/>
-            <w:tcBorders>
-              <w:top w:val="single" w:sz="2" w:space="0" w:color="DDDDDD"/>
-              <w:left w:val="single" w:sz="2" w:space="0" w:color="DDDDDD"/>
-              <w:bottom w:val="single" w:sz="2" w:space="0" w:color="DDDDDD"/>
-              <w:right w:val="single" w:sz="2" w:space="0" w:color="DDDDDD"/>
-              <w:insideH w:val="single" w:sz="2" w:space="0" w:color="DDDDDD"/>
-              <w:insideV w:val="single" w:sz="2" w:space="0" w:color="DDDDDD"/>
-            </w:tcBorders>
-            <w:shd w:fill="auto" w:val="clear"/>
-            <w:tcMar>
-              <w:left w:w="161" w:type="dxa"/>
+            <w:tcW w:w="4027" w:type="dxa"/>
+            <w:tcBorders>
+              <w:top w:val="single" w:sz="2" w:space="0" w:color="DDDDDD"/>
+              <w:left w:val="single" w:sz="2" w:space="0" w:color="DDDDDD"/>
+              <w:bottom w:val="single" w:sz="2" w:space="0" w:color="DDDDDD"/>
+              <w:right w:val="single" w:sz="2" w:space="0" w:color="DDDDDD"/>
+              <w:insideH w:val="single" w:sz="2" w:space="0" w:color="DDDDDD"/>
+              <w:insideV w:val="single" w:sz="2" w:space="0" w:color="DDDDDD"/>
+            </w:tcBorders>
+            <w:shd w:fill="auto" w:val="clear"/>
+            <w:tcMar>
+              <w:left w:w="158" w:type="dxa"/>
             </w:tcMar>
             <w:vAlign w:val="center"/>
           </w:tcPr>
           <w:p>
             <w:pPr>
               <w:pStyle w:val="Ttulodetabela"/>
-              <w:spacing w:lineRule="auto" w:line="340"/>
+              <w:spacing w:lineRule="auto" w:line="338"/>
               <w:jc w:val="left"/>
               <w:rPr/>
             </w:pPr>
@@ -2476,25 +2578,25 @@
         </w:tc>
         <w:tc>
           <w:tcPr>
-            <w:tcW w:w="4595" w:type="dxa"/>
-            <w:tcBorders>
-              <w:top w:val="single" w:sz="2" w:space="0" w:color="DDDDDD"/>
-              <w:left w:val="single" w:sz="2" w:space="0" w:color="DDDDDD"/>
-              <w:bottom w:val="single" w:sz="2" w:space="0" w:color="DDDDDD"/>
-              <w:right w:val="single" w:sz="2" w:space="0" w:color="DDDDDD"/>
-              <w:insideH w:val="single" w:sz="2" w:space="0" w:color="DDDDDD"/>
-              <w:insideV w:val="single" w:sz="2" w:space="0" w:color="DDDDDD"/>
-            </w:tcBorders>
-            <w:shd w:fill="auto" w:val="clear"/>
-            <w:tcMar>
-              <w:left w:w="161" w:type="dxa"/>
-            </w:tcMar>
-            <w:vAlign w:val="center"/>
-          </w:tcPr>
-          <w:p>
-            <w:pPr>
-              <w:pStyle w:val="Contedodatabela"/>
-              <w:spacing w:lineRule="auto" w:line="340"/>
+            <w:tcW w:w="4250" w:type="dxa"/>
+            <w:tcBorders>
+              <w:top w:val="single" w:sz="2" w:space="0" w:color="DDDDDD"/>
+              <w:left w:val="single" w:sz="2" w:space="0" w:color="DDDDDD"/>
+              <w:bottom w:val="single" w:sz="2" w:space="0" w:color="DDDDDD"/>
+              <w:right w:val="single" w:sz="2" w:space="0" w:color="DDDDDD"/>
+              <w:insideH w:val="single" w:sz="2" w:space="0" w:color="DDDDDD"/>
+              <w:insideV w:val="single" w:sz="2" w:space="0" w:color="DDDDDD"/>
+            </w:tcBorders>
+            <w:shd w:fill="auto" w:val="clear"/>
+            <w:tcMar>
+              <w:left w:w="158" w:type="dxa"/>
+            </w:tcMar>
+            <w:vAlign w:val="center"/>
+          </w:tcPr>
+          <w:p>
+            <w:pPr>
+              <w:pStyle w:val="Contedodatabela"/>
+              <w:spacing w:lineRule="auto" w:line="338"/>
               <w:jc w:val="left"/>
               <w:rPr/>
             </w:pPr>
@@ -2507,11 +2609,18 @@
         <w:tc>
           <w:tcPr>
             <w:tcW w:w="1" w:type="dxa"/>
-            <w:tcBorders/>
+            <w:tcBorders>
+              <w:top w:val="single" w:sz="2" w:space="0" w:color="DDDDDD"/>
+              <w:left w:val="single" w:sz="2" w:space="0" w:color="DDDDDD"/>
+              <w:bottom w:val="single" w:sz="2" w:space="0" w:color="DDDDDD"/>
+              <w:right w:val="single" w:sz="2" w:space="0" w:color="DDDDDD"/>
+              <w:insideH w:val="single" w:sz="2" w:space="0" w:color="DDDDDD"/>
+              <w:insideV w:val="single" w:sz="2" w:space="0" w:color="DDDDDD"/>
+            </w:tcBorders>
             <w:shd w:fill="auto" w:val="clear"/>
             <w:tcMar>
               <w:top w:w="28" w:type="dxa"/>
-              <w:left w:w="28" w:type="dxa"/>
+              <w:left w:w="25" w:type="dxa"/>
               <w:bottom w:w="28" w:type="dxa"/>
               <w:right w:w="28" w:type="dxa"/>
             </w:tcMar>
@@ -2537,25 +2646,25 @@
         <w:trPr/>
         <w:tc>
           <w:tcPr>
-            <w:tcW w:w="3682" w:type="dxa"/>
-            <w:tcBorders>
-              <w:top w:val="single" w:sz="2" w:space="0" w:color="DDDDDD"/>
-              <w:left w:val="single" w:sz="2" w:space="0" w:color="DDDDDD"/>
-              <w:bottom w:val="single" w:sz="2" w:space="0" w:color="DDDDDD"/>
-              <w:right w:val="single" w:sz="2" w:space="0" w:color="DDDDDD"/>
-              <w:insideH w:val="single" w:sz="2" w:space="0" w:color="DDDDDD"/>
-              <w:insideV w:val="single" w:sz="2" w:space="0" w:color="DDDDDD"/>
-            </w:tcBorders>
-            <w:shd w:fill="auto" w:val="clear"/>
-            <w:tcMar>
-              <w:left w:w="161" w:type="dxa"/>
+            <w:tcW w:w="4027" w:type="dxa"/>
+            <w:tcBorders>
+              <w:top w:val="single" w:sz="2" w:space="0" w:color="DDDDDD"/>
+              <w:left w:val="single" w:sz="2" w:space="0" w:color="DDDDDD"/>
+              <w:bottom w:val="single" w:sz="2" w:space="0" w:color="DDDDDD"/>
+              <w:right w:val="single" w:sz="2" w:space="0" w:color="DDDDDD"/>
+              <w:insideH w:val="single" w:sz="2" w:space="0" w:color="DDDDDD"/>
+              <w:insideV w:val="single" w:sz="2" w:space="0" w:color="DDDDDD"/>
+            </w:tcBorders>
+            <w:shd w:fill="auto" w:val="clear"/>
+            <w:tcMar>
+              <w:left w:w="158" w:type="dxa"/>
             </w:tcMar>
             <w:vAlign w:val="center"/>
           </w:tcPr>
           <w:p>
             <w:pPr>
               <w:pStyle w:val="Ttulodetabela"/>
-              <w:spacing w:lineRule="auto" w:line="340"/>
+              <w:spacing w:lineRule="auto" w:line="338"/>
               <w:jc w:val="left"/>
               <w:rPr/>
             </w:pPr>
@@ -2567,50 +2676,49 @@
         </w:tc>
         <w:tc>
           <w:tcPr>
-            <w:tcW w:w="4595" w:type="dxa"/>
-            <w:tcBorders>
-              <w:top w:val="single" w:sz="2" w:space="0" w:color="DDDDDD"/>
-              <w:left w:val="single" w:sz="2" w:space="0" w:color="DDDDDD"/>
-              <w:bottom w:val="single" w:sz="2" w:space="0" w:color="DDDDDD"/>
-              <w:right w:val="single" w:sz="2" w:space="0" w:color="DDDDDD"/>
-              <w:insideH w:val="single" w:sz="2" w:space="0" w:color="DDDDDD"/>
-              <w:insideV w:val="single" w:sz="2" w:space="0" w:color="DDDDDD"/>
-            </w:tcBorders>
-            <w:shd w:fill="auto" w:val="clear"/>
-            <w:tcMar>
-              <w:left w:w="161" w:type="dxa"/>
-            </w:tcMar>
-            <w:vAlign w:val="center"/>
-          </w:tcPr>
-          <w:p>
-            <w:pPr>
-              <w:pStyle w:val="Contedodatabela"/>
-              <w:spacing w:lineRule="auto" w:line="340"/>
-              <w:jc w:val="left"/>
-              <w:rPr/>
-            </w:pPr>
-            <w:r>
-              <w:rPr/>
-              <w:t xml:space="preserve">Usuário </w:t>
-            </w:r>
-            <w:r>
-              <w:rPr/>
-              <w:t>admin com</w:t>
-            </w:r>
-            <w:r>
-              <w:rPr/>
-              <w:t xml:space="preserve"> acesso ao sistema</w:t>
+            <w:tcW w:w="4250" w:type="dxa"/>
+            <w:tcBorders>
+              <w:top w:val="single" w:sz="2" w:space="0" w:color="DDDDDD"/>
+              <w:left w:val="single" w:sz="2" w:space="0" w:color="DDDDDD"/>
+              <w:bottom w:val="single" w:sz="2" w:space="0" w:color="DDDDDD"/>
+              <w:right w:val="single" w:sz="2" w:space="0" w:color="DDDDDD"/>
+              <w:insideH w:val="single" w:sz="2" w:space="0" w:color="DDDDDD"/>
+              <w:insideV w:val="single" w:sz="2" w:space="0" w:color="DDDDDD"/>
+            </w:tcBorders>
+            <w:shd w:fill="auto" w:val="clear"/>
+            <w:tcMar>
+              <w:left w:w="158" w:type="dxa"/>
+            </w:tcMar>
+            <w:vAlign w:val="center"/>
+          </w:tcPr>
+          <w:p>
+            <w:pPr>
+              <w:pStyle w:val="Contedodatabela"/>
+              <w:spacing w:lineRule="auto" w:line="338"/>
+              <w:jc w:val="left"/>
+              <w:rPr/>
+            </w:pPr>
+            <w:r>
+              <w:rPr/>
+              <w:t>Usuário admin com acesso ao sistema</w:t>
             </w:r>
           </w:p>
         </w:tc>
         <w:tc>
           <w:tcPr>
             <w:tcW w:w="1" w:type="dxa"/>
-            <w:tcBorders/>
+            <w:tcBorders>
+              <w:top w:val="single" w:sz="2" w:space="0" w:color="DDDDDD"/>
+              <w:left w:val="single" w:sz="2" w:space="0" w:color="DDDDDD"/>
+              <w:bottom w:val="single" w:sz="2" w:space="0" w:color="DDDDDD"/>
+              <w:right w:val="single" w:sz="2" w:space="0" w:color="DDDDDD"/>
+              <w:insideH w:val="single" w:sz="2" w:space="0" w:color="DDDDDD"/>
+              <w:insideV w:val="single" w:sz="2" w:space="0" w:color="DDDDDD"/>
+            </w:tcBorders>
             <w:shd w:fill="auto" w:val="clear"/>
             <w:tcMar>
               <w:top w:w="28" w:type="dxa"/>
-              <w:left w:w="28" w:type="dxa"/>
+              <w:left w:w="25" w:type="dxa"/>
               <w:bottom w:w="28" w:type="dxa"/>
               <w:right w:w="28" w:type="dxa"/>
             </w:tcMar>
@@ -2648,14 +2756,14 @@
             </w:tcBorders>
             <w:shd w:fill="auto" w:val="clear"/>
             <w:tcMar>
-              <w:left w:w="161" w:type="dxa"/>
+              <w:left w:w="158" w:type="dxa"/>
             </w:tcMar>
             <w:vAlign w:val="center"/>
           </w:tcPr>
           <w:p>
             <w:pPr>
               <w:pStyle w:val="Ttulodetabela"/>
-              <w:spacing w:lineRule="auto" w:line="340"/>
+              <w:spacing w:lineRule="auto" w:line="338"/>
               <w:jc w:val="center"/>
               <w:rPr/>
             </w:pPr>
@@ -2678,7 +2786,7 @@
             </w:tcBorders>
             <w:shd w:fill="auto" w:val="clear"/>
             <w:tcMar>
-              <w:left w:w="161" w:type="dxa"/>
+              <w:left w:w="158" w:type="dxa"/>
             </w:tcMar>
             <w:vAlign w:val="center"/>
           </w:tcPr>
@@ -2697,25 +2805,25 @@
         <w:trPr/>
         <w:tc>
           <w:tcPr>
-            <w:tcW w:w="3682" w:type="dxa"/>
-            <w:tcBorders>
-              <w:top w:val="single" w:sz="2" w:space="0" w:color="DDDDDD"/>
-              <w:left w:val="single" w:sz="2" w:space="0" w:color="DDDDDD"/>
-              <w:bottom w:val="single" w:sz="2" w:space="0" w:color="DDDDDD"/>
-              <w:right w:val="single" w:sz="2" w:space="0" w:color="DDDDDD"/>
-              <w:insideH w:val="single" w:sz="2" w:space="0" w:color="DDDDDD"/>
-              <w:insideV w:val="single" w:sz="2" w:space="0" w:color="DDDDDD"/>
-            </w:tcBorders>
-            <w:shd w:fill="auto" w:val="clear"/>
-            <w:tcMar>
-              <w:left w:w="161" w:type="dxa"/>
+            <w:tcW w:w="4027" w:type="dxa"/>
+            <w:tcBorders>
+              <w:top w:val="single" w:sz="2" w:space="0" w:color="DDDDDD"/>
+              <w:left w:val="single" w:sz="2" w:space="0" w:color="DDDDDD"/>
+              <w:bottom w:val="single" w:sz="2" w:space="0" w:color="DDDDDD"/>
+              <w:right w:val="single" w:sz="2" w:space="0" w:color="DDDDDD"/>
+              <w:insideH w:val="single" w:sz="2" w:space="0" w:color="DDDDDD"/>
+              <w:insideV w:val="single" w:sz="2" w:space="0" w:color="DDDDDD"/>
+            </w:tcBorders>
+            <w:shd w:fill="auto" w:val="clear"/>
+            <w:tcMar>
+              <w:left w:w="158" w:type="dxa"/>
             </w:tcMar>
             <w:vAlign w:val="center"/>
           </w:tcPr>
           <w:p>
             <w:pPr>
               <w:pStyle w:val="Ttulodetabela"/>
-              <w:spacing w:lineRule="auto" w:line="340"/>
+              <w:spacing w:lineRule="auto" w:line="338"/>
               <w:jc w:val="left"/>
               <w:rPr/>
             </w:pPr>
@@ -2727,46 +2835,49 @@
         </w:tc>
         <w:tc>
           <w:tcPr>
-            <w:tcW w:w="4595" w:type="dxa"/>
-            <w:tcBorders>
-              <w:top w:val="single" w:sz="2" w:space="0" w:color="DDDDDD"/>
-              <w:left w:val="single" w:sz="2" w:space="0" w:color="DDDDDD"/>
-              <w:bottom w:val="single" w:sz="2" w:space="0" w:color="DDDDDD"/>
-              <w:right w:val="single" w:sz="2" w:space="0" w:color="DDDDDD"/>
-              <w:insideH w:val="single" w:sz="2" w:space="0" w:color="DDDDDD"/>
-              <w:insideV w:val="single" w:sz="2" w:space="0" w:color="DDDDDD"/>
-            </w:tcBorders>
-            <w:shd w:fill="auto" w:val="clear"/>
-            <w:tcMar>
-              <w:left w:w="161" w:type="dxa"/>
-            </w:tcMar>
-            <w:vAlign w:val="center"/>
-          </w:tcPr>
-          <w:p>
-            <w:pPr>
-              <w:pStyle w:val="Contedodatabela"/>
-              <w:spacing w:lineRule="auto" w:line="340"/>
-              <w:jc w:val="left"/>
-              <w:rPr/>
-            </w:pPr>
-            <w:r>
-              <w:rPr/>
-              <w:t>abcamargofilho</w:t>
-            </w:r>
-            <w:r>
-              <w:rPr/>
-              <w:t>@gmail.com</w:t>
+            <w:tcW w:w="4250" w:type="dxa"/>
+            <w:tcBorders>
+              <w:top w:val="single" w:sz="2" w:space="0" w:color="DDDDDD"/>
+              <w:left w:val="single" w:sz="2" w:space="0" w:color="DDDDDD"/>
+              <w:bottom w:val="single" w:sz="2" w:space="0" w:color="DDDDDD"/>
+              <w:right w:val="single" w:sz="2" w:space="0" w:color="DDDDDD"/>
+              <w:insideH w:val="single" w:sz="2" w:space="0" w:color="DDDDDD"/>
+              <w:insideV w:val="single" w:sz="2" w:space="0" w:color="DDDDDD"/>
+            </w:tcBorders>
+            <w:shd w:fill="auto" w:val="clear"/>
+            <w:tcMar>
+              <w:left w:w="158" w:type="dxa"/>
+            </w:tcMar>
+            <w:vAlign w:val="center"/>
+          </w:tcPr>
+          <w:p>
+            <w:pPr>
+              <w:pStyle w:val="Contedodatabela"/>
+              <w:spacing w:lineRule="auto" w:line="338"/>
+              <w:jc w:val="left"/>
+              <w:rPr/>
+            </w:pPr>
+            <w:r>
+              <w:rPr/>
+              <w:t>abcamargofilho@gmail.com</w:t>
             </w:r>
           </w:p>
         </w:tc>
         <w:tc>
           <w:tcPr>
             <w:tcW w:w="1" w:type="dxa"/>
-            <w:tcBorders/>
+            <w:tcBorders>
+              <w:top w:val="single" w:sz="2" w:space="0" w:color="DDDDDD"/>
+              <w:left w:val="single" w:sz="2" w:space="0" w:color="DDDDDD"/>
+              <w:bottom w:val="single" w:sz="2" w:space="0" w:color="DDDDDD"/>
+              <w:right w:val="single" w:sz="2" w:space="0" w:color="DDDDDD"/>
+              <w:insideH w:val="single" w:sz="2" w:space="0" w:color="DDDDDD"/>
+              <w:insideV w:val="single" w:sz="2" w:space="0" w:color="DDDDDD"/>
+            </w:tcBorders>
             <w:shd w:fill="auto" w:val="clear"/>
             <w:tcMar>
               <w:top w:w="28" w:type="dxa"/>
-              <w:left w:w="28" w:type="dxa"/>
+              <w:left w:w="25" w:type="dxa"/>
               <w:bottom w:w="28" w:type="dxa"/>
               <w:right w:w="28" w:type="dxa"/>
             </w:tcMar>
@@ -2792,25 +2903,25 @@
         <w:trPr/>
         <w:tc>
           <w:tcPr>
-            <w:tcW w:w="3682" w:type="dxa"/>
-            <w:tcBorders>
-              <w:top w:val="single" w:sz="2" w:space="0" w:color="DDDDDD"/>
-              <w:left w:val="single" w:sz="2" w:space="0" w:color="DDDDDD"/>
-              <w:bottom w:val="single" w:sz="2" w:space="0" w:color="DDDDDD"/>
-              <w:right w:val="single" w:sz="2" w:space="0" w:color="DDDDDD"/>
-              <w:insideH w:val="single" w:sz="2" w:space="0" w:color="DDDDDD"/>
-              <w:insideV w:val="single" w:sz="2" w:space="0" w:color="DDDDDD"/>
-            </w:tcBorders>
-            <w:shd w:fill="auto" w:val="clear"/>
-            <w:tcMar>
-              <w:left w:w="161" w:type="dxa"/>
+            <w:tcW w:w="4027" w:type="dxa"/>
+            <w:tcBorders>
+              <w:top w:val="single" w:sz="2" w:space="0" w:color="DDDDDD"/>
+              <w:left w:val="single" w:sz="2" w:space="0" w:color="DDDDDD"/>
+              <w:bottom w:val="single" w:sz="2" w:space="0" w:color="DDDDDD"/>
+              <w:right w:val="single" w:sz="2" w:space="0" w:color="DDDDDD"/>
+              <w:insideH w:val="single" w:sz="2" w:space="0" w:color="DDDDDD"/>
+              <w:insideV w:val="single" w:sz="2" w:space="0" w:color="DDDDDD"/>
+            </w:tcBorders>
+            <w:shd w:fill="auto" w:val="clear"/>
+            <w:tcMar>
+              <w:left w:w="158" w:type="dxa"/>
             </w:tcMar>
             <w:vAlign w:val="center"/>
           </w:tcPr>
           <w:p>
             <w:pPr>
               <w:pStyle w:val="Ttulodetabela"/>
-              <w:spacing w:lineRule="auto" w:line="340"/>
+              <w:spacing w:lineRule="auto" w:line="338"/>
               <w:jc w:val="left"/>
               <w:rPr/>
             </w:pPr>
@@ -2822,25 +2933,25 @@
         </w:tc>
         <w:tc>
           <w:tcPr>
-            <w:tcW w:w="4595" w:type="dxa"/>
-            <w:tcBorders>
-              <w:top w:val="single" w:sz="2" w:space="0" w:color="DDDDDD"/>
-              <w:left w:val="single" w:sz="2" w:space="0" w:color="DDDDDD"/>
-              <w:bottom w:val="single" w:sz="2" w:space="0" w:color="DDDDDD"/>
-              <w:right w:val="single" w:sz="2" w:space="0" w:color="DDDDDD"/>
-              <w:insideH w:val="single" w:sz="2" w:space="0" w:color="DDDDDD"/>
-              <w:insideV w:val="single" w:sz="2" w:space="0" w:color="DDDDDD"/>
-            </w:tcBorders>
-            <w:shd w:fill="auto" w:val="clear"/>
-            <w:tcMar>
-              <w:left w:w="161" w:type="dxa"/>
-            </w:tcMar>
-            <w:vAlign w:val="center"/>
-          </w:tcPr>
-          <w:p>
-            <w:pPr>
-              <w:pStyle w:val="Contedodatabela"/>
-              <w:spacing w:lineRule="auto" w:line="340"/>
+            <w:tcW w:w="4250" w:type="dxa"/>
+            <w:tcBorders>
+              <w:top w:val="single" w:sz="2" w:space="0" w:color="DDDDDD"/>
+              <w:left w:val="single" w:sz="2" w:space="0" w:color="DDDDDD"/>
+              <w:bottom w:val="single" w:sz="2" w:space="0" w:color="DDDDDD"/>
+              <w:right w:val="single" w:sz="2" w:space="0" w:color="DDDDDD"/>
+              <w:insideH w:val="single" w:sz="2" w:space="0" w:color="DDDDDD"/>
+              <w:insideV w:val="single" w:sz="2" w:space="0" w:color="DDDDDD"/>
+            </w:tcBorders>
+            <w:shd w:fill="auto" w:val="clear"/>
+            <w:tcMar>
+              <w:left w:w="158" w:type="dxa"/>
+            </w:tcMar>
+            <w:vAlign w:val="center"/>
+          </w:tcPr>
+          <w:p>
+            <w:pPr>
+              <w:pStyle w:val="Contedodatabela"/>
+              <w:spacing w:lineRule="auto" w:line="338"/>
               <w:jc w:val="left"/>
               <w:rPr/>
             </w:pPr>
@@ -2853,11 +2964,18 @@
         <w:tc>
           <w:tcPr>
             <w:tcW w:w="1" w:type="dxa"/>
-            <w:tcBorders/>
+            <w:tcBorders>
+              <w:top w:val="single" w:sz="2" w:space="0" w:color="DDDDDD"/>
+              <w:left w:val="single" w:sz="2" w:space="0" w:color="DDDDDD"/>
+              <w:bottom w:val="single" w:sz="2" w:space="0" w:color="DDDDDD"/>
+              <w:right w:val="single" w:sz="2" w:space="0" w:color="DDDDDD"/>
+              <w:insideH w:val="single" w:sz="2" w:space="0" w:color="DDDDDD"/>
+              <w:insideV w:val="single" w:sz="2" w:space="0" w:color="DDDDDD"/>
+            </w:tcBorders>
             <w:shd w:fill="auto" w:val="clear"/>
             <w:tcMar>
               <w:top w:w="28" w:type="dxa"/>
-              <w:left w:w="28" w:type="dxa"/>
+              <w:left w:w="25" w:type="dxa"/>
               <w:bottom w:w="28" w:type="dxa"/>
               <w:right w:w="28" w:type="dxa"/>
             </w:tcMar>
@@ -2895,14 +3013,14 @@
             </w:tcBorders>
             <w:shd w:fill="auto" w:val="clear"/>
             <w:tcMar>
-              <w:left w:w="161" w:type="dxa"/>
+              <w:left w:w="158" w:type="dxa"/>
             </w:tcMar>
             <w:vAlign w:val="center"/>
           </w:tcPr>
           <w:p>
             <w:pPr>
               <w:pStyle w:val="Ttulodetabela"/>
-              <w:spacing w:lineRule="auto" w:line="340"/>
+              <w:spacing w:lineRule="auto" w:line="338"/>
               <w:jc w:val="center"/>
               <w:rPr/>
             </w:pPr>
@@ -2925,7 +3043,7 @@
             </w:tcBorders>
             <w:shd w:fill="auto" w:val="clear"/>
             <w:tcMar>
-              <w:left w:w="161" w:type="dxa"/>
+              <w:left w:w="158" w:type="dxa"/>
             </w:tcMar>
             <w:vAlign w:val="center"/>
           </w:tcPr>
@@ -2944,25 +3062,25 @@
         <w:trPr/>
         <w:tc>
           <w:tcPr>
-            <w:tcW w:w="3682" w:type="dxa"/>
-            <w:tcBorders>
-              <w:top w:val="single" w:sz="2" w:space="0" w:color="DDDDDD"/>
-              <w:left w:val="single" w:sz="2" w:space="0" w:color="DDDDDD"/>
-              <w:bottom w:val="single" w:sz="2" w:space="0" w:color="DDDDDD"/>
-              <w:right w:val="single" w:sz="2" w:space="0" w:color="DDDDDD"/>
-              <w:insideH w:val="single" w:sz="2" w:space="0" w:color="DDDDDD"/>
-              <w:insideV w:val="single" w:sz="2" w:space="0" w:color="DDDDDD"/>
-            </w:tcBorders>
-            <w:shd w:fill="auto" w:val="clear"/>
-            <w:tcMar>
-              <w:left w:w="161" w:type="dxa"/>
+            <w:tcW w:w="4027" w:type="dxa"/>
+            <w:tcBorders>
+              <w:top w:val="single" w:sz="2" w:space="0" w:color="DDDDDD"/>
+              <w:left w:val="single" w:sz="2" w:space="0" w:color="DDDDDD"/>
+              <w:bottom w:val="single" w:sz="2" w:space="0" w:color="DDDDDD"/>
+              <w:right w:val="single" w:sz="2" w:space="0" w:color="DDDDDD"/>
+              <w:insideH w:val="single" w:sz="2" w:space="0" w:color="DDDDDD"/>
+              <w:insideV w:val="single" w:sz="2" w:space="0" w:color="DDDDDD"/>
+            </w:tcBorders>
+            <w:shd w:fill="auto" w:val="clear"/>
+            <w:tcMar>
+              <w:left w:w="158" w:type="dxa"/>
             </w:tcMar>
             <w:vAlign w:val="center"/>
           </w:tcPr>
           <w:p>
             <w:pPr>
               <w:pStyle w:val="Ttulodetabela"/>
-              <w:spacing w:lineRule="auto" w:line="340"/>
+              <w:spacing w:lineRule="auto" w:line="338"/>
               <w:jc w:val="left"/>
               <w:rPr/>
             </w:pPr>
@@ -2974,25 +3092,25 @@
         </w:tc>
         <w:tc>
           <w:tcPr>
-            <w:tcW w:w="4595" w:type="dxa"/>
-            <w:tcBorders>
-              <w:top w:val="single" w:sz="2" w:space="0" w:color="DDDDDD"/>
-              <w:left w:val="single" w:sz="2" w:space="0" w:color="DDDDDD"/>
-              <w:bottom w:val="single" w:sz="2" w:space="0" w:color="DDDDDD"/>
-              <w:right w:val="single" w:sz="2" w:space="0" w:color="DDDDDD"/>
-              <w:insideH w:val="single" w:sz="2" w:space="0" w:color="DDDDDD"/>
-              <w:insideV w:val="single" w:sz="2" w:space="0" w:color="DDDDDD"/>
-            </w:tcBorders>
-            <w:shd w:fill="auto" w:val="clear"/>
-            <w:tcMar>
-              <w:left w:w="161" w:type="dxa"/>
-            </w:tcMar>
-            <w:vAlign w:val="center"/>
-          </w:tcPr>
-          <w:p>
-            <w:pPr>
-              <w:pStyle w:val="Contedodatabela"/>
-              <w:spacing w:lineRule="auto" w:line="340"/>
+            <w:tcW w:w="4250" w:type="dxa"/>
+            <w:tcBorders>
+              <w:top w:val="single" w:sz="2" w:space="0" w:color="DDDDDD"/>
+              <w:left w:val="single" w:sz="2" w:space="0" w:color="DDDDDD"/>
+              <w:bottom w:val="single" w:sz="2" w:space="0" w:color="DDDDDD"/>
+              <w:right w:val="single" w:sz="2" w:space="0" w:color="DDDDDD"/>
+              <w:insideH w:val="single" w:sz="2" w:space="0" w:color="DDDDDD"/>
+              <w:insideV w:val="single" w:sz="2" w:space="0" w:color="DDDDDD"/>
+            </w:tcBorders>
+            <w:shd w:fill="auto" w:val="clear"/>
+            <w:tcMar>
+              <w:left w:w="158" w:type="dxa"/>
+            </w:tcMar>
+            <w:vAlign w:val="center"/>
+          </w:tcPr>
+          <w:p>
+            <w:pPr>
+              <w:pStyle w:val="Contedodatabela"/>
+              <w:spacing w:lineRule="auto" w:line="338"/>
               <w:jc w:val="left"/>
               <w:rPr/>
             </w:pPr>
@@ -3005,11 +3123,18 @@
         <w:tc>
           <w:tcPr>
             <w:tcW w:w="1" w:type="dxa"/>
-            <w:tcBorders/>
+            <w:tcBorders>
+              <w:top w:val="single" w:sz="2" w:space="0" w:color="DDDDDD"/>
+              <w:left w:val="single" w:sz="2" w:space="0" w:color="DDDDDD"/>
+              <w:bottom w:val="single" w:sz="2" w:space="0" w:color="DDDDDD"/>
+              <w:right w:val="single" w:sz="2" w:space="0" w:color="DDDDDD"/>
+              <w:insideH w:val="single" w:sz="2" w:space="0" w:color="DDDDDD"/>
+              <w:insideV w:val="single" w:sz="2" w:space="0" w:color="DDDDDD"/>
+            </w:tcBorders>
             <w:shd w:fill="auto" w:val="clear"/>
             <w:tcMar>
               <w:top w:w="28" w:type="dxa"/>
-              <w:left w:w="28" w:type="dxa"/>
+              <w:left w:w="25" w:type="dxa"/>
               <w:bottom w:w="28" w:type="dxa"/>
               <w:right w:w="28" w:type="dxa"/>
             </w:tcMar>
@@ -3063,7 +3188,7 @@
       <w:tblPr>
         <w:tblW w:w="8278" w:type="dxa"/>
         <w:jc w:val="left"/>
-        <w:tblInd w:w="729" w:type="dxa"/>
+        <w:tblInd w:w="727" w:type="dxa"/>
         <w:tblBorders>
           <w:top w:val="single" w:sz="2" w:space="0" w:color="DDDDDD"/>
           <w:left w:val="single" w:sz="2" w:space="0" w:color="DDDDDD"/>
@@ -3074,39 +3199,39 @@
         </w:tblBorders>
         <w:tblCellMar>
           <w:top w:w="162" w:type="dxa"/>
-          <w:left w:w="161" w:type="dxa"/>
+          <w:left w:w="158" w:type="dxa"/>
           <w:bottom w:w="162" w:type="dxa"/>
           <w:right w:w="162" w:type="dxa"/>
         </w:tblCellMar>
       </w:tblPr>
       <w:tblGrid>
-        <w:gridCol w:w="3682"/>
-        <w:gridCol w:w="4595"/>
+        <w:gridCol w:w="4027"/>
+        <w:gridCol w:w="4250"/>
         <w:gridCol w:w="1"/>
       </w:tblGrid>
       <w:tr>
         <w:trPr/>
         <w:tc>
           <w:tcPr>
-            <w:tcW w:w="3682" w:type="dxa"/>
-            <w:tcBorders>
-              <w:top w:val="single" w:sz="2" w:space="0" w:color="DDDDDD"/>
-              <w:left w:val="single" w:sz="2" w:space="0" w:color="DDDDDD"/>
-              <w:bottom w:val="single" w:sz="2" w:space="0" w:color="DDDDDD"/>
-              <w:right w:val="single" w:sz="2" w:space="0" w:color="DDDDDD"/>
-              <w:insideH w:val="single" w:sz="2" w:space="0" w:color="DDDDDD"/>
-              <w:insideV w:val="single" w:sz="2" w:space="0" w:color="DDDDDD"/>
-            </w:tcBorders>
-            <w:shd w:fill="auto" w:val="clear"/>
-            <w:tcMar>
-              <w:left w:w="161" w:type="dxa"/>
+            <w:tcW w:w="4027" w:type="dxa"/>
+            <w:tcBorders>
+              <w:top w:val="single" w:sz="2" w:space="0" w:color="DDDDDD"/>
+              <w:left w:val="single" w:sz="2" w:space="0" w:color="DDDDDD"/>
+              <w:bottom w:val="single" w:sz="2" w:space="0" w:color="DDDDDD"/>
+              <w:right w:val="single" w:sz="2" w:space="0" w:color="DDDDDD"/>
+              <w:insideH w:val="single" w:sz="2" w:space="0" w:color="DDDDDD"/>
+              <w:insideV w:val="single" w:sz="2" w:space="0" w:color="DDDDDD"/>
+            </w:tcBorders>
+            <w:shd w:fill="auto" w:val="clear"/>
+            <w:tcMar>
+              <w:left w:w="158" w:type="dxa"/>
             </w:tcMar>
             <w:vAlign w:val="center"/>
           </w:tcPr>
           <w:p>
             <w:pPr>
               <w:pStyle w:val="Ttulodetabela"/>
-              <w:spacing w:lineRule="auto" w:line="340"/>
+              <w:spacing w:lineRule="auto" w:line="338"/>
               <w:jc w:val="left"/>
               <w:rPr/>
             </w:pPr>
@@ -3118,50 +3243,53 @@
         </w:tc>
         <w:tc>
           <w:tcPr>
-            <w:tcW w:w="4595" w:type="dxa"/>
-            <w:tcBorders>
-              <w:top w:val="single" w:sz="2" w:space="0" w:color="DDDDDD"/>
-              <w:left w:val="single" w:sz="2" w:space="0" w:color="DDDDDD"/>
-              <w:bottom w:val="single" w:sz="2" w:space="0" w:color="DDDDDD"/>
-              <w:right w:val="single" w:sz="2" w:space="0" w:color="DDDDDD"/>
-              <w:insideH w:val="single" w:sz="2" w:space="0" w:color="DDDDDD"/>
-              <w:insideV w:val="single" w:sz="2" w:space="0" w:color="DDDDDD"/>
-            </w:tcBorders>
-            <w:shd w:fill="auto" w:val="clear"/>
-            <w:tcMar>
-              <w:left w:w="161" w:type="dxa"/>
-            </w:tcMar>
-            <w:vAlign w:val="center"/>
-          </w:tcPr>
-          <w:p>
-            <w:pPr>
-              <w:pStyle w:val="Contedodatabela"/>
-              <w:spacing w:lineRule="auto" w:line="340"/>
-              <w:jc w:val="left"/>
-              <w:rPr/>
-            </w:pPr>
-            <w:r>
-              <w:rPr/>
-              <w:t>A</w:t>
-            </w:r>
-            <w:r>
-              <w:rPr/>
-              <w:t>-0</w:t>
-            </w:r>
-            <w:r>
-              <w:rPr/>
-              <w:t>5</w:t>
+            <w:tcW w:w="4250" w:type="dxa"/>
+            <w:tcBorders>
+              <w:top w:val="single" w:sz="2" w:space="0" w:color="DDDDDD"/>
+              <w:left w:val="single" w:sz="2" w:space="0" w:color="DDDDDD"/>
+              <w:bottom w:val="single" w:sz="2" w:space="0" w:color="DDDDDD"/>
+              <w:right w:val="single" w:sz="2" w:space="0" w:color="DDDDDD"/>
+              <w:insideH w:val="single" w:sz="2" w:space="0" w:color="DDDDDD"/>
+              <w:insideV w:val="single" w:sz="2" w:space="0" w:color="DDDDDD"/>
+            </w:tcBorders>
+            <w:shd w:fill="auto" w:val="clear"/>
+            <w:tcMar>
+              <w:left w:w="158" w:type="dxa"/>
+            </w:tcMar>
+            <w:vAlign w:val="center"/>
+          </w:tcPr>
+          <w:p>
+            <w:pPr>
+              <w:pStyle w:val="Contedodatabela"/>
+              <w:spacing w:lineRule="auto" w:line="338"/>
+              <w:jc w:val="left"/>
+              <w:rPr/>
+            </w:pPr>
+            <w:r>
+              <w:rPr/>
+              <w:t>T</w:t>
+            </w:r>
+            <w:r>
+              <w:rPr/>
+              <w:t>-05</w:t>
             </w:r>
           </w:p>
         </w:tc>
         <w:tc>
           <w:tcPr>
             <w:tcW w:w="1" w:type="dxa"/>
-            <w:tcBorders/>
+            <w:tcBorders>
+              <w:top w:val="single" w:sz="2" w:space="0" w:color="DDDDDD"/>
+              <w:left w:val="single" w:sz="2" w:space="0" w:color="DDDDDD"/>
+              <w:bottom w:val="single" w:sz="2" w:space="0" w:color="DDDDDD"/>
+              <w:right w:val="single" w:sz="2" w:space="0" w:color="DDDDDD"/>
+              <w:insideH w:val="single" w:sz="2" w:space="0" w:color="DDDDDD"/>
+              <w:insideV w:val="single" w:sz="2" w:space="0" w:color="DDDDDD"/>
+            </w:tcBorders>
             <w:shd w:fill="auto" w:val="clear"/>
             <w:tcMar>
               <w:top w:w="28" w:type="dxa"/>
-              <w:left w:w="28" w:type="dxa"/>
+              <w:left w:w="25" w:type="dxa"/>
               <w:bottom w:w="28" w:type="dxa"/>
               <w:right w:w="28" w:type="dxa"/>
             </w:tcMar>
@@ -3187,25 +3315,25 @@
         <w:trPr/>
         <w:tc>
           <w:tcPr>
-            <w:tcW w:w="3682" w:type="dxa"/>
-            <w:tcBorders>
-              <w:top w:val="single" w:sz="2" w:space="0" w:color="DDDDDD"/>
-              <w:left w:val="single" w:sz="2" w:space="0" w:color="DDDDDD"/>
-              <w:bottom w:val="single" w:sz="2" w:space="0" w:color="DDDDDD"/>
-              <w:right w:val="single" w:sz="2" w:space="0" w:color="DDDDDD"/>
-              <w:insideH w:val="single" w:sz="2" w:space="0" w:color="DDDDDD"/>
-              <w:insideV w:val="single" w:sz="2" w:space="0" w:color="DDDDDD"/>
-            </w:tcBorders>
-            <w:shd w:fill="auto" w:val="clear"/>
-            <w:tcMar>
-              <w:left w:w="161" w:type="dxa"/>
+            <w:tcW w:w="4027" w:type="dxa"/>
+            <w:tcBorders>
+              <w:top w:val="single" w:sz="2" w:space="0" w:color="DDDDDD"/>
+              <w:left w:val="single" w:sz="2" w:space="0" w:color="DDDDDD"/>
+              <w:bottom w:val="single" w:sz="2" w:space="0" w:color="DDDDDD"/>
+              <w:right w:val="single" w:sz="2" w:space="0" w:color="DDDDDD"/>
+              <w:insideH w:val="single" w:sz="2" w:space="0" w:color="DDDDDD"/>
+              <w:insideV w:val="single" w:sz="2" w:space="0" w:color="DDDDDD"/>
+            </w:tcBorders>
+            <w:shd w:fill="auto" w:val="clear"/>
+            <w:tcMar>
+              <w:left w:w="158" w:type="dxa"/>
             </w:tcMar>
             <w:vAlign w:val="center"/>
           </w:tcPr>
           <w:p>
             <w:pPr>
               <w:pStyle w:val="Ttulodetabela"/>
-              <w:spacing w:lineRule="auto" w:line="340"/>
+              <w:spacing w:lineRule="auto" w:line="338"/>
               <w:jc w:val="left"/>
               <w:rPr/>
             </w:pPr>
@@ -3217,25 +3345,25 @@
         </w:tc>
         <w:tc>
           <w:tcPr>
-            <w:tcW w:w="4595" w:type="dxa"/>
-            <w:tcBorders>
-              <w:top w:val="single" w:sz="2" w:space="0" w:color="DDDDDD"/>
-              <w:left w:val="single" w:sz="2" w:space="0" w:color="DDDDDD"/>
-              <w:bottom w:val="single" w:sz="2" w:space="0" w:color="DDDDDD"/>
-              <w:right w:val="single" w:sz="2" w:space="0" w:color="DDDDDD"/>
-              <w:insideH w:val="single" w:sz="2" w:space="0" w:color="DDDDDD"/>
-              <w:insideV w:val="single" w:sz="2" w:space="0" w:color="DDDDDD"/>
-            </w:tcBorders>
-            <w:shd w:fill="auto" w:val="clear"/>
-            <w:tcMar>
-              <w:left w:w="161" w:type="dxa"/>
-            </w:tcMar>
-            <w:vAlign w:val="center"/>
-          </w:tcPr>
-          <w:p>
-            <w:pPr>
-              <w:pStyle w:val="Contedodatabela"/>
-              <w:spacing w:lineRule="auto" w:line="340"/>
+            <w:tcW w:w="4250" w:type="dxa"/>
+            <w:tcBorders>
+              <w:top w:val="single" w:sz="2" w:space="0" w:color="DDDDDD"/>
+              <w:left w:val="single" w:sz="2" w:space="0" w:color="DDDDDD"/>
+              <w:bottom w:val="single" w:sz="2" w:space="0" w:color="DDDDDD"/>
+              <w:right w:val="single" w:sz="2" w:space="0" w:color="DDDDDD"/>
+              <w:insideH w:val="single" w:sz="2" w:space="0" w:color="DDDDDD"/>
+              <w:insideV w:val="single" w:sz="2" w:space="0" w:color="DDDDDD"/>
+            </w:tcBorders>
+            <w:shd w:fill="auto" w:val="clear"/>
+            <w:tcMar>
+              <w:left w:w="158" w:type="dxa"/>
+            </w:tcMar>
+            <w:vAlign w:val="center"/>
+          </w:tcPr>
+          <w:p>
+            <w:pPr>
+              <w:pStyle w:val="Contedodatabela"/>
+              <w:spacing w:lineRule="auto" w:line="338"/>
               <w:jc w:val="left"/>
               <w:rPr/>
             </w:pPr>
@@ -3248,11 +3376,18 @@
         <w:tc>
           <w:tcPr>
             <w:tcW w:w="1" w:type="dxa"/>
-            <w:tcBorders/>
+            <w:tcBorders>
+              <w:top w:val="single" w:sz="2" w:space="0" w:color="DDDDDD"/>
+              <w:left w:val="single" w:sz="2" w:space="0" w:color="DDDDDD"/>
+              <w:bottom w:val="single" w:sz="2" w:space="0" w:color="DDDDDD"/>
+              <w:right w:val="single" w:sz="2" w:space="0" w:color="DDDDDD"/>
+              <w:insideH w:val="single" w:sz="2" w:space="0" w:color="DDDDDD"/>
+              <w:insideV w:val="single" w:sz="2" w:space="0" w:color="DDDDDD"/>
+            </w:tcBorders>
             <w:shd w:fill="auto" w:val="clear"/>
             <w:tcMar>
               <w:top w:w="28" w:type="dxa"/>
-              <w:left w:w="28" w:type="dxa"/>
+              <w:left w:w="25" w:type="dxa"/>
               <w:bottom w:w="28" w:type="dxa"/>
               <w:right w:w="28" w:type="dxa"/>
             </w:tcMar>
@@ -3278,25 +3413,25 @@
         <w:trPr/>
         <w:tc>
           <w:tcPr>
-            <w:tcW w:w="3682" w:type="dxa"/>
-            <w:tcBorders>
-              <w:top w:val="single" w:sz="2" w:space="0" w:color="DDDDDD"/>
-              <w:left w:val="single" w:sz="2" w:space="0" w:color="DDDDDD"/>
-              <w:bottom w:val="single" w:sz="2" w:space="0" w:color="DDDDDD"/>
-              <w:right w:val="single" w:sz="2" w:space="0" w:color="DDDDDD"/>
-              <w:insideH w:val="single" w:sz="2" w:space="0" w:color="DDDDDD"/>
-              <w:insideV w:val="single" w:sz="2" w:space="0" w:color="DDDDDD"/>
-            </w:tcBorders>
-            <w:shd w:fill="auto" w:val="clear"/>
-            <w:tcMar>
-              <w:left w:w="161" w:type="dxa"/>
+            <w:tcW w:w="4027" w:type="dxa"/>
+            <w:tcBorders>
+              <w:top w:val="single" w:sz="2" w:space="0" w:color="DDDDDD"/>
+              <w:left w:val="single" w:sz="2" w:space="0" w:color="DDDDDD"/>
+              <w:bottom w:val="single" w:sz="2" w:space="0" w:color="DDDDDD"/>
+              <w:right w:val="single" w:sz="2" w:space="0" w:color="DDDDDD"/>
+              <w:insideH w:val="single" w:sz="2" w:space="0" w:color="DDDDDD"/>
+              <w:insideV w:val="single" w:sz="2" w:space="0" w:color="DDDDDD"/>
+            </w:tcBorders>
+            <w:shd w:fill="auto" w:val="clear"/>
+            <w:tcMar>
+              <w:left w:w="158" w:type="dxa"/>
             </w:tcMar>
             <w:vAlign w:val="center"/>
           </w:tcPr>
           <w:p>
             <w:pPr>
               <w:pStyle w:val="Ttulodetabela"/>
-              <w:spacing w:lineRule="auto" w:line="340"/>
+              <w:spacing w:lineRule="auto" w:line="338"/>
               <w:jc w:val="left"/>
               <w:rPr/>
             </w:pPr>
@@ -3308,50 +3443,49 @@
         </w:tc>
         <w:tc>
           <w:tcPr>
-            <w:tcW w:w="4595" w:type="dxa"/>
-            <w:tcBorders>
-              <w:top w:val="single" w:sz="2" w:space="0" w:color="DDDDDD"/>
-              <w:left w:val="single" w:sz="2" w:space="0" w:color="DDDDDD"/>
-              <w:bottom w:val="single" w:sz="2" w:space="0" w:color="DDDDDD"/>
-              <w:right w:val="single" w:sz="2" w:space="0" w:color="DDDDDD"/>
-              <w:insideH w:val="single" w:sz="2" w:space="0" w:color="DDDDDD"/>
-              <w:insideV w:val="single" w:sz="2" w:space="0" w:color="DDDDDD"/>
-            </w:tcBorders>
-            <w:shd w:fill="auto" w:val="clear"/>
-            <w:tcMar>
-              <w:left w:w="161" w:type="dxa"/>
-            </w:tcMar>
-            <w:vAlign w:val="center"/>
-          </w:tcPr>
-          <w:p>
-            <w:pPr>
-              <w:pStyle w:val="Contedodatabela"/>
-              <w:spacing w:lineRule="auto" w:line="340"/>
-              <w:jc w:val="left"/>
-              <w:rPr/>
-            </w:pPr>
-            <w:r>
-              <w:rPr/>
-              <w:t xml:space="preserve">Usuário </w:t>
-            </w:r>
-            <w:r>
-              <w:rPr/>
-              <w:t xml:space="preserve">sem acesso </w:t>
-            </w:r>
-            <w:r>
-              <w:rPr/>
-              <w:t>ao sistema</w:t>
+            <w:tcW w:w="4250" w:type="dxa"/>
+            <w:tcBorders>
+              <w:top w:val="single" w:sz="2" w:space="0" w:color="DDDDDD"/>
+              <w:left w:val="single" w:sz="2" w:space="0" w:color="DDDDDD"/>
+              <w:bottom w:val="single" w:sz="2" w:space="0" w:color="DDDDDD"/>
+              <w:right w:val="single" w:sz="2" w:space="0" w:color="DDDDDD"/>
+              <w:insideH w:val="single" w:sz="2" w:space="0" w:color="DDDDDD"/>
+              <w:insideV w:val="single" w:sz="2" w:space="0" w:color="DDDDDD"/>
+            </w:tcBorders>
+            <w:shd w:fill="auto" w:val="clear"/>
+            <w:tcMar>
+              <w:left w:w="158" w:type="dxa"/>
+            </w:tcMar>
+            <w:vAlign w:val="center"/>
+          </w:tcPr>
+          <w:p>
+            <w:pPr>
+              <w:pStyle w:val="Contedodatabela"/>
+              <w:spacing w:lineRule="auto" w:line="338"/>
+              <w:jc w:val="left"/>
+              <w:rPr/>
+            </w:pPr>
+            <w:r>
+              <w:rPr/>
+              <w:t>Usuário sem acesso ao sistema</w:t>
             </w:r>
           </w:p>
         </w:tc>
         <w:tc>
           <w:tcPr>
             <w:tcW w:w="1" w:type="dxa"/>
-            <w:tcBorders/>
+            <w:tcBorders>
+              <w:top w:val="single" w:sz="2" w:space="0" w:color="DDDDDD"/>
+              <w:left w:val="single" w:sz="2" w:space="0" w:color="DDDDDD"/>
+              <w:bottom w:val="single" w:sz="2" w:space="0" w:color="DDDDDD"/>
+              <w:right w:val="single" w:sz="2" w:space="0" w:color="DDDDDD"/>
+              <w:insideH w:val="single" w:sz="2" w:space="0" w:color="DDDDDD"/>
+              <w:insideV w:val="single" w:sz="2" w:space="0" w:color="DDDDDD"/>
+            </w:tcBorders>
             <w:shd w:fill="auto" w:val="clear"/>
             <w:tcMar>
               <w:top w:w="28" w:type="dxa"/>
-              <w:left w:w="28" w:type="dxa"/>
+              <w:left w:w="25" w:type="dxa"/>
               <w:bottom w:w="28" w:type="dxa"/>
               <w:right w:w="28" w:type="dxa"/>
             </w:tcMar>
@@ -3389,14 +3523,14 @@
             </w:tcBorders>
             <w:shd w:fill="auto" w:val="clear"/>
             <w:tcMar>
-              <w:left w:w="161" w:type="dxa"/>
+              <w:left w:w="158" w:type="dxa"/>
             </w:tcMar>
             <w:vAlign w:val="center"/>
           </w:tcPr>
           <w:p>
             <w:pPr>
               <w:pStyle w:val="Ttulodetabela"/>
-              <w:spacing w:lineRule="auto" w:line="340"/>
+              <w:spacing w:lineRule="auto" w:line="338"/>
               <w:jc w:val="center"/>
               <w:rPr/>
             </w:pPr>
@@ -3419,7 +3553,7 @@
             </w:tcBorders>
             <w:shd w:fill="auto" w:val="clear"/>
             <w:tcMar>
-              <w:left w:w="161" w:type="dxa"/>
+              <w:left w:w="158" w:type="dxa"/>
             </w:tcMar>
             <w:vAlign w:val="center"/>
           </w:tcPr>
@@ -3438,25 +3572,25 @@
         <w:trPr/>
         <w:tc>
           <w:tcPr>
-            <w:tcW w:w="3682" w:type="dxa"/>
-            <w:tcBorders>
-              <w:top w:val="single" w:sz="2" w:space="0" w:color="DDDDDD"/>
-              <w:left w:val="single" w:sz="2" w:space="0" w:color="DDDDDD"/>
-              <w:bottom w:val="single" w:sz="2" w:space="0" w:color="DDDDDD"/>
-              <w:right w:val="single" w:sz="2" w:space="0" w:color="DDDDDD"/>
-              <w:insideH w:val="single" w:sz="2" w:space="0" w:color="DDDDDD"/>
-              <w:insideV w:val="single" w:sz="2" w:space="0" w:color="DDDDDD"/>
-            </w:tcBorders>
-            <w:shd w:fill="auto" w:val="clear"/>
-            <w:tcMar>
-              <w:left w:w="161" w:type="dxa"/>
+            <w:tcW w:w="4027" w:type="dxa"/>
+            <w:tcBorders>
+              <w:top w:val="single" w:sz="2" w:space="0" w:color="DDDDDD"/>
+              <w:left w:val="single" w:sz="2" w:space="0" w:color="DDDDDD"/>
+              <w:bottom w:val="single" w:sz="2" w:space="0" w:color="DDDDDD"/>
+              <w:right w:val="single" w:sz="2" w:space="0" w:color="DDDDDD"/>
+              <w:insideH w:val="single" w:sz="2" w:space="0" w:color="DDDDDD"/>
+              <w:insideV w:val="single" w:sz="2" w:space="0" w:color="DDDDDD"/>
+            </w:tcBorders>
+            <w:shd w:fill="auto" w:val="clear"/>
+            <w:tcMar>
+              <w:left w:w="158" w:type="dxa"/>
             </w:tcMar>
             <w:vAlign w:val="center"/>
           </w:tcPr>
           <w:p>
             <w:pPr>
               <w:pStyle w:val="Ttulodetabela"/>
-              <w:spacing w:lineRule="auto" w:line="340"/>
+              <w:spacing w:lineRule="auto" w:line="338"/>
               <w:jc w:val="left"/>
               <w:rPr/>
             </w:pPr>
@@ -3468,46 +3602,49 @@
         </w:tc>
         <w:tc>
           <w:tcPr>
-            <w:tcW w:w="4595" w:type="dxa"/>
-            <w:tcBorders>
-              <w:top w:val="single" w:sz="2" w:space="0" w:color="DDDDDD"/>
-              <w:left w:val="single" w:sz="2" w:space="0" w:color="DDDDDD"/>
-              <w:bottom w:val="single" w:sz="2" w:space="0" w:color="DDDDDD"/>
-              <w:right w:val="single" w:sz="2" w:space="0" w:color="DDDDDD"/>
-              <w:insideH w:val="single" w:sz="2" w:space="0" w:color="DDDDDD"/>
-              <w:insideV w:val="single" w:sz="2" w:space="0" w:color="DDDDDD"/>
-            </w:tcBorders>
-            <w:shd w:fill="auto" w:val="clear"/>
-            <w:tcMar>
-              <w:left w:w="161" w:type="dxa"/>
-            </w:tcMar>
-            <w:vAlign w:val="center"/>
-          </w:tcPr>
-          <w:p>
-            <w:pPr>
-              <w:pStyle w:val="Contedodatabela"/>
-              <w:spacing w:lineRule="auto" w:line="340"/>
-              <w:jc w:val="left"/>
-              <w:rPr/>
-            </w:pPr>
-            <w:r>
-              <w:rPr/>
-              <w:t>joao</w:t>
-            </w:r>
-            <w:r>
-              <w:rPr/>
-              <w:t>@gmail.com</w:t>
+            <w:tcW w:w="4250" w:type="dxa"/>
+            <w:tcBorders>
+              <w:top w:val="single" w:sz="2" w:space="0" w:color="DDDDDD"/>
+              <w:left w:val="single" w:sz="2" w:space="0" w:color="DDDDDD"/>
+              <w:bottom w:val="single" w:sz="2" w:space="0" w:color="DDDDDD"/>
+              <w:right w:val="single" w:sz="2" w:space="0" w:color="DDDDDD"/>
+              <w:insideH w:val="single" w:sz="2" w:space="0" w:color="DDDDDD"/>
+              <w:insideV w:val="single" w:sz="2" w:space="0" w:color="DDDDDD"/>
+            </w:tcBorders>
+            <w:shd w:fill="auto" w:val="clear"/>
+            <w:tcMar>
+              <w:left w:w="158" w:type="dxa"/>
+            </w:tcMar>
+            <w:vAlign w:val="center"/>
+          </w:tcPr>
+          <w:p>
+            <w:pPr>
+              <w:pStyle w:val="Contedodatabela"/>
+              <w:spacing w:lineRule="auto" w:line="338"/>
+              <w:jc w:val="left"/>
+              <w:rPr/>
+            </w:pPr>
+            <w:r>
+              <w:rPr/>
+              <w:t>joao@gmail.com</w:t>
             </w:r>
           </w:p>
         </w:tc>
         <w:tc>
           <w:tcPr>
             <w:tcW w:w="1" w:type="dxa"/>
-            <w:tcBorders/>
+            <w:tcBorders>
+              <w:top w:val="single" w:sz="2" w:space="0" w:color="DDDDDD"/>
+              <w:left w:val="single" w:sz="2" w:space="0" w:color="DDDDDD"/>
+              <w:bottom w:val="single" w:sz="2" w:space="0" w:color="DDDDDD"/>
+              <w:right w:val="single" w:sz="2" w:space="0" w:color="DDDDDD"/>
+              <w:insideH w:val="single" w:sz="2" w:space="0" w:color="DDDDDD"/>
+              <w:insideV w:val="single" w:sz="2" w:space="0" w:color="DDDDDD"/>
+            </w:tcBorders>
             <w:shd w:fill="auto" w:val="clear"/>
             <w:tcMar>
               <w:top w:w="28" w:type="dxa"/>
-              <w:left w:w="28" w:type="dxa"/>
+              <w:left w:w="25" w:type="dxa"/>
               <w:bottom w:w="28" w:type="dxa"/>
               <w:right w:w="28" w:type="dxa"/>
             </w:tcMar>
@@ -3533,25 +3670,25 @@
         <w:trPr/>
         <w:tc>
           <w:tcPr>
-            <w:tcW w:w="3682" w:type="dxa"/>
-            <w:tcBorders>
-              <w:top w:val="single" w:sz="2" w:space="0" w:color="DDDDDD"/>
-              <w:left w:val="single" w:sz="2" w:space="0" w:color="DDDDDD"/>
-              <w:bottom w:val="single" w:sz="2" w:space="0" w:color="DDDDDD"/>
-              <w:right w:val="single" w:sz="2" w:space="0" w:color="DDDDDD"/>
-              <w:insideH w:val="single" w:sz="2" w:space="0" w:color="DDDDDD"/>
-              <w:insideV w:val="single" w:sz="2" w:space="0" w:color="DDDDDD"/>
-            </w:tcBorders>
-            <w:shd w:fill="auto" w:val="clear"/>
-            <w:tcMar>
-              <w:left w:w="161" w:type="dxa"/>
+            <w:tcW w:w="4027" w:type="dxa"/>
+            <w:tcBorders>
+              <w:top w:val="single" w:sz="2" w:space="0" w:color="DDDDDD"/>
+              <w:left w:val="single" w:sz="2" w:space="0" w:color="DDDDDD"/>
+              <w:bottom w:val="single" w:sz="2" w:space="0" w:color="DDDDDD"/>
+              <w:right w:val="single" w:sz="2" w:space="0" w:color="DDDDDD"/>
+              <w:insideH w:val="single" w:sz="2" w:space="0" w:color="DDDDDD"/>
+              <w:insideV w:val="single" w:sz="2" w:space="0" w:color="DDDDDD"/>
+            </w:tcBorders>
+            <w:shd w:fill="auto" w:val="clear"/>
+            <w:tcMar>
+              <w:left w:w="158" w:type="dxa"/>
             </w:tcMar>
             <w:vAlign w:val="center"/>
           </w:tcPr>
           <w:p>
             <w:pPr>
               <w:pStyle w:val="Ttulodetabela"/>
-              <w:spacing w:lineRule="auto" w:line="340"/>
+              <w:spacing w:lineRule="auto" w:line="338"/>
               <w:jc w:val="left"/>
               <w:rPr/>
             </w:pPr>
@@ -3563,25 +3700,25 @@
         </w:tc>
         <w:tc>
           <w:tcPr>
-            <w:tcW w:w="4595" w:type="dxa"/>
-            <w:tcBorders>
-              <w:top w:val="single" w:sz="2" w:space="0" w:color="DDDDDD"/>
-              <w:left w:val="single" w:sz="2" w:space="0" w:color="DDDDDD"/>
-              <w:bottom w:val="single" w:sz="2" w:space="0" w:color="DDDDDD"/>
-              <w:right w:val="single" w:sz="2" w:space="0" w:color="DDDDDD"/>
-              <w:insideH w:val="single" w:sz="2" w:space="0" w:color="DDDDDD"/>
-              <w:insideV w:val="single" w:sz="2" w:space="0" w:color="DDDDDD"/>
-            </w:tcBorders>
-            <w:shd w:fill="auto" w:val="clear"/>
-            <w:tcMar>
-              <w:left w:w="161" w:type="dxa"/>
-            </w:tcMar>
-            <w:vAlign w:val="center"/>
-          </w:tcPr>
-          <w:p>
-            <w:pPr>
-              <w:pStyle w:val="Contedodatabela"/>
-              <w:spacing w:lineRule="auto" w:line="340"/>
+            <w:tcW w:w="4250" w:type="dxa"/>
+            <w:tcBorders>
+              <w:top w:val="single" w:sz="2" w:space="0" w:color="DDDDDD"/>
+              <w:left w:val="single" w:sz="2" w:space="0" w:color="DDDDDD"/>
+              <w:bottom w:val="single" w:sz="2" w:space="0" w:color="DDDDDD"/>
+              <w:right w:val="single" w:sz="2" w:space="0" w:color="DDDDDD"/>
+              <w:insideH w:val="single" w:sz="2" w:space="0" w:color="DDDDDD"/>
+              <w:insideV w:val="single" w:sz="2" w:space="0" w:color="DDDDDD"/>
+            </w:tcBorders>
+            <w:shd w:fill="auto" w:val="clear"/>
+            <w:tcMar>
+              <w:left w:w="158" w:type="dxa"/>
+            </w:tcMar>
+            <w:vAlign w:val="center"/>
+          </w:tcPr>
+          <w:p>
+            <w:pPr>
+              <w:pStyle w:val="Contedodatabela"/>
+              <w:spacing w:lineRule="auto" w:line="338"/>
               <w:jc w:val="left"/>
               <w:rPr/>
             </w:pPr>
@@ -3594,11 +3731,18 @@
         <w:tc>
           <w:tcPr>
             <w:tcW w:w="1" w:type="dxa"/>
-            <w:tcBorders/>
+            <w:tcBorders>
+              <w:top w:val="single" w:sz="2" w:space="0" w:color="DDDDDD"/>
+              <w:left w:val="single" w:sz="2" w:space="0" w:color="DDDDDD"/>
+              <w:bottom w:val="single" w:sz="2" w:space="0" w:color="DDDDDD"/>
+              <w:right w:val="single" w:sz="2" w:space="0" w:color="DDDDDD"/>
+              <w:insideH w:val="single" w:sz="2" w:space="0" w:color="DDDDDD"/>
+              <w:insideV w:val="single" w:sz="2" w:space="0" w:color="DDDDDD"/>
+            </w:tcBorders>
             <w:shd w:fill="auto" w:val="clear"/>
             <w:tcMar>
               <w:top w:w="28" w:type="dxa"/>
-              <w:left w:w="28" w:type="dxa"/>
+              <w:left w:w="25" w:type="dxa"/>
               <w:bottom w:w="28" w:type="dxa"/>
               <w:right w:w="28" w:type="dxa"/>
             </w:tcMar>
@@ -3636,14 +3780,14 @@
             </w:tcBorders>
             <w:shd w:fill="auto" w:val="clear"/>
             <w:tcMar>
-              <w:left w:w="161" w:type="dxa"/>
+              <w:left w:w="158" w:type="dxa"/>
             </w:tcMar>
             <w:vAlign w:val="center"/>
           </w:tcPr>
           <w:p>
             <w:pPr>
               <w:pStyle w:val="Ttulodetabela"/>
-              <w:spacing w:lineRule="auto" w:line="340"/>
+              <w:spacing w:lineRule="auto" w:line="338"/>
               <w:jc w:val="center"/>
               <w:rPr/>
             </w:pPr>
@@ -3666,7 +3810,7 @@
             </w:tcBorders>
             <w:shd w:fill="auto" w:val="clear"/>
             <w:tcMar>
-              <w:left w:w="161" w:type="dxa"/>
+              <w:left w:w="158" w:type="dxa"/>
             </w:tcMar>
             <w:vAlign w:val="center"/>
           </w:tcPr>
@@ -3685,25 +3829,25 @@
         <w:trPr/>
         <w:tc>
           <w:tcPr>
-            <w:tcW w:w="3682" w:type="dxa"/>
-            <w:tcBorders>
-              <w:top w:val="single" w:sz="2" w:space="0" w:color="DDDDDD"/>
-              <w:left w:val="single" w:sz="2" w:space="0" w:color="DDDDDD"/>
-              <w:bottom w:val="single" w:sz="2" w:space="0" w:color="DDDDDD"/>
-              <w:right w:val="single" w:sz="2" w:space="0" w:color="DDDDDD"/>
-              <w:insideH w:val="single" w:sz="2" w:space="0" w:color="DDDDDD"/>
-              <w:insideV w:val="single" w:sz="2" w:space="0" w:color="DDDDDD"/>
-            </w:tcBorders>
-            <w:shd w:fill="auto" w:val="clear"/>
-            <w:tcMar>
-              <w:left w:w="161" w:type="dxa"/>
+            <w:tcW w:w="4027" w:type="dxa"/>
+            <w:tcBorders>
+              <w:top w:val="single" w:sz="2" w:space="0" w:color="DDDDDD"/>
+              <w:left w:val="single" w:sz="2" w:space="0" w:color="DDDDDD"/>
+              <w:bottom w:val="single" w:sz="2" w:space="0" w:color="DDDDDD"/>
+              <w:right w:val="single" w:sz="2" w:space="0" w:color="DDDDDD"/>
+              <w:insideH w:val="single" w:sz="2" w:space="0" w:color="DDDDDD"/>
+              <w:insideV w:val="single" w:sz="2" w:space="0" w:color="DDDDDD"/>
+            </w:tcBorders>
+            <w:shd w:fill="auto" w:val="clear"/>
+            <w:tcMar>
+              <w:left w:w="158" w:type="dxa"/>
             </w:tcMar>
             <w:vAlign w:val="center"/>
           </w:tcPr>
           <w:p>
             <w:pPr>
               <w:pStyle w:val="Ttulodetabela"/>
-              <w:spacing w:lineRule="auto" w:line="340"/>
+              <w:spacing w:lineRule="auto" w:line="338"/>
               <w:jc w:val="left"/>
               <w:rPr/>
             </w:pPr>
@@ -3715,46 +3859,49 @@
         </w:tc>
         <w:tc>
           <w:tcPr>
-            <w:tcW w:w="4595" w:type="dxa"/>
-            <w:tcBorders>
-              <w:top w:val="single" w:sz="2" w:space="0" w:color="DDDDDD"/>
-              <w:left w:val="single" w:sz="2" w:space="0" w:color="DDDDDD"/>
-              <w:bottom w:val="single" w:sz="2" w:space="0" w:color="DDDDDD"/>
-              <w:right w:val="single" w:sz="2" w:space="0" w:color="DDDDDD"/>
-              <w:insideH w:val="single" w:sz="2" w:space="0" w:color="DDDDDD"/>
-              <w:insideV w:val="single" w:sz="2" w:space="0" w:color="DDDDDD"/>
-            </w:tcBorders>
-            <w:shd w:fill="auto" w:val="clear"/>
-            <w:tcMar>
-              <w:left w:w="161" w:type="dxa"/>
-            </w:tcMar>
-            <w:vAlign w:val="center"/>
-          </w:tcPr>
-          <w:p>
-            <w:pPr>
-              <w:pStyle w:val="Contedodatabela"/>
-              <w:spacing w:lineRule="auto" w:line="340"/>
-              <w:jc w:val="left"/>
-              <w:rPr/>
-            </w:pPr>
-            <w:r>
-              <w:rPr/>
-              <w:t>Senha ou login invalido</w:t>
-            </w:r>
-            <w:r>
-              <w:rPr/>
-              <w:t>.</w:t>
+            <w:tcW w:w="4250" w:type="dxa"/>
+            <w:tcBorders>
+              <w:top w:val="single" w:sz="2" w:space="0" w:color="DDDDDD"/>
+              <w:left w:val="single" w:sz="2" w:space="0" w:color="DDDDDD"/>
+              <w:bottom w:val="single" w:sz="2" w:space="0" w:color="DDDDDD"/>
+              <w:right w:val="single" w:sz="2" w:space="0" w:color="DDDDDD"/>
+              <w:insideH w:val="single" w:sz="2" w:space="0" w:color="DDDDDD"/>
+              <w:insideV w:val="single" w:sz="2" w:space="0" w:color="DDDDDD"/>
+            </w:tcBorders>
+            <w:shd w:fill="auto" w:val="clear"/>
+            <w:tcMar>
+              <w:left w:w="158" w:type="dxa"/>
+            </w:tcMar>
+            <w:vAlign w:val="center"/>
+          </w:tcPr>
+          <w:p>
+            <w:pPr>
+              <w:pStyle w:val="Contedodatabela"/>
+              <w:spacing w:lineRule="auto" w:line="338"/>
+              <w:jc w:val="left"/>
+              <w:rPr/>
+            </w:pPr>
+            <w:r>
+              <w:rPr/>
+              <w:t>Senha ou login invalido.</w:t>
             </w:r>
           </w:p>
         </w:tc>
         <w:tc>
           <w:tcPr>
             <w:tcW w:w="1" w:type="dxa"/>
-            <w:tcBorders/>
+            <w:tcBorders>
+              <w:top w:val="single" w:sz="2" w:space="0" w:color="DDDDDD"/>
+              <w:left w:val="single" w:sz="2" w:space="0" w:color="DDDDDD"/>
+              <w:bottom w:val="single" w:sz="2" w:space="0" w:color="DDDDDD"/>
+              <w:right w:val="single" w:sz="2" w:space="0" w:color="DDDDDD"/>
+              <w:insideH w:val="single" w:sz="2" w:space="0" w:color="DDDDDD"/>
+              <w:insideV w:val="single" w:sz="2" w:space="0" w:color="DDDDDD"/>
+            </w:tcBorders>
             <w:shd w:fill="auto" w:val="clear"/>
             <w:tcMar>
               <w:top w:w="28" w:type="dxa"/>
-              <w:left w:w="28" w:type="dxa"/>
+              <w:left w:w="25" w:type="dxa"/>
               <w:bottom w:w="28" w:type="dxa"/>
               <w:right w:w="28" w:type="dxa"/>
             </w:tcMar>
@@ -3797,12 +3944,287 @@
     </w:p>
     <w:p>
       <w:pPr>
+        <w:pStyle w:val="Subttulo"/>
+        <w:rPr/>
+      </w:pPr>
+      <w:r>
+        <w:rPr/>
+        <w:t>O que é uma ferramenta de versionamento?</w:t>
+      </w:r>
+    </w:p>
+    <w:p>
+      <w:pPr>
         <w:pStyle w:val="Normal"/>
         <w:rPr/>
       </w:pPr>
       <w:r>
         <w:rPr/>
       </w:r>
+    </w:p>
+    <w:p>
+      <w:pPr>
+        <w:pStyle w:val="Corpodetexto"/>
+        <w:jc w:val="both"/>
+        <w:rPr/>
+      </w:pPr>
+      <w:r>
+        <w:rPr/>
+        <w:tab/>
+        <w:t>De forma sucinta, é uma ferramenta que gerencia toda a vida de um dado projeto, guardando o histórico, ou versão, de cada documento do projeto. Lembrando que documento pode ser qualquer coisa, uma imagem, um código, um pdf, etc.</w:t>
+      </w:r>
+    </w:p>
+    <w:p>
+      <w:pPr>
+        <w:pStyle w:val="Subttulo"/>
+        <w:jc w:val="center"/>
+        <w:rPr>
+          <w:rFonts w:ascii="DejaVu Serif Condensed" w:hAnsi="DejaVu Serif Condensed"/>
+        </w:rPr>
+      </w:pPr>
+      <w:r>
+        <w:rPr/>
+      </w:r>
+    </w:p>
+    <w:p>
+      <w:pPr>
+        <w:pStyle w:val="Subttulo"/>
+        <w:jc w:val="center"/>
+        <w:rPr>
+          <w:rFonts w:ascii="DejaVu Serif Condensed" w:hAnsi="DejaVu Serif Condensed"/>
+        </w:rPr>
+      </w:pPr>
+      <w:r>
+        <w:rPr/>
+      </w:r>
+    </w:p>
+    <w:p>
+      <w:pPr>
+        <w:pStyle w:val="Subttulo"/>
+        <w:jc w:val="center"/>
+        <w:rPr/>
+      </w:pPr>
+      <w:r>
+        <w:rPr>
+          <w:rFonts w:ascii="DejaVu Serif Condensed" w:hAnsi="DejaVu Serif Condensed"/>
+        </w:rPr>
+        <w:t>GIT</w:t>
+      </w:r>
+    </w:p>
+    <w:p>
+      <w:pPr>
+        <w:pStyle w:val="Corpodetexto"/>
+        <w:rPr>
+          <w:rFonts w:ascii="apple-system;BlinkMacSystemFont;Segoe UI;Helvetica;Arial;sans-serif;Apple Color Emoji;Segoe UI Emoji;Segoe UI Symbol" w:hAnsi="apple-system;BlinkMacSystemFont;Segoe UI;Helvetica;Arial;sans-serif;Apple Color Emoji;Segoe UI Emoji;Segoe UI Symbol"/>
+          <w:b w:val="false"/>
+          <w:i w:val="false"/>
+          <w:caps w:val="false"/>
+          <w:smallCaps w:val="false"/>
+          <w:color w:val="24292E"/>
+          <w:spacing w:val="0"/>
+          <w:sz w:val="33"/>
+        </w:rPr>
+      </w:pPr>
+      <w:r>
+        <w:rPr/>
+      </w:r>
+    </w:p>
+    <w:p>
+      <w:pPr>
+        <w:pStyle w:val="Corpodetexto"/>
+        <w:rPr/>
+      </w:pPr>
+      <w:r>
+        <w:rPr/>
+        <w:tab/>
+        <w:t>O GIT é uma ferramenta de versionamento amplamente utilizada em projetos com grande número de colaboradores, sem contar que é a plataforma na qual roda o GITHUB, serviço online que provê um servidor GIT gratuito para projetos opensource. Assim sendo, este será a ferramenta utilizada no projeto.</w:t>
+      </w:r>
+    </w:p>
+    <w:p>
+      <w:pPr>
+        <w:pStyle w:val="Normal"/>
+        <w:rPr/>
+      </w:pPr>
+      <w:r>
+        <w:rPr/>
+      </w:r>
+    </w:p>
+    <w:p>
+      <w:pPr>
+        <w:pStyle w:val="Subttulo"/>
+        <w:rPr/>
+      </w:pPr>
+      <w:r>
+        <w:rPr/>
+        <w:t>A estrutura básica do GIT</w:t>
+      </w:r>
+    </w:p>
+    <w:p>
+      <w:pPr>
+        <w:pStyle w:val="Normal"/>
+        <w:rPr/>
+      </w:pPr>
+      <w:r>
+        <w:rPr/>
+      </w:r>
+    </w:p>
+    <w:p>
+      <w:pPr>
+        <w:pStyle w:val="Corpodetexto"/>
+        <w:rPr/>
+      </w:pPr>
+      <w:r>
+        <w:rPr/>
+        <w:tab/>
+        <w:t xml:space="preserve">O GIT trabalha com um servidor principal, o que no nosso caso será github, e inúmeros sub-servidores, para cada um que estiver trabalhando no projeto. A </w:t>
+      </w:r>
+      <w:r>
+        <w:rPr/>
+        <w:t>ideia</w:t>
+      </w:r>
+      <w:r>
+        <w:rPr/>
+        <w:t xml:space="preserve"> é que </w:t>
+      </w:r>
+      <w:r>
+        <w:rPr/>
+        <w:t>se</w:t>
+      </w:r>
+      <w:r>
+        <w:rPr/>
+        <w:t xml:space="preserve"> tenha um servidor em sua máquina e que vá trabalhando nele, e quando tiver terminando teu trabalho, tu suba suas alterações então para o servidor principal. Difícil de entender? Então deixe-me ver se uma imagem ajuda:</w:t>
+      </w:r>
+    </w:p>
+    <w:p>
+      <w:pPr>
+        <w:pStyle w:val="Normal"/>
+        <w:rPr/>
+      </w:pPr>
+      <w:r>
+        <w:rPr/>
+      </w:r>
+    </w:p>
+    <w:p>
+      <w:pPr>
+        <w:pStyle w:val="Normal"/>
+        <w:rPr/>
+      </w:pPr>
+      <w:r>
+        <w:rPr/>
+      </w:r>
+    </w:p>
+    <w:p>
+      <w:pPr>
+        <w:pStyle w:val="Normal"/>
+        <w:rPr/>
+      </w:pPr>
+      <w:r>
+        <w:rPr/>
+        <w:drawing>
+          <wp:anchor behindDoc="0" distT="0" distB="0" distL="0" distR="0" simplePos="0" locked="0" layoutInCell="1" allowOverlap="1" relativeHeight="2">
+            <wp:simplePos x="0" y="0"/>
+            <wp:positionH relativeFrom="column">
+              <wp:align>center</wp:align>
+            </wp:positionH>
+            <wp:positionV relativeFrom="paragraph">
+              <wp:posOffset>635</wp:posOffset>
+            </wp:positionV>
+            <wp:extent cx="6120130" cy="2353310"/>
+            <wp:effectExtent l="0" t="0" r="0" b="0"/>
+            <wp:wrapSquare wrapText="largest"/>
+            <wp:docPr id="1" name="Figura1" descr=""/>
+            <wp:cNvGraphicFramePr>
+              <a:graphicFrameLocks xmlns:a="http://schemas.openxmlformats.org/drawingml/2006/main" noChangeAspect="1"/>
+            </wp:cNvGraphicFramePr>
+            <a:graphic xmlns:a="http://schemas.openxmlformats.org/drawingml/2006/main">
+              <a:graphicData uri="http://schemas.openxmlformats.org/drawingml/2006/picture">
+                <pic:pic xmlns:pic="http://schemas.openxmlformats.org/drawingml/2006/picture">
+                  <pic:nvPicPr>
+                    <pic:cNvPr id="1" name="Figura1" descr=""/>
+                    <pic:cNvPicPr>
+                      <a:picLocks noChangeAspect="1" noChangeArrowheads="1"/>
+                    </pic:cNvPicPr>
+                  </pic:nvPicPr>
+                  <pic:blipFill>
+                    <a:blip r:embed="rId2"/>
+                    <a:stretch>
+                      <a:fillRect/>
+                    </a:stretch>
+                  </pic:blipFill>
+                  <pic:spPr bwMode="auto">
+                    <a:xfrm>
+                      <a:off x="0" y="0"/>
+                      <a:ext cx="6120130" cy="2353310"/>
+                    </a:xfrm>
+                    <a:prstGeom prst="rect">
+                      <a:avLst/>
+                    </a:prstGeom>
+                  </pic:spPr>
+                </pic:pic>
+              </a:graphicData>
+            </a:graphic>
+          </wp:anchor>
+        </w:drawing>
+      </w:r>
+    </w:p>
+    <w:p>
+      <w:pPr>
+        <w:pStyle w:val="Normal"/>
+        <w:rPr/>
+      </w:pPr>
+      <w:r>
+        <w:rPr/>
+      </w:r>
+    </w:p>
+    <w:p>
+      <w:pPr>
+        <w:pStyle w:val="Normal"/>
+        <w:rPr/>
+      </w:pPr>
+      <w:r>
+        <w:rPr/>
+      </w:r>
+    </w:p>
+    <w:p>
+      <w:pPr>
+        <w:pStyle w:val="Normal"/>
+        <w:rPr/>
+      </w:pPr>
+      <w:r>
+        <w:rPr/>
+      </w:r>
+    </w:p>
+    <w:p>
+      <w:pPr>
+        <w:pStyle w:val="Normal"/>
+        <w:rPr/>
+      </w:pPr>
+      <w:r>
+        <w:rPr/>
+        <w:t>Para acessar nosso repositório e verificar o controle de versões acesse:</w:t>
+      </w:r>
+    </w:p>
+    <w:p>
+      <w:pPr>
+        <w:pStyle w:val="Normal"/>
+        <w:rPr/>
+      </w:pPr>
+      <w:r>
+        <w:rPr/>
+      </w:r>
+    </w:p>
+    <w:p>
+      <w:pPr>
+        <w:pStyle w:val="Normal"/>
+        <w:rPr/>
+      </w:pPr>
+      <w:hyperlink r:id="rId3">
+        <w:r>
+          <w:rPr>
+            <w:rStyle w:val="LinkdaInternet"/>
+          </w:rPr>
+          <w:t>https://github.com/antonio-camargo/ProjetoIntegradorGTIV-2018-I</w:t>
+        </w:r>
+      </w:hyperlink>
     </w:p>
     <w:p>
       <w:pPr>
@@ -3838,6 +4260,7 @@
       <w:pgNumType w:fmt="decimal"/>
       <w:formProt w:val="false"/>
       <w:textDirection w:val="lrTb"/>
+      <w:docGrid w:type="default" w:linePitch="240" w:charSpace="4294961151"/>
     </w:sectPr>
   </w:body>
 </w:document>
@@ -3849,15 +4272,12 @@
     <w:rPrDefault>
       <w:rPr>
         <w:rFonts w:ascii="Liberation Serif" w:hAnsi="Liberation Serif" w:eastAsia="WenQuanYi Zen Hei Sharp" w:cs="Lohit Devanagari"/>
-        <w:sz w:val="24"/>
         <w:szCs w:val="24"/>
         <w:lang w:val="pt-BR" w:eastAsia="zh-CN" w:bidi="hi-IN"/>
       </w:rPr>
     </w:rPrDefault>
     <w:pPrDefault>
-      <w:pPr>
-        <w:widowControl/>
-      </w:pPr>
+      <w:pPr/>
     </w:pPrDefault>
   </w:docDefaults>
   <w:style w:type="paragraph" w:styleId="Normal">
@@ -3865,10 +4285,12 @@
     <w:qFormat/>
     <w:pPr>
       <w:widowControl/>
+      <w:bidi w:val="0"/>
+      <w:jc w:val="left"/>
     </w:pPr>
     <w:rPr>
       <w:rFonts w:ascii="Liberation Serif" w:hAnsi="Liberation Serif" w:eastAsia="WenQuanYi Zen Hei Sharp" w:cs="Lohit Devanagari"/>
-      <w:color w:val="auto"/>
+      <w:color w:val="00000A"/>
       <w:sz w:val="24"/>
       <w:szCs w:val="24"/>
       <w:lang w:val="pt-BR" w:eastAsia="zh-CN" w:bidi="hi-IN"/>
@@ -3877,7 +4299,6 @@
   <w:style w:type="paragraph" w:styleId="Ttulo1">
     <w:name w:val="Heading 1"/>
     <w:basedOn w:val="Ttulo"/>
-    <w:next w:val="Corpodetexto"/>
     <w:qFormat/>
     <w:pPr>
       <w:spacing w:before="240" w:after="120"/>
@@ -3889,6 +4310,21 @@
       <w:bCs/>
       <w:sz w:val="48"/>
       <w:szCs w:val="48"/>
+    </w:rPr>
+  </w:style>
+  <w:style w:type="paragraph" w:styleId="Ttulo2">
+    <w:name w:val="Heading 2"/>
+    <w:basedOn w:val="Ttulo"/>
+    <w:qFormat/>
+    <w:pPr/>
+    <w:rPr/>
+  </w:style>
+  <w:style w:type="character" w:styleId="LinkdaInternet">
+    <w:name w:val="Link da Internet"/>
+    <w:rPr>
+      <w:color w:val="000080"/>
+      <w:u w:val="single"/>
+      <w:lang w:val="zxx" w:eastAsia="zxx" w:bidi="zxx"/>
     </w:rPr>
   </w:style>
   <w:style w:type="paragraph" w:styleId="Ttulo">
@@ -3952,7 +4388,6 @@
   <w:style w:type="paragraph" w:styleId="Subttulo">
     <w:name w:val="Subtitle"/>
     <w:basedOn w:val="Ttulo"/>
-    <w:next w:val="Corpodetexto"/>
     <w:qFormat/>
     <w:pPr>
       <w:spacing w:before="60" w:after="120"/>

</xml_diff>